<commit_message>
Actualización de formulario y CV
</commit_message>
<xml_diff>
--- a/assets/cv/Miguel Ángel Contreras Osorio.docx
+++ b/assets/cv/Miguel Ángel Contreras Osorio.docx
@@ -10,7 +10,7 @@
         <mc:AlternateContent>
           <mc:Choice Requires="wps">
             <w:drawing>
-              <wp:anchor distT="45720" distB="45720" distL="114300" distR="114300" simplePos="0" relativeHeight="251679232" behindDoc="0" locked="0" layoutInCell="1" allowOverlap="1" wp14:anchorId="4D9FF7FC" wp14:editId="6CF6ABEF">
+              <wp:anchor distT="45720" distB="45720" distL="114300" distR="114300" simplePos="0" relativeHeight="251679232" behindDoc="0" locked="0" layoutInCell="1" allowOverlap="1" wp14:anchorId="4D9FF7FC" wp14:editId="55AC0B6C">
                 <wp:simplePos x="0" y="0"/>
                 <wp:positionH relativeFrom="column">
                   <wp:posOffset>-720090</wp:posOffset>
@@ -290,7 +290,7 @@
         <mc:AlternateContent>
           <mc:Choice Requires="wps">
             <w:drawing>
-              <wp:anchor distT="0" distB="0" distL="114300" distR="114300" simplePos="0" relativeHeight="251641344" behindDoc="0" locked="0" layoutInCell="1" allowOverlap="1" wp14:anchorId="338B65EE" wp14:editId="46D23B43">
+              <wp:anchor distT="0" distB="0" distL="114300" distR="114300" simplePos="0" relativeHeight="251641344" behindDoc="0" locked="0" layoutInCell="1" allowOverlap="1" wp14:anchorId="338B65EE" wp14:editId="02149DA4">
                 <wp:simplePos x="0" y="0"/>
                 <wp:positionH relativeFrom="column">
                   <wp:posOffset>1924050</wp:posOffset>
@@ -298,7 +298,7 @@
                 <wp:positionV relativeFrom="paragraph">
                   <wp:posOffset>8255</wp:posOffset>
                 </wp:positionV>
-                <wp:extent cx="3730625" cy="1762125"/>
+                <wp:extent cx="3730625" cy="1838325"/>
                 <wp:effectExtent l="0" t="0" r="0" b="9525"/>
                 <wp:wrapNone/>
                 <wp:docPr id="1" name="Text Box 1"/>
@@ -310,7 +310,7 @@
                       <wps:spPr>
                         <a:xfrm>
                           <a:off x="0" y="0"/>
-                          <a:ext cx="3730625" cy="1762125"/>
+                          <a:ext cx="3730625" cy="1838325"/>
                         </a:xfrm>
                         <a:prstGeom prst="rect">
                           <a:avLst/>
@@ -457,7 +457,7 @@
                                 <w:sz w:val="28"/>
                                 <w:szCs w:val="28"/>
                               </w:rPr>
-                              <w:t xml:space="preserve">o web: </w:t>
+                              <w:t>o web:</w:t>
                             </w:r>
                           </w:p>
                           <w:p>
@@ -466,13 +466,29 @@
                                 <w:tab w:val="left" w:pos="6317"/>
                               </w:tabs>
                               <w:rPr>
-                                <w:rFonts w:ascii="JosefinSans-Bold" w:hAnsi="JosefinSans-Bold"/>
+                                <w:rFonts w:ascii="JosefinSans-Bold" w:hAnsi="JosefinSans-Bold" w:cs="JosefinSans-SemiBold"/>
                                 <w:b/>
                                 <w:bCs/>
-                                <w:sz w:val="20"/>
-                                <w:szCs w:val="20"/>
+                                <w:caps/>
+                                <w:color w:val="4472C4" w:themeColor="accent5"/>
+                                <w:spacing w:val="58"/>
+                                <w:sz w:val="28"/>
+                                <w:szCs w:val="28"/>
                               </w:rPr>
                             </w:pPr>
+                            <w:r>
+                              <w:rPr>
+                                <w:rFonts w:ascii="JosefinSans-Bold" w:hAnsi="JosefinSans-Bold" w:cs="JosefinSans-SemiBold"/>
+                                <w:b/>
+                                <w:bCs/>
+                                <w:caps/>
+                                <w:color w:val="4472C4" w:themeColor="accent5"/>
+                                <w:spacing w:val="58"/>
+                                <w:sz w:val="28"/>
+                                <w:szCs w:val="28"/>
+                              </w:rPr>
+                              <w:t xml:space="preserve"> </w:t>
+                            </w:r>
                           </w:p>
                           <w:p>
                             <w:pPr>
@@ -483,6 +499,8 @@
                                 <w:rFonts w:ascii="JosefinSans-Bold" w:hAnsi="JosefinSans-Bold"/>
                                 <w:b/>
                                 <w:bCs/>
+                                <w:sz w:val="28"/>
+                                <w:szCs w:val="28"/>
                               </w:rPr>
                             </w:pPr>
                             <w:hyperlink r:id="rId6" w:history="1">
@@ -492,22 +510,38 @@
                                   <w:rFonts w:ascii="JosefinSans-Bold" w:hAnsi="JosefinSans-Bold"/>
                                   <w:b/>
                                   <w:bCs/>
-                                  <w:sz w:val="28"/>
+                                  <w:sz w:val="30"/>
                                   <w:szCs w:val="32"/>
                                 </w:rPr>
-                                <w:t>https://youthful-swartz-74fdd0.netlify.pp</w:t>
+                                <w:t>https://angel-contreras.netlify.app</w:t>
                               </w:r>
                             </w:hyperlink>
-                            <w:r>
+                          </w:p>
+                          <w:p>
+                            <w:pPr>
+                              <w:tabs>
+                                <w:tab w:val="left" w:pos="6317"/>
+                              </w:tabs>
                               <w:rPr>
                                 <w:rFonts w:ascii="JosefinSans-Bold" w:hAnsi="JosefinSans-Bold"/>
                                 <w:b/>
                                 <w:bCs/>
-                                <w:sz w:val="28"/>
-                                <w:szCs w:val="32"/>
-                              </w:rPr>
-                              <w:t xml:space="preserve"> </w:t>
-                            </w:r>
+                                <w:sz w:val="26"/>
+                                <w:szCs w:val="28"/>
+                              </w:rPr>
+                            </w:pPr>
+                          </w:p>
+                          <w:p>
+                            <w:pPr>
+                              <w:tabs>
+                                <w:tab w:val="left" w:pos="6317"/>
+                              </w:tabs>
+                              <w:rPr>
+                                <w:rFonts w:ascii="JosefinSans-Bold" w:hAnsi="JosefinSans-Bold"/>
+                                <w:b/>
+                                <w:bCs/>
+                              </w:rPr>
+                            </w:pPr>
                           </w:p>
                         </w:txbxContent>
                       </wps:txbx>
@@ -528,7 +562,7 @@
           </mc:Choice>
           <mc:Fallback>
             <w:pict>
-              <v:shape w14:anchorId="338B65EE" id="Text Box 1" o:spid="_x0000_s1027" type="#_x0000_t202" style="position:absolute;margin-left:151.5pt;margin-top:.65pt;width:293.75pt;height:138.75pt;z-index:251641344;visibility:visible;mso-wrap-style:none;mso-height-percent:0;mso-wrap-distance-left:9pt;mso-wrap-distance-top:0;mso-wrap-distance-right:9pt;mso-wrap-distance-bottom:0;mso-position-horizontal:absolute;mso-position-horizontal-relative:text;mso-position-vertical:absolute;mso-position-vertical-relative:text;mso-height-percent:0;mso-height-relative:margin;v-text-anchor:top" o:gfxdata="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" filled="f" stroked="f">
+              <v:shape w14:anchorId="338B65EE" id="Text Box 1" o:spid="_x0000_s1027" type="#_x0000_t202" style="position:absolute;margin-left:151.5pt;margin-top:.65pt;width:293.75pt;height:144.75pt;z-index:251641344;visibility:visible;mso-wrap-style:none;mso-height-percent:0;mso-wrap-distance-left:9pt;mso-wrap-distance-top:0;mso-wrap-distance-right:9pt;mso-wrap-distance-bottom:0;mso-position-horizontal:absolute;mso-position-horizontal-relative:text;mso-position-vertical:absolute;mso-position-vertical-relative:text;mso-height-percent:0;mso-height-relative:margin;v-text-anchor:top" o:gfxdata="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" filled="f" stroked="f">
                 <v:textbox>
                   <w:txbxContent>
                     <w:p>
@@ -665,7 +699,7 @@
                           <w:sz w:val="28"/>
                           <w:szCs w:val="28"/>
                         </w:rPr>
-                        <w:t xml:space="preserve">o web: </w:t>
+                        <w:t>o web:</w:t>
                       </w:r>
                     </w:p>
                     <w:p>
@@ -674,13 +708,29 @@
                           <w:tab w:val="left" w:pos="6317"/>
                         </w:tabs>
                         <w:rPr>
-                          <w:rFonts w:ascii="JosefinSans-Bold" w:hAnsi="JosefinSans-Bold"/>
+                          <w:rFonts w:ascii="JosefinSans-Bold" w:hAnsi="JosefinSans-Bold" w:cs="JosefinSans-SemiBold"/>
                           <w:b/>
                           <w:bCs/>
-                          <w:sz w:val="20"/>
-                          <w:szCs w:val="20"/>
+                          <w:caps/>
+                          <w:color w:val="4472C4" w:themeColor="accent5"/>
+                          <w:spacing w:val="58"/>
+                          <w:sz w:val="28"/>
+                          <w:szCs w:val="28"/>
                         </w:rPr>
                       </w:pPr>
+                      <w:r>
+                        <w:rPr>
+                          <w:rFonts w:ascii="JosefinSans-Bold" w:hAnsi="JosefinSans-Bold" w:cs="JosefinSans-SemiBold"/>
+                          <w:b/>
+                          <w:bCs/>
+                          <w:caps/>
+                          <w:color w:val="4472C4" w:themeColor="accent5"/>
+                          <w:spacing w:val="58"/>
+                          <w:sz w:val="28"/>
+                          <w:szCs w:val="28"/>
+                        </w:rPr>
+                        <w:t xml:space="preserve"> </w:t>
+                      </w:r>
                     </w:p>
                     <w:p>
                       <w:pPr>
@@ -691,6 +741,8 @@
                           <w:rFonts w:ascii="JosefinSans-Bold" w:hAnsi="JosefinSans-Bold"/>
                           <w:b/>
                           <w:bCs/>
+                          <w:sz w:val="28"/>
+                          <w:szCs w:val="28"/>
                         </w:rPr>
                       </w:pPr>
                       <w:hyperlink r:id="rId7" w:history="1">
@@ -700,22 +752,38 @@
                             <w:rFonts w:ascii="JosefinSans-Bold" w:hAnsi="JosefinSans-Bold"/>
                             <w:b/>
                             <w:bCs/>
-                            <w:sz w:val="28"/>
+                            <w:sz w:val="30"/>
                             <w:szCs w:val="32"/>
                           </w:rPr>
-                          <w:t>https://youthful-swartz-74fdd0.netlify.pp</w:t>
+                          <w:t>https://angel-contreras.netlify.app</w:t>
                         </w:r>
                       </w:hyperlink>
-                      <w:r>
+                    </w:p>
+                    <w:p>
+                      <w:pPr>
+                        <w:tabs>
+                          <w:tab w:val="left" w:pos="6317"/>
+                        </w:tabs>
                         <w:rPr>
                           <w:rFonts w:ascii="JosefinSans-Bold" w:hAnsi="JosefinSans-Bold"/>
                           <w:b/>
                           <w:bCs/>
-                          <w:sz w:val="28"/>
-                          <w:szCs w:val="32"/>
-                        </w:rPr>
-                        <w:t xml:space="preserve"> </w:t>
-                      </w:r>
+                          <w:sz w:val="26"/>
+                          <w:szCs w:val="28"/>
+                        </w:rPr>
+                      </w:pPr>
+                    </w:p>
+                    <w:p>
+                      <w:pPr>
+                        <w:tabs>
+                          <w:tab w:val="left" w:pos="6317"/>
+                        </w:tabs>
+                        <w:rPr>
+                          <w:rFonts w:ascii="JosefinSans-Bold" w:hAnsi="JosefinSans-Bold"/>
+                          <w:b/>
+                          <w:bCs/>
+                        </w:rPr>
+                      </w:pPr>
                     </w:p>
                   </w:txbxContent>
                 </v:textbox>
@@ -871,16 +939,16 @@
         <mc:AlternateContent>
           <mc:Choice Requires="wpg">
             <w:drawing>
-              <wp:anchor distT="0" distB="0" distL="114300" distR="114300" simplePos="0" relativeHeight="251658752" behindDoc="0" locked="0" layoutInCell="1" allowOverlap="1" wp14:anchorId="0711E8C7" wp14:editId="7D87336E">
+              <wp:anchor distT="0" distB="0" distL="114300" distR="114300" simplePos="0" relativeHeight="251658752" behindDoc="0" locked="0" layoutInCell="1" allowOverlap="1" wp14:anchorId="0711E8C7" wp14:editId="2D68C696">
                 <wp:simplePos x="0" y="0"/>
                 <wp:positionH relativeFrom="column">
                   <wp:posOffset>-819150</wp:posOffset>
                 </wp:positionH>
                 <wp:positionV relativeFrom="paragraph">
-                  <wp:posOffset>252731</wp:posOffset>
+                  <wp:posOffset>252730</wp:posOffset>
                 </wp:positionV>
-                <wp:extent cx="2514600" cy="2571750"/>
-                <wp:effectExtent l="0" t="0" r="0" b="0"/>
+                <wp:extent cx="2514599" cy="2570481"/>
+                <wp:effectExtent l="0" t="0" r="0" b="1270"/>
                 <wp:wrapNone/>
                 <wp:docPr id="10" name="Group 10"/>
                 <wp:cNvGraphicFramePr/>
@@ -891,9 +959,9 @@
                       <wpg:grpSpPr>
                         <a:xfrm>
                           <a:off x="0" y="0"/>
-                          <a:ext cx="2514600" cy="2571750"/>
+                          <a:ext cx="2514599" cy="2570481"/>
                           <a:chOff x="0" y="104548"/>
-                          <a:chExt cx="1434747" cy="1620513"/>
+                          <a:chExt cx="1434747" cy="1619713"/>
                         </a:xfrm>
                       </wpg:grpSpPr>
                       <wps:wsp>
@@ -969,8 +1037,8 @@
                         <wps:cNvSpPr txBox="1"/>
                         <wps:spPr>
                           <a:xfrm>
-                            <a:off x="259784" y="408906"/>
-                            <a:ext cx="1111204" cy="1316155"/>
+                            <a:off x="259388" y="410645"/>
+                            <a:ext cx="982222" cy="1313616"/>
                           </a:xfrm>
                           <a:prstGeom prst="rect">
                             <a:avLst/>
@@ -989,6 +1057,8 @@
                                 <w:spacing w:line="600" w:lineRule="auto"/>
                                 <w:rPr>
                                   <w:rFonts w:ascii="JosefinSans-Bold" w:hAnsi="JosefinSans-Bold" w:cs="AvenirNext-Regular"/>
+                                  <w:b/>
+                                  <w:bCs/>
                                   <w:sz w:val="20"/>
                                   <w:szCs w:val="20"/>
                                   <w:lang w:val="fr-FR"/>
@@ -997,6 +1067,8 @@
                               <w:r>
                                 <w:rPr>
                                   <w:rFonts w:ascii="JosefinSans-Bold" w:hAnsi="JosefinSans-Bold" w:cs="AvenirNext-Regular"/>
+                                  <w:b/>
+                                  <w:bCs/>
                                   <w:sz w:val="20"/>
                                   <w:szCs w:val="20"/>
                                   <w:lang w:val="fr-FR"/>
@@ -1006,6 +1078,8 @@
                               <w:r>
                                 <w:rPr>
                                   <w:rFonts w:ascii="JosefinSans-Bold" w:hAnsi="JosefinSans-Bold" w:cs="AvenirNext-Regular"/>
+                                  <w:b/>
+                                  <w:bCs/>
                                   <w:sz w:val="20"/>
                                   <w:szCs w:val="20"/>
                                   <w:lang w:val="fr-FR"/>
@@ -1015,6 +1089,8 @@
                               <w:r>
                                 <w:rPr>
                                   <w:rFonts w:ascii="JosefinSans-Bold" w:hAnsi="JosefinSans-Bold" w:cs="AvenirNext-Regular"/>
+                                  <w:b/>
+                                  <w:bCs/>
                                   <w:sz w:val="20"/>
                                   <w:szCs w:val="20"/>
                                   <w:lang w:val="fr-FR"/>
@@ -1024,11 +1100,24 @@
                               <w:r>
                                 <w:rPr>
                                   <w:rFonts w:ascii="JosefinSans-Bold" w:hAnsi="JosefinSans-Bold" w:cs="AvenirNext-Regular"/>
+                                  <w:b/>
+                                  <w:bCs/>
                                   <w:sz w:val="20"/>
                                   <w:szCs w:val="20"/>
                                   <w:lang w:val="fr-FR"/>
                                 </w:rPr>
-                                <w:t>55 6634 4355</w:t>
+                                <w:t>5</w:t>
+                              </w:r>
+                              <w:r>
+                                <w:rPr>
+                                  <w:rFonts w:ascii="JosefinSans-Bold" w:hAnsi="JosefinSans-Bold" w:cs="AvenirNext-Regular"/>
+                                  <w:b/>
+                                  <w:bCs/>
+                                  <w:sz w:val="20"/>
+                                  <w:szCs w:val="20"/>
+                                  <w:lang w:val="fr-FR"/>
+                                </w:rPr>
+                                <w:t>6 2753 2073</w:t>
                               </w:r>
                             </w:p>
                             <w:p>
@@ -1060,10 +1149,11 @@
                                   <w:rFonts w:ascii="JosefinSans-Bold" w:hAnsi="JosefinSans-Bold" w:cs="AvenirNext-DemiBold"/>
                                   <w:b/>
                                   <w:bCs/>
-                                  <w:color w:val="000000"/>
+                                  <w:color w:val="FFFFFF" w:themeColor="background1"/>
                                   <w:spacing w:val="28"/>
                                   <w:sz w:val="20"/>
                                   <w:szCs w:val="20"/>
+                                  <w:u w:val="single"/>
                                   <w:lang w:val="fr-FR"/>
                                 </w:rPr>
                               </w:pPr>
@@ -1072,9 +1162,10 @@
                                   <w:rFonts w:ascii="JosefinSans-Bold" w:hAnsi="JosefinSans-Bold" w:cs="AvenirNext-Regular"/>
                                   <w:b/>
                                   <w:bCs/>
-                                  <w:color w:val="000000"/>
+                                  <w:color w:val="FFFFFF" w:themeColor="background1"/>
                                   <w:sz w:val="20"/>
                                   <w:szCs w:val="20"/>
+                                  <w:u w:val="single"/>
                                   <w:lang w:val="fr-FR"/>
                                 </w:rPr>
                                 <w:t>mc603452</w:t>
@@ -1084,9 +1175,10 @@
                                   <w:rFonts w:ascii="JosefinSans-Bold" w:hAnsi="JosefinSans-Bold" w:cs="AvenirNext-Regular"/>
                                   <w:b/>
                                   <w:bCs/>
-                                  <w:color w:val="000000"/>
+                                  <w:color w:val="FFFFFF" w:themeColor="background1"/>
                                   <w:sz w:val="20"/>
                                   <w:szCs w:val="20"/>
+                                  <w:u w:val="single"/>
                                   <w:lang w:val="fr-FR"/>
                                 </w:rPr>
                                 <w:t>@</w:t>
@@ -1096,9 +1188,10 @@
                                   <w:rFonts w:ascii="JosefinSans-Bold" w:hAnsi="JosefinSans-Bold" w:cs="AvenirNext-Regular"/>
                                   <w:b/>
                                   <w:bCs/>
-                                  <w:color w:val="000000"/>
+                                  <w:color w:val="FFFFFF" w:themeColor="background1"/>
                                   <w:sz w:val="20"/>
                                   <w:szCs w:val="20"/>
+                                  <w:u w:val="single"/>
                                   <w:lang w:val="fr-FR"/>
                                 </w:rPr>
                                 <w:t>gmail</w:t>
@@ -1108,9 +1201,10 @@
                                   <w:rFonts w:ascii="JosefinSans-Bold" w:hAnsi="JosefinSans-Bold" w:cs="AvenirNext-Regular"/>
                                   <w:b/>
                                   <w:bCs/>
-                                  <w:color w:val="000000"/>
+                                  <w:color w:val="FFFFFF" w:themeColor="background1"/>
                                   <w:sz w:val="20"/>
                                   <w:szCs w:val="20"/>
+                                  <w:u w:val="single"/>
                                   <w:lang w:val="fr-FR"/>
                                 </w:rPr>
                                 <w:t>l.com</w:t>
@@ -1374,10 +1468,11 @@
                                     <w:rFonts w:ascii="JosefinSans-Bold" w:hAnsi="JosefinSans-Bold"/>
                                     <w:b/>
                                     <w:bCs/>
+                                    <w:color w:val="FFFFFF" w:themeColor="background1"/>
                                     <w:sz w:val="16"/>
                                     <w:szCs w:val="16"/>
                                   </w:rPr>
-                                  <w:t>https://youthful-swartz-74fdd0.netlify.pp</w:t>
+                                  <w:t>https://angel-contreras.netlify.app</w:t>
                                 </w:r>
                               </w:hyperlink>
                               <w:r>
@@ -1385,6 +1480,18 @@
                                   <w:rFonts w:ascii="JosefinSans-Bold" w:hAnsi="JosefinSans-Bold"/>
                                   <w:b/>
                                   <w:bCs/>
+                                  <w:color w:val="FFFFFF" w:themeColor="background1"/>
+                                  <w:sz w:val="16"/>
+                                  <w:szCs w:val="16"/>
+                                </w:rPr>
+                                <w:t xml:space="preserve"> </w:t>
+                              </w:r>
+                              <w:r>
+                                <w:rPr>
+                                  <w:rFonts w:ascii="JosefinSans-Bold" w:hAnsi="JosefinSans-Bold"/>
+                                  <w:b/>
+                                  <w:bCs/>
+                                  <w:color w:val="FFFFFF" w:themeColor="background1"/>
                                   <w:sz w:val="16"/>
                                   <w:szCs w:val="16"/>
                                 </w:rPr>
@@ -1615,7 +1722,7 @@
           </mc:Choice>
           <mc:Fallback>
             <w:pict>
-              <v:group w14:anchorId="0711E8C7" id="Group 10" o:spid="_x0000_s1029" style="position:absolute;margin-left:-64.5pt;margin-top:19.9pt;width:198pt;height:202.5pt;z-index:251658752;mso-width-relative:margin;mso-height-relative:margin" coordorigin=",1045" coordsize="14347,16205" o:gfxdata="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">
+              <v:group w14:anchorId="0711E8C7" id="Group 10" o:spid="_x0000_s1029" style="position:absolute;margin-left:-64.5pt;margin-top:19.9pt;width:198pt;height:202.4pt;z-index:251658752;mso-width-relative:margin;mso-height-relative:margin" coordorigin=",1045" coordsize="14347,16197" o:gfxdata="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">
                 <v:shape id="Text Box 4" o:spid="_x0000_s1030" type="#_x0000_t202" style="position:absolute;top:1045;width:14347;height:2473;visibility:visible;mso-wrap-style:square;v-text-anchor:top" o:gfxdata="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" filled="f" stroked="f">
                   <v:textbox>
                     <w:txbxContent>
@@ -1662,7 +1769,7 @@
                     </w:txbxContent>
                   </v:textbox>
                 </v:shape>
-                <v:shape id="Text Box 25" o:spid="_x0000_s1031" type="#_x0000_t202" style="position:absolute;left:2597;top:4089;width:11112;height:13161;visibility:visible;mso-wrap-style:none;v-text-anchor:top" o:gfxdata="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" filled="f" stroked="f">
+                <v:shape id="Text Box 25" o:spid="_x0000_s1031" type="#_x0000_t202" style="position:absolute;left:2593;top:4106;width:9823;height:13136;visibility:visible;mso-wrap-style:none;v-text-anchor:top" o:gfxdata="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" filled="f" stroked="f">
                   <v:textbox>
                     <w:txbxContent>
                       <w:p>
@@ -1671,6 +1778,8 @@
                           <w:spacing w:line="600" w:lineRule="auto"/>
                           <w:rPr>
                             <w:rFonts w:ascii="JosefinSans-Bold" w:hAnsi="JosefinSans-Bold" w:cs="AvenirNext-Regular"/>
+                            <w:b/>
+                            <w:bCs/>
                             <w:sz w:val="20"/>
                             <w:szCs w:val="20"/>
                             <w:lang w:val="fr-FR"/>
@@ -1679,6 +1788,8 @@
                         <w:r>
                           <w:rPr>
                             <w:rFonts w:ascii="JosefinSans-Bold" w:hAnsi="JosefinSans-Bold" w:cs="AvenirNext-Regular"/>
+                            <w:b/>
+                            <w:bCs/>
                             <w:sz w:val="20"/>
                             <w:szCs w:val="20"/>
                             <w:lang w:val="fr-FR"/>
@@ -1688,6 +1799,8 @@
                         <w:r>
                           <w:rPr>
                             <w:rFonts w:ascii="JosefinSans-Bold" w:hAnsi="JosefinSans-Bold" w:cs="AvenirNext-Regular"/>
+                            <w:b/>
+                            <w:bCs/>
                             <w:sz w:val="20"/>
                             <w:szCs w:val="20"/>
                             <w:lang w:val="fr-FR"/>
@@ -1697,6 +1810,8 @@
                         <w:r>
                           <w:rPr>
                             <w:rFonts w:ascii="JosefinSans-Bold" w:hAnsi="JosefinSans-Bold" w:cs="AvenirNext-Regular"/>
+                            <w:b/>
+                            <w:bCs/>
                             <w:sz w:val="20"/>
                             <w:szCs w:val="20"/>
                             <w:lang w:val="fr-FR"/>
@@ -1706,11 +1821,24 @@
                         <w:r>
                           <w:rPr>
                             <w:rFonts w:ascii="JosefinSans-Bold" w:hAnsi="JosefinSans-Bold" w:cs="AvenirNext-Regular"/>
+                            <w:b/>
+                            <w:bCs/>
                             <w:sz w:val="20"/>
                             <w:szCs w:val="20"/>
                             <w:lang w:val="fr-FR"/>
                           </w:rPr>
-                          <w:t>55 6634 4355</w:t>
+                          <w:t>5</w:t>
+                        </w:r>
+                        <w:r>
+                          <w:rPr>
+                            <w:rFonts w:ascii="JosefinSans-Bold" w:hAnsi="JosefinSans-Bold" w:cs="AvenirNext-Regular"/>
+                            <w:b/>
+                            <w:bCs/>
+                            <w:sz w:val="20"/>
+                            <w:szCs w:val="20"/>
+                            <w:lang w:val="fr-FR"/>
+                          </w:rPr>
+                          <w:t>6 2753 2073</w:t>
                         </w:r>
                       </w:p>
                       <w:p>
@@ -1742,10 +1870,11 @@
                             <w:rFonts w:ascii="JosefinSans-Bold" w:hAnsi="JosefinSans-Bold" w:cs="AvenirNext-DemiBold"/>
                             <w:b/>
                             <w:bCs/>
-                            <w:color w:val="000000"/>
+                            <w:color w:val="FFFFFF" w:themeColor="background1"/>
                             <w:spacing w:val="28"/>
                             <w:sz w:val="20"/>
                             <w:szCs w:val="20"/>
+                            <w:u w:val="single"/>
                             <w:lang w:val="fr-FR"/>
                           </w:rPr>
                         </w:pPr>
@@ -1754,9 +1883,10 @@
                             <w:rFonts w:ascii="JosefinSans-Bold" w:hAnsi="JosefinSans-Bold" w:cs="AvenirNext-Regular"/>
                             <w:b/>
                             <w:bCs/>
-                            <w:color w:val="000000"/>
+                            <w:color w:val="FFFFFF" w:themeColor="background1"/>
                             <w:sz w:val="20"/>
                             <w:szCs w:val="20"/>
+                            <w:u w:val="single"/>
                             <w:lang w:val="fr-FR"/>
                           </w:rPr>
                           <w:t>mc603452</w:t>
@@ -1766,9 +1896,10 @@
                             <w:rFonts w:ascii="JosefinSans-Bold" w:hAnsi="JosefinSans-Bold" w:cs="AvenirNext-Regular"/>
                             <w:b/>
                             <w:bCs/>
-                            <w:color w:val="000000"/>
+                            <w:color w:val="FFFFFF" w:themeColor="background1"/>
                             <w:sz w:val="20"/>
                             <w:szCs w:val="20"/>
+                            <w:u w:val="single"/>
                             <w:lang w:val="fr-FR"/>
                           </w:rPr>
                           <w:t>@</w:t>
@@ -1778,9 +1909,10 @@
                             <w:rFonts w:ascii="JosefinSans-Bold" w:hAnsi="JosefinSans-Bold" w:cs="AvenirNext-Regular"/>
                             <w:b/>
                             <w:bCs/>
-                            <w:color w:val="000000"/>
+                            <w:color w:val="FFFFFF" w:themeColor="background1"/>
                             <w:sz w:val="20"/>
                             <w:szCs w:val="20"/>
+                            <w:u w:val="single"/>
                             <w:lang w:val="fr-FR"/>
                           </w:rPr>
                           <w:t>gmail</w:t>
@@ -1790,9 +1922,10 @@
                             <w:rFonts w:ascii="JosefinSans-Bold" w:hAnsi="JosefinSans-Bold" w:cs="AvenirNext-Regular"/>
                             <w:b/>
                             <w:bCs/>
-                            <w:color w:val="000000"/>
+                            <w:color w:val="FFFFFF" w:themeColor="background1"/>
                             <w:sz w:val="20"/>
                             <w:szCs w:val="20"/>
+                            <w:u w:val="single"/>
                             <w:lang w:val="fr-FR"/>
                           </w:rPr>
                           <w:t>l.com</w:t>
@@ -2056,10 +2189,11 @@
                               <w:rFonts w:ascii="JosefinSans-Bold" w:hAnsi="JosefinSans-Bold"/>
                               <w:b/>
                               <w:bCs/>
+                              <w:color w:val="FFFFFF" w:themeColor="background1"/>
                               <w:sz w:val="16"/>
                               <w:szCs w:val="16"/>
                             </w:rPr>
-                            <w:t>https://youthful-swartz-74fdd0.netlify.pp</w:t>
+                            <w:t>https://angel-contreras.netlify.app</w:t>
                           </w:r>
                         </w:hyperlink>
                         <w:r>
@@ -2067,6 +2201,18 @@
                             <w:rFonts w:ascii="JosefinSans-Bold" w:hAnsi="JosefinSans-Bold"/>
                             <w:b/>
                             <w:bCs/>
+                            <w:color w:val="FFFFFF" w:themeColor="background1"/>
+                            <w:sz w:val="16"/>
+                            <w:szCs w:val="16"/>
+                          </w:rPr>
+                          <w:t xml:space="preserve"> </w:t>
+                        </w:r>
+                        <w:r>
+                          <w:rPr>
+                            <w:rFonts w:ascii="JosefinSans-Bold" w:hAnsi="JosefinSans-Bold"/>
+                            <w:b/>
+                            <w:bCs/>
+                            <w:color w:val="FFFFFF" w:themeColor="background1"/>
                             <w:sz w:val="16"/>
                             <w:szCs w:val="16"/>
                           </w:rPr>
@@ -2665,383 +2811,13 @@
                           <w:lang w:val="fr-FR"/>
                         </w:rPr>
                       </w:pPr>
-                      <w:proofErr w:type="spellStart"/>
                       <w:r>
                         <w:rPr>
                           <w:rFonts w:ascii="JosefinSans-Bold" w:hAnsi="JosefinSans-Bold"/>
                           <w:sz w:val="20"/>
                           <w:szCs w:val="20"/>
                         </w:rPr>
-                        <w:t>Establecerme</w:t>
-                      </w:r>
-                      <w:proofErr w:type="spellEnd"/>
-                      <w:r>
-                        <w:rPr>
-                          <w:rFonts w:ascii="JosefinSans-Bold" w:hAnsi="JosefinSans-Bold"/>
-                          <w:sz w:val="20"/>
-                          <w:szCs w:val="20"/>
-                        </w:rPr>
-                        <w:t xml:space="preserve"> y </w:t>
-                      </w:r>
-                      <w:proofErr w:type="spellStart"/>
-                      <w:r>
-                        <w:rPr>
-                          <w:rFonts w:ascii="JosefinSans-Bold" w:hAnsi="JosefinSans-Bold"/>
-                          <w:sz w:val="20"/>
-                          <w:szCs w:val="20"/>
-                        </w:rPr>
-                        <w:t>consolidarme</w:t>
-                      </w:r>
-                      <w:proofErr w:type="spellEnd"/>
-                      <w:r>
-                        <w:rPr>
-                          <w:rFonts w:ascii="JosefinSans-Bold" w:hAnsi="JosefinSans-Bold"/>
-                          <w:sz w:val="20"/>
-                          <w:szCs w:val="20"/>
-                        </w:rPr>
-                        <w:t xml:space="preserve"> </w:t>
-                      </w:r>
-                      <w:proofErr w:type="spellStart"/>
-                      <w:r>
-                        <w:rPr>
-                          <w:rFonts w:ascii="JosefinSans-Bold" w:hAnsi="JosefinSans-Bold"/>
-                          <w:sz w:val="20"/>
-                          <w:szCs w:val="20"/>
-                        </w:rPr>
-                        <w:t>en</w:t>
-                      </w:r>
-                      <w:proofErr w:type="spellEnd"/>
-                      <w:r>
-                        <w:rPr>
-                          <w:rFonts w:ascii="JosefinSans-Bold" w:hAnsi="JosefinSans-Bold"/>
-                          <w:sz w:val="20"/>
-                          <w:szCs w:val="20"/>
-                        </w:rPr>
-                        <w:t xml:space="preserve"> una </w:t>
-                      </w:r>
-                      <w:proofErr w:type="spellStart"/>
-                      <w:r>
-                        <w:rPr>
-                          <w:rFonts w:ascii="JosefinSans-Bold" w:hAnsi="JosefinSans-Bold"/>
-                          <w:sz w:val="20"/>
-                          <w:szCs w:val="20"/>
-                        </w:rPr>
-                        <w:t>empresa</w:t>
-                      </w:r>
-                      <w:proofErr w:type="spellEnd"/>
-                      <w:r>
-                        <w:rPr>
-                          <w:rFonts w:ascii="JosefinSans-Bold" w:hAnsi="JosefinSans-Bold"/>
-                          <w:sz w:val="20"/>
-                          <w:szCs w:val="20"/>
-                        </w:rPr>
-                        <w:t xml:space="preserve"> que me </w:t>
-                      </w:r>
-                      <w:proofErr w:type="spellStart"/>
-                      <w:r>
-                        <w:rPr>
-                          <w:rFonts w:ascii="JosefinSans-Bold" w:hAnsi="JosefinSans-Bold"/>
-                          <w:sz w:val="20"/>
-                          <w:szCs w:val="20"/>
-                        </w:rPr>
-                        <w:t>otorgue</w:t>
-                      </w:r>
-                      <w:proofErr w:type="spellEnd"/>
-                      <w:r>
-                        <w:rPr>
-                          <w:rFonts w:ascii="JosefinSans-Bold" w:hAnsi="JosefinSans-Bold"/>
-                          <w:sz w:val="20"/>
-                          <w:szCs w:val="20"/>
-                        </w:rPr>
-                        <w:t xml:space="preserve"> </w:t>
-                      </w:r>
-                      <w:proofErr w:type="spellStart"/>
-                      <w:r>
-                        <w:rPr>
-                          <w:rFonts w:ascii="JosefinSans-Bold" w:hAnsi="JosefinSans-Bold"/>
-                          <w:sz w:val="20"/>
-                          <w:szCs w:val="20"/>
-                        </w:rPr>
-                        <w:t>estabilidad</w:t>
-                      </w:r>
-                      <w:proofErr w:type="spellEnd"/>
-                      <w:r>
-                        <w:rPr>
-                          <w:rFonts w:ascii="JosefinSans-Bold" w:hAnsi="JosefinSans-Bold"/>
-                          <w:sz w:val="20"/>
-                          <w:szCs w:val="20"/>
-                        </w:rPr>
-                        <w:t xml:space="preserve"> </w:t>
-                      </w:r>
-                      <w:proofErr w:type="spellStart"/>
-                      <w:r>
-                        <w:rPr>
-                          <w:rFonts w:ascii="JosefinSans-Bold" w:hAnsi="JosefinSans-Bold"/>
-                          <w:sz w:val="20"/>
-                          <w:szCs w:val="20"/>
-                        </w:rPr>
-                        <w:t>laboral</w:t>
-                      </w:r>
-                      <w:proofErr w:type="spellEnd"/>
-                      <w:r>
-                        <w:rPr>
-                          <w:rFonts w:ascii="JosefinSans-Bold" w:hAnsi="JosefinSans-Bold"/>
-                          <w:sz w:val="20"/>
-                          <w:szCs w:val="20"/>
-                        </w:rPr>
-                        <w:t xml:space="preserve">, </w:t>
-                      </w:r>
-                      <w:proofErr w:type="spellStart"/>
-                      <w:r>
-                        <w:rPr>
-                          <w:rFonts w:ascii="JosefinSans-Bold" w:hAnsi="JosefinSans-Bold"/>
-                          <w:sz w:val="20"/>
-                          <w:szCs w:val="20"/>
-                        </w:rPr>
-                        <w:t>aplicar</w:t>
-                      </w:r>
-                      <w:proofErr w:type="spellEnd"/>
-                      <w:r>
-                        <w:rPr>
-                          <w:rFonts w:ascii="JosefinSans-Bold" w:hAnsi="JosefinSans-Bold"/>
-                          <w:sz w:val="20"/>
-                          <w:szCs w:val="20"/>
-                        </w:rPr>
-                        <w:t xml:space="preserve"> mis </w:t>
-                      </w:r>
-                      <w:proofErr w:type="spellStart"/>
-                      <w:r>
-                        <w:rPr>
-                          <w:rFonts w:ascii="JosefinSans-Bold" w:hAnsi="JosefinSans-Bold"/>
-                          <w:sz w:val="20"/>
-                          <w:szCs w:val="20"/>
-                        </w:rPr>
-                        <w:t>experiencias</w:t>
-                      </w:r>
-                      <w:proofErr w:type="spellEnd"/>
-                      <w:r>
-                        <w:rPr>
-                          <w:rFonts w:ascii="JosefinSans-Bold" w:hAnsi="JosefinSans-Bold"/>
-                          <w:sz w:val="20"/>
-                          <w:szCs w:val="20"/>
-                        </w:rPr>
-                        <w:t xml:space="preserve"> y </w:t>
-                      </w:r>
-                      <w:proofErr w:type="spellStart"/>
-                      <w:r>
-                        <w:rPr>
-                          <w:rFonts w:ascii="JosefinSans-Bold" w:hAnsi="JosefinSans-Bold"/>
-                          <w:sz w:val="20"/>
-                          <w:szCs w:val="20"/>
-                        </w:rPr>
-                        <w:t>conocimientos</w:t>
-                      </w:r>
-                      <w:proofErr w:type="spellEnd"/>
-                      <w:r>
-                        <w:rPr>
-                          <w:rFonts w:ascii="JosefinSans-Bold" w:hAnsi="JosefinSans-Bold"/>
-                          <w:sz w:val="20"/>
-                          <w:szCs w:val="20"/>
-                        </w:rPr>
-                        <w:t xml:space="preserve"> </w:t>
-                      </w:r>
-                      <w:proofErr w:type="spellStart"/>
-                      <w:r>
-                        <w:rPr>
-                          <w:rFonts w:ascii="JosefinSans-Bold" w:hAnsi="JosefinSans-Bold"/>
-                          <w:sz w:val="20"/>
-                          <w:szCs w:val="20"/>
-                        </w:rPr>
-                        <w:t>en</w:t>
-                      </w:r>
-                      <w:proofErr w:type="spellEnd"/>
-                      <w:r>
-                        <w:rPr>
-                          <w:rFonts w:ascii="JosefinSans-Bold" w:hAnsi="JosefinSans-Bold"/>
-                          <w:sz w:val="20"/>
-                          <w:szCs w:val="20"/>
-                        </w:rPr>
-                        <w:t xml:space="preserve"> las </w:t>
-                      </w:r>
-                      <w:proofErr w:type="spellStart"/>
-                      <w:r>
-                        <w:rPr>
-                          <w:rFonts w:ascii="JosefinSans-Bold" w:hAnsi="JosefinSans-Bold"/>
-                          <w:sz w:val="20"/>
-                          <w:szCs w:val="20"/>
-                        </w:rPr>
-                        <w:t>distintas</w:t>
-                      </w:r>
-                      <w:proofErr w:type="spellEnd"/>
-                      <w:r>
-                        <w:rPr>
-                          <w:rFonts w:ascii="JosefinSans-Bold" w:hAnsi="JosefinSans-Bold"/>
-                          <w:sz w:val="20"/>
-                          <w:szCs w:val="20"/>
-                        </w:rPr>
-                        <w:t xml:space="preserve"> </w:t>
-                      </w:r>
-                      <w:proofErr w:type="spellStart"/>
-                      <w:r>
-                        <w:rPr>
-                          <w:rFonts w:ascii="JosefinSans-Bold" w:hAnsi="JosefinSans-Bold"/>
-                          <w:sz w:val="20"/>
-                          <w:szCs w:val="20"/>
-                        </w:rPr>
-                        <w:t>áreas</w:t>
-                      </w:r>
-                      <w:proofErr w:type="spellEnd"/>
-                      <w:r>
-                        <w:rPr>
-                          <w:rFonts w:ascii="JosefinSans-Bold" w:hAnsi="JosefinSans-Bold"/>
-                          <w:sz w:val="20"/>
-                          <w:szCs w:val="20"/>
-                        </w:rPr>
-                        <w:t xml:space="preserve"> de la </w:t>
-                      </w:r>
-                      <w:proofErr w:type="spellStart"/>
-                      <w:r>
-                        <w:rPr>
-                          <w:rFonts w:ascii="JosefinSans-Bold" w:hAnsi="JosefinSans-Bold"/>
-                          <w:sz w:val="20"/>
-                          <w:szCs w:val="20"/>
-                        </w:rPr>
-                        <w:t>empresa</w:t>
-                      </w:r>
-                      <w:proofErr w:type="spellEnd"/>
-                      <w:r>
-                        <w:rPr>
-                          <w:rFonts w:ascii="JosefinSans-Bold" w:hAnsi="JosefinSans-Bold"/>
-                          <w:sz w:val="20"/>
-                          <w:szCs w:val="20"/>
-                        </w:rPr>
-                        <w:t xml:space="preserve">, y </w:t>
-                      </w:r>
-                      <w:proofErr w:type="spellStart"/>
-                      <w:r>
-                        <w:rPr>
-                          <w:rFonts w:ascii="JosefinSans-Bold" w:hAnsi="JosefinSans-Bold"/>
-                          <w:sz w:val="20"/>
-                          <w:szCs w:val="20"/>
-                        </w:rPr>
-                        <w:t>desarrollarme</w:t>
-                      </w:r>
-                      <w:proofErr w:type="spellEnd"/>
-                      <w:r>
-                        <w:rPr>
-                          <w:rFonts w:ascii="JosefinSans-Bold" w:hAnsi="JosefinSans-Bold"/>
-                          <w:sz w:val="20"/>
-                          <w:szCs w:val="20"/>
-                        </w:rPr>
-                        <w:t xml:space="preserve"> </w:t>
-                      </w:r>
-                      <w:proofErr w:type="spellStart"/>
-                      <w:r>
-                        <w:rPr>
-                          <w:rFonts w:ascii="JosefinSans-Bold" w:hAnsi="JosefinSans-Bold"/>
-                          <w:sz w:val="20"/>
-                          <w:szCs w:val="20"/>
-                        </w:rPr>
-                        <w:t>profesionalmente</w:t>
-                      </w:r>
-                      <w:proofErr w:type="spellEnd"/>
-                      <w:r>
-                        <w:rPr>
-                          <w:rFonts w:ascii="JosefinSans-Bold" w:hAnsi="JosefinSans-Bold"/>
-                          <w:sz w:val="20"/>
-                          <w:szCs w:val="20"/>
-                        </w:rPr>
-                        <w:t xml:space="preserve"> para </w:t>
-                      </w:r>
-                      <w:proofErr w:type="spellStart"/>
-                      <w:r>
-                        <w:rPr>
-                          <w:rFonts w:ascii="JosefinSans-Bold" w:hAnsi="JosefinSans-Bold"/>
-                          <w:sz w:val="20"/>
-                          <w:szCs w:val="20"/>
-                        </w:rPr>
-                        <w:t>el</w:t>
-                      </w:r>
-                      <w:proofErr w:type="spellEnd"/>
-                      <w:r>
-                        <w:rPr>
-                          <w:rFonts w:ascii="JosefinSans-Bold" w:hAnsi="JosefinSans-Bold"/>
-                          <w:sz w:val="20"/>
-                          <w:szCs w:val="20"/>
-                        </w:rPr>
-                        <w:t xml:space="preserve"> </w:t>
-                      </w:r>
-                      <w:proofErr w:type="spellStart"/>
-                      <w:r>
-                        <w:rPr>
-                          <w:rFonts w:ascii="JosefinSans-Bold" w:hAnsi="JosefinSans-Bold"/>
-                          <w:sz w:val="20"/>
-                          <w:szCs w:val="20"/>
-                        </w:rPr>
-                        <w:t>buen</w:t>
-                      </w:r>
-                      <w:proofErr w:type="spellEnd"/>
-                      <w:r>
-                        <w:rPr>
-                          <w:rFonts w:ascii="JosefinSans-Bold" w:hAnsi="JosefinSans-Bold"/>
-                          <w:sz w:val="20"/>
-                          <w:szCs w:val="20"/>
-                        </w:rPr>
-                        <w:t xml:space="preserve"> </w:t>
-                      </w:r>
-                      <w:proofErr w:type="spellStart"/>
-                      <w:r>
-                        <w:rPr>
-                          <w:rFonts w:ascii="JosefinSans-Bold" w:hAnsi="JosefinSans-Bold"/>
-                          <w:sz w:val="20"/>
-                          <w:szCs w:val="20"/>
-                        </w:rPr>
-                        <w:t>desempeño</w:t>
-                      </w:r>
-                      <w:proofErr w:type="spellEnd"/>
-                      <w:r>
-                        <w:rPr>
-                          <w:rFonts w:ascii="JosefinSans-Bold" w:hAnsi="JosefinSans-Bold"/>
-                          <w:sz w:val="20"/>
-                          <w:szCs w:val="20"/>
-                        </w:rPr>
-                        <w:t xml:space="preserve"> de las </w:t>
-                      </w:r>
-                      <w:proofErr w:type="spellStart"/>
-                      <w:r>
-                        <w:rPr>
-                          <w:rFonts w:ascii="JosefinSans-Bold" w:hAnsi="JosefinSans-Bold"/>
-                          <w:sz w:val="20"/>
-                          <w:szCs w:val="20"/>
-                        </w:rPr>
-                        <w:t>funciones</w:t>
-                      </w:r>
-                      <w:proofErr w:type="spellEnd"/>
-                      <w:r>
-                        <w:rPr>
-                          <w:rFonts w:ascii="JosefinSans-Bold" w:hAnsi="JosefinSans-Bold"/>
-                          <w:sz w:val="20"/>
-                          <w:szCs w:val="20"/>
-                        </w:rPr>
-                        <w:t xml:space="preserve"> </w:t>
-                      </w:r>
-                      <w:proofErr w:type="spellStart"/>
-                      <w:r>
-                        <w:rPr>
-                          <w:rFonts w:ascii="JosefinSans-Bold" w:hAnsi="JosefinSans-Bold"/>
-                          <w:sz w:val="20"/>
-                          <w:szCs w:val="20"/>
-                        </w:rPr>
-                        <w:t>asignadas</w:t>
-                      </w:r>
-                      <w:proofErr w:type="spellEnd"/>
-                      <w:r>
-                        <w:rPr>
-                          <w:rFonts w:ascii="JosefinSans-Bold" w:hAnsi="JosefinSans-Bold"/>
-                          <w:sz w:val="20"/>
-                          <w:szCs w:val="20"/>
-                        </w:rPr>
-                        <w:t>.</w:t>
+                        <w:t>Establecerme y consolidarme en una empresa que me otorgue estabilidad laboral, aplicar mis experiencias y conocimientos en las distintas áreas de la empresa, y desarrollarme profesionalmente para el buen desempeño de las funciones asignadas.</w:t>
                       </w:r>
                     </w:p>
                   </w:txbxContent>
@@ -3893,7 +3669,27 @@
                                 <w:szCs w:val="20"/>
                                 <w:lang w:val="fr-FR"/>
                               </w:rPr>
-                              <w:t xml:space="preserve"> que es Javascript  </w:t>
+                              <w:t xml:space="preserve"> que es Java</w:t>
+                            </w:r>
+                            <w:r>
+                              <w:rPr>
+                                <w:rFonts w:ascii="JosefinSans-Bold" w:hAnsi="JosefinSans-Bold" w:cs="AvenirNext-Regular"/>
+                                <w:color w:val="000000"/>
+                                <w:sz w:val="20"/>
+                                <w:szCs w:val="20"/>
+                                <w:lang w:val="fr-FR"/>
+                              </w:rPr>
+                              <w:t>S</w:t>
+                            </w:r>
+                            <w:r>
+                              <w:rPr>
+                                <w:rFonts w:ascii="JosefinSans-Bold" w:hAnsi="JosefinSans-Bold" w:cs="AvenirNext-Regular"/>
+                                <w:color w:val="000000"/>
+                                <w:sz w:val="20"/>
+                                <w:szCs w:val="20"/>
+                                <w:lang w:val="fr-FR"/>
+                              </w:rPr>
+                              <w:t xml:space="preserve">cript  </w:t>
                             </w:r>
                             <w:proofErr w:type="spellStart"/>
                             <w:r>
@@ -4738,7 +4534,27 @@
                           <w:szCs w:val="20"/>
                           <w:lang w:val="fr-FR"/>
                         </w:rPr>
-                        <w:t xml:space="preserve"> que es Javascript  </w:t>
+                        <w:t xml:space="preserve"> que es Java</w:t>
+                      </w:r>
+                      <w:r>
+                        <w:rPr>
+                          <w:rFonts w:ascii="JosefinSans-Bold" w:hAnsi="JosefinSans-Bold" w:cs="AvenirNext-Regular"/>
+                          <w:color w:val="000000"/>
+                          <w:sz w:val="20"/>
+                          <w:szCs w:val="20"/>
+                          <w:lang w:val="fr-FR"/>
+                        </w:rPr>
+                        <w:t>S</w:t>
+                      </w:r>
+                      <w:r>
+                        <w:rPr>
+                          <w:rFonts w:ascii="JosefinSans-Bold" w:hAnsi="JosefinSans-Bold" w:cs="AvenirNext-Regular"/>
+                          <w:color w:val="000000"/>
+                          <w:sz w:val="20"/>
+                          <w:szCs w:val="20"/>
+                          <w:lang w:val="fr-FR"/>
+                        </w:rPr>
+                        <w:t xml:space="preserve">cript  </w:t>
                       </w:r>
                       <w:proofErr w:type="spellStart"/>
                       <w:r>
@@ -5542,39 +5358,7 @@
                                 <w:szCs w:val="20"/>
                                 <w:lang w:val="fr-FR"/>
                               </w:rPr>
-                              <w:t>Javascript</w:t>
-                            </w:r>
-                            <w:r>
-                              <w:rPr>
-                                <w:rFonts w:ascii="JosefinSans-Bold" w:hAnsi="JosefinSans-Bold" w:cs="AvenirNext-Regular"/>
-                                <w:color w:val="000000"/>
-                                <w:sz w:val="20"/>
-                                <w:szCs w:val="20"/>
-                                <w:lang w:val="fr-FR"/>
-                              </w:rPr>
-                              <w:t xml:space="preserve">, </w:t>
-                            </w:r>
-                            <w:proofErr w:type="spellStart"/>
-                            <w:r>
-                              <w:rPr>
-                                <w:rFonts w:ascii="JosefinSans-Bold" w:hAnsi="JosefinSans-Bold" w:cs="AvenirNext-Regular"/>
-                                <w:color w:val="000000"/>
-                                <w:sz w:val="20"/>
-                                <w:szCs w:val="20"/>
-                                <w:lang w:val="fr-FR"/>
-                              </w:rPr>
-                              <w:t>seguido</w:t>
-                            </w:r>
-                            <w:proofErr w:type="spellEnd"/>
-                            <w:r>
-                              <w:rPr>
-                                <w:rFonts w:ascii="JosefinSans-Bold" w:hAnsi="JosefinSans-Bold" w:cs="AvenirNext-Regular"/>
-                                <w:color w:val="000000"/>
-                                <w:sz w:val="20"/>
-                                <w:szCs w:val="20"/>
-                                <w:lang w:val="fr-FR"/>
-                              </w:rPr>
-                              <w:t xml:space="preserve"> de </w:t>
+                              <w:t>Java</w:t>
                             </w:r>
                             <w:r>
                               <w:rPr>
@@ -5586,17 +5370,7 @@
                                 <w:szCs w:val="20"/>
                                 <w:lang w:val="fr-FR"/>
                               </w:rPr>
-                              <w:t>React.js</w:t>
-                            </w:r>
-                            <w:r>
-                              <w:rPr>
-                                <w:rFonts w:ascii="JosefinSans-Bold" w:hAnsi="JosefinSans-Bold" w:cs="AvenirNext-Regular"/>
-                                <w:color w:val="000000"/>
-                                <w:sz w:val="20"/>
-                                <w:szCs w:val="20"/>
-                                <w:lang w:val="fr-FR"/>
-                              </w:rPr>
-                              <w:t xml:space="preserve">, </w:t>
+                              <w:t>S</w:t>
                             </w:r>
                             <w:r>
                               <w:rPr>
@@ -5608,7 +5382,7 @@
                                 <w:szCs w:val="20"/>
                                 <w:lang w:val="fr-FR"/>
                               </w:rPr>
-                              <w:t>Node.js</w:t>
+                              <w:t>cript</w:t>
                             </w:r>
                             <w:r>
                               <w:rPr>
@@ -5620,7 +5394,28 @@
                               </w:rPr>
                               <w:t xml:space="preserve">, </w:t>
                             </w:r>
-                            <w:proofErr w:type="gramStart"/>
+                            <w:proofErr w:type="spellStart"/>
+                            <w:r>
+                              <w:rPr>
+                                <w:rFonts w:ascii="JosefinSans-Bold" w:hAnsi="JosefinSans-Bold" w:cs="AvenirNext-Regular"/>
+                                <w:color w:val="000000"/>
+                                <w:sz w:val="20"/>
+                                <w:szCs w:val="20"/>
+                                <w:lang w:val="fr-FR"/>
+                              </w:rPr>
+                              <w:t>seguido</w:t>
+                            </w:r>
+                            <w:proofErr w:type="spellEnd"/>
+                            <w:r>
+                              <w:rPr>
+                                <w:rFonts w:ascii="JosefinSans-Bold" w:hAnsi="JosefinSans-Bold" w:cs="AvenirNext-Regular"/>
+                                <w:color w:val="000000"/>
+                                <w:sz w:val="20"/>
+                                <w:szCs w:val="20"/>
+                                <w:lang w:val="fr-FR"/>
+                              </w:rPr>
+                              <w:t xml:space="preserve"> de </w:t>
+                            </w:r>
                             <w:r>
                               <w:rPr>
                                 <w:rFonts w:ascii="JosefinSans-Bold" w:hAnsi="JosefinSans-Bold" w:cs="AvenirNext-Regular"/>
@@ -5631,17 +5426,17 @@
                                 <w:szCs w:val="20"/>
                                 <w:lang w:val="fr-FR"/>
                               </w:rPr>
-                              <w:t>Express.js</w:t>
-                            </w:r>
-                            <w:r>
-                              <w:rPr>
-                                <w:rFonts w:ascii="JosefinSans-Bold" w:hAnsi="JosefinSans-Bold" w:cs="AvenirNext-Regular"/>
-                                <w:color w:val="000000"/>
-                                <w:sz w:val="20"/>
-                                <w:szCs w:val="20"/>
-                                <w:lang w:val="fr-FR"/>
-                              </w:rPr>
-                              <w:t xml:space="preserve">,  </w:t>
+                              <w:t>React.js</w:t>
+                            </w:r>
+                            <w:r>
+                              <w:rPr>
+                                <w:rFonts w:ascii="JosefinSans-Bold" w:hAnsi="JosefinSans-Bold" w:cs="AvenirNext-Regular"/>
+                                <w:color w:val="000000"/>
+                                <w:sz w:val="20"/>
+                                <w:szCs w:val="20"/>
+                                <w:lang w:val="fr-FR"/>
+                              </w:rPr>
+                              <w:t xml:space="preserve">, </w:t>
                             </w:r>
                             <w:r>
                               <w:rPr>
@@ -5653,9 +5448,19 @@
                                 <w:szCs w:val="20"/>
                                 <w:lang w:val="fr-FR"/>
                               </w:rPr>
-                              <w:t>Bootstrap</w:t>
-                            </w:r>
-                            <w:proofErr w:type="gramEnd"/>
+                              <w:t>Node.js</w:t>
+                            </w:r>
+                            <w:r>
+                              <w:rPr>
+                                <w:rFonts w:ascii="JosefinSans-Bold" w:hAnsi="JosefinSans-Bold" w:cs="AvenirNext-Regular"/>
+                                <w:color w:val="000000"/>
+                                <w:sz w:val="20"/>
+                                <w:szCs w:val="20"/>
+                                <w:lang w:val="fr-FR"/>
+                              </w:rPr>
+                              <w:t xml:space="preserve">, </w:t>
+                            </w:r>
+                            <w:proofErr w:type="gramStart"/>
                             <w:r>
                               <w:rPr>
                                 <w:rFonts w:ascii="JosefinSans-Bold" w:hAnsi="JosefinSans-Bold" w:cs="AvenirNext-Regular"/>
@@ -5666,17 +5471,17 @@
                                 <w:szCs w:val="20"/>
                                 <w:lang w:val="fr-FR"/>
                               </w:rPr>
-                              <w:t xml:space="preserve"> </w:t>
-                            </w:r>
-                            <w:r>
-                              <w:rPr>
-                                <w:rFonts w:ascii="JosefinSans-Bold" w:hAnsi="JosefinSans-Bold" w:cs="AvenirNext-Regular"/>
-                                <w:color w:val="000000"/>
-                                <w:sz w:val="20"/>
-                                <w:szCs w:val="20"/>
-                                <w:lang w:val="fr-FR"/>
-                              </w:rPr>
-                              <w:t xml:space="preserve">y </w:t>
+                              <w:t>Express.js</w:t>
+                            </w:r>
+                            <w:r>
+                              <w:rPr>
+                                <w:rFonts w:ascii="JosefinSans-Bold" w:hAnsi="JosefinSans-Bold" w:cs="AvenirNext-Regular"/>
+                                <w:color w:val="000000"/>
+                                <w:sz w:val="20"/>
+                                <w:szCs w:val="20"/>
+                                <w:lang w:val="fr-FR"/>
+                              </w:rPr>
+                              <w:t xml:space="preserve">,  </w:t>
                             </w:r>
                             <w:r>
                               <w:rPr>
@@ -5688,18 +5493,9 @@
                                 <w:szCs w:val="20"/>
                                 <w:lang w:val="fr-FR"/>
                               </w:rPr>
-                              <w:t xml:space="preserve">SQL </w:t>
-                            </w:r>
-                            <w:r>
-                              <w:rPr>
-                                <w:rFonts w:ascii="JosefinSans-Bold" w:hAnsi="JosefinSans-Bold" w:cs="AvenirNext-Regular"/>
-                                <w:color w:val="000000"/>
-                                <w:sz w:val="20"/>
-                                <w:szCs w:val="20"/>
-                                <w:lang w:val="fr-FR"/>
-                              </w:rPr>
-                              <w:t>(</w:t>
-                            </w:r>
+                              <w:t>Bootstrap</w:t>
+                            </w:r>
+                            <w:proofErr w:type="gramEnd"/>
                             <w:r>
                               <w:rPr>
                                 <w:rFonts w:ascii="JosefinSans-Bold" w:hAnsi="JosefinSans-Bold" w:cs="AvenirNext-Regular"/>
@@ -5710,17 +5506,17 @@
                                 <w:szCs w:val="20"/>
                                 <w:lang w:val="fr-FR"/>
                               </w:rPr>
-                              <w:t xml:space="preserve">PostgreSQL </w:t>
-                            </w:r>
-                            <w:r>
-                              <w:rPr>
-                                <w:rFonts w:ascii="JosefinSans-Bold" w:hAnsi="JosefinSans-Bold" w:cs="AvenirNext-Regular"/>
-                                <w:color w:val="000000"/>
-                                <w:sz w:val="20"/>
-                                <w:szCs w:val="20"/>
-                                <w:lang w:val="fr-FR"/>
-                              </w:rPr>
-                              <w:t>y</w:t>
+                              <w:t xml:space="preserve"> </w:t>
+                            </w:r>
+                            <w:r>
+                              <w:rPr>
+                                <w:rFonts w:ascii="JosefinSans-Bold" w:hAnsi="JosefinSans-Bold" w:cs="AvenirNext-Regular"/>
+                                <w:color w:val="000000"/>
+                                <w:sz w:val="20"/>
+                                <w:szCs w:val="20"/>
+                                <w:lang w:val="fr-FR"/>
+                              </w:rPr>
+                              <w:t xml:space="preserve">y </w:t>
                             </w:r>
                             <w:r>
                               <w:rPr>
@@ -5732,17 +5528,17 @@
                                 <w:szCs w:val="20"/>
                                 <w:lang w:val="fr-FR"/>
                               </w:rPr>
-                              <w:t xml:space="preserve"> MongoDB</w:t>
-                            </w:r>
-                            <w:r>
-                              <w:rPr>
-                                <w:rFonts w:ascii="JosefinSans-Bold" w:hAnsi="JosefinSans-Bold" w:cs="AvenirNext-Regular"/>
-                                <w:color w:val="000000"/>
-                                <w:sz w:val="20"/>
-                                <w:szCs w:val="20"/>
-                                <w:lang w:val="fr-FR"/>
-                              </w:rPr>
-                              <w:t>),</w:t>
+                              <w:t xml:space="preserve">SQL </w:t>
+                            </w:r>
+                            <w:r>
+                              <w:rPr>
+                                <w:rFonts w:ascii="JosefinSans-Bold" w:hAnsi="JosefinSans-Bold" w:cs="AvenirNext-Regular"/>
+                                <w:color w:val="000000"/>
+                                <w:sz w:val="20"/>
+                                <w:szCs w:val="20"/>
+                                <w:lang w:val="fr-FR"/>
+                              </w:rPr>
+                              <w:t>(</w:t>
                             </w:r>
                             <w:r>
                               <w:rPr>
@@ -5754,30 +5550,18 @@
                                 <w:szCs w:val="20"/>
                                 <w:lang w:val="fr-FR"/>
                               </w:rPr>
-                              <w:t xml:space="preserve"> </w:t>
-                            </w:r>
-                            <w:r>
-                              <w:rPr>
-                                <w:rFonts w:ascii="JosefinSans-Bold" w:hAnsi="JosefinSans-Bold" w:cs="AvenirNext-Regular"/>
-                                <w:color w:val="000000"/>
-                                <w:sz w:val="20"/>
-                                <w:szCs w:val="20"/>
-                                <w:lang w:val="fr-FR"/>
-                              </w:rPr>
-                              <w:t xml:space="preserve">que son las </w:t>
-                            </w:r>
-                            <w:proofErr w:type="spellStart"/>
-                            <w:r>
-                              <w:rPr>
-                                <w:rFonts w:ascii="JosefinSans-Bold" w:hAnsi="JosefinSans-Bold" w:cs="AvenirNext-Regular"/>
-                                <w:color w:val="000000"/>
-                                <w:sz w:val="20"/>
-                                <w:szCs w:val="20"/>
-                                <w:lang w:val="fr-FR"/>
-                              </w:rPr>
-                              <w:t>tecnologías</w:t>
-                            </w:r>
-                            <w:proofErr w:type="spellEnd"/>
+                              <w:t xml:space="preserve">PostgreSQL </w:t>
+                            </w:r>
+                            <w:r>
+                              <w:rPr>
+                                <w:rFonts w:ascii="JosefinSans-Bold" w:hAnsi="JosefinSans-Bold" w:cs="AvenirNext-Regular"/>
+                                <w:color w:val="000000"/>
+                                <w:sz w:val="20"/>
+                                <w:szCs w:val="20"/>
+                                <w:lang w:val="fr-FR"/>
+                              </w:rPr>
+                              <w:t>y</w:t>
+                            </w:r>
                             <w:r>
                               <w:rPr>
                                 <w:rFonts w:ascii="JosefinSans-Bold" w:hAnsi="JosefinSans-Bold" w:cs="AvenirNext-Regular"/>
@@ -5788,423 +5572,17 @@
                                 <w:szCs w:val="20"/>
                                 <w:lang w:val="fr-FR"/>
                               </w:rPr>
-                              <w:t xml:space="preserve"> </w:t>
-                            </w:r>
-                            <w:proofErr w:type="spellStart"/>
-                            <w:r>
-                              <w:rPr>
-                                <w:rFonts w:ascii="JosefinSans-Bold" w:hAnsi="JosefinSans-Bold" w:cs="AvenirNext-Regular"/>
-                                <w:color w:val="000000"/>
-                                <w:sz w:val="20"/>
-                                <w:szCs w:val="20"/>
-                                <w:lang w:val="fr-FR"/>
-                              </w:rPr>
-                              <w:t>necesarias</w:t>
-                            </w:r>
-                            <w:proofErr w:type="spellEnd"/>
-                            <w:r>
-                              <w:rPr>
-                                <w:rFonts w:ascii="JosefinSans-Bold" w:hAnsi="JosefinSans-Bold" w:cs="AvenirNext-Regular"/>
-                                <w:color w:val="000000"/>
-                                <w:sz w:val="20"/>
-                                <w:szCs w:val="20"/>
-                                <w:lang w:val="fr-FR"/>
-                              </w:rPr>
-                              <w:t xml:space="preserve"> para </w:t>
-                            </w:r>
-                            <w:proofErr w:type="spellStart"/>
-                            <w:r>
-                              <w:rPr>
-                                <w:rFonts w:ascii="JosefinSans-Bold" w:hAnsi="JosefinSans-Bold" w:cs="AvenirNext-Regular"/>
-                                <w:color w:val="000000"/>
-                                <w:sz w:val="20"/>
-                                <w:szCs w:val="20"/>
-                                <w:lang w:val="fr-FR"/>
-                              </w:rPr>
-                              <w:t>poder</w:t>
-                            </w:r>
-                            <w:proofErr w:type="spellEnd"/>
-                            <w:r>
-                              <w:rPr>
-                                <w:rFonts w:ascii="JosefinSans-Bold" w:hAnsi="JosefinSans-Bold" w:cs="AvenirNext-Regular"/>
-                                <w:color w:val="000000"/>
-                                <w:sz w:val="20"/>
-                                <w:szCs w:val="20"/>
-                                <w:lang w:val="fr-FR"/>
-                              </w:rPr>
-                              <w:t xml:space="preserve"> </w:t>
-                            </w:r>
-                            <w:proofErr w:type="spellStart"/>
-                            <w:r>
-                              <w:rPr>
-                                <w:rFonts w:ascii="JosefinSans-Bold" w:hAnsi="JosefinSans-Bold" w:cs="AvenirNext-Regular"/>
-                                <w:color w:val="000000"/>
-                                <w:sz w:val="20"/>
-                                <w:szCs w:val="20"/>
-                                <w:lang w:val="fr-FR"/>
-                              </w:rPr>
-                              <w:t>ser</w:t>
-                            </w:r>
-                            <w:proofErr w:type="spellEnd"/>
-                            <w:r>
-                              <w:rPr>
-                                <w:rFonts w:ascii="JosefinSans-Bold" w:hAnsi="JosefinSans-Bold" w:cs="AvenirNext-Regular"/>
-                                <w:color w:val="000000"/>
-                                <w:sz w:val="20"/>
-                                <w:szCs w:val="20"/>
-                                <w:lang w:val="fr-FR"/>
-                              </w:rPr>
-                              <w:t xml:space="preserve"> </w:t>
-                            </w:r>
-                            <w:proofErr w:type="spellStart"/>
-                            <w:r>
-                              <w:rPr>
-                                <w:rFonts w:ascii="JosefinSans-Bold" w:hAnsi="JosefinSans-Bold" w:cs="AvenirNext-Regular"/>
-                                <w:color w:val="000000"/>
-                                <w:sz w:val="20"/>
-                                <w:szCs w:val="20"/>
-                                <w:lang w:val="fr-FR"/>
-                              </w:rPr>
-                              <w:t>desarrollador</w:t>
-                            </w:r>
-                            <w:proofErr w:type="spellEnd"/>
-                            <w:r>
-                              <w:rPr>
-                                <w:rFonts w:ascii="JosefinSans-Bold" w:hAnsi="JosefinSans-Bold" w:cs="AvenirNext-Regular"/>
-                                <w:color w:val="000000"/>
-                                <w:sz w:val="20"/>
-                                <w:szCs w:val="20"/>
-                                <w:lang w:val="fr-FR"/>
-                              </w:rPr>
-                              <w:t xml:space="preserve"> web Full-Stack. </w:t>
-                            </w:r>
-                            <w:proofErr w:type="spellStart"/>
-                            <w:r>
-                              <w:rPr>
-                                <w:rFonts w:ascii="JosefinSans-Bold" w:hAnsi="JosefinSans-Bold" w:cs="AvenirNext-Regular"/>
-                                <w:color w:val="000000"/>
-                                <w:sz w:val="20"/>
-                                <w:szCs w:val="20"/>
-                                <w:lang w:val="fr-FR"/>
-                              </w:rPr>
-                              <w:t>Acabando</w:t>
-                            </w:r>
-                            <w:proofErr w:type="spellEnd"/>
-                            <w:r>
-                              <w:rPr>
-                                <w:rFonts w:ascii="JosefinSans-Bold" w:hAnsi="JosefinSans-Bold" w:cs="AvenirNext-Regular"/>
-                                <w:color w:val="000000"/>
-                                <w:sz w:val="20"/>
-                                <w:szCs w:val="20"/>
-                                <w:lang w:val="fr-FR"/>
-                              </w:rPr>
-                              <w:t xml:space="preserve"> de </w:t>
-                            </w:r>
-                            <w:proofErr w:type="spellStart"/>
-                            <w:r>
-                              <w:rPr>
-                                <w:rFonts w:ascii="JosefinSans-Bold" w:hAnsi="JosefinSans-Bold" w:cs="AvenirNext-Regular"/>
-                                <w:color w:val="000000"/>
-                                <w:sz w:val="20"/>
-                                <w:szCs w:val="20"/>
-                                <w:lang w:val="fr-FR"/>
-                              </w:rPr>
-                              <w:t>estudiar</w:t>
-                            </w:r>
-                            <w:proofErr w:type="spellEnd"/>
-                            <w:r>
-                              <w:rPr>
-                                <w:rFonts w:ascii="JosefinSans-Bold" w:hAnsi="JosefinSans-Bold" w:cs="AvenirNext-Regular"/>
-                                <w:color w:val="000000"/>
-                                <w:sz w:val="20"/>
-                                <w:szCs w:val="20"/>
-                                <w:lang w:val="fr-FR"/>
-                              </w:rPr>
-                              <w:t xml:space="preserve"> </w:t>
-                            </w:r>
-                            <w:proofErr w:type="spellStart"/>
-                            <w:r>
-                              <w:rPr>
-                                <w:rFonts w:ascii="JosefinSans-Bold" w:hAnsi="JosefinSans-Bold" w:cs="AvenirNext-Regular"/>
-                                <w:color w:val="000000"/>
-                                <w:sz w:val="20"/>
-                                <w:szCs w:val="20"/>
-                                <w:lang w:val="fr-FR"/>
-                              </w:rPr>
-                              <w:t>estas</w:t>
-                            </w:r>
-                            <w:proofErr w:type="spellEnd"/>
-                            <w:r>
-                              <w:rPr>
-                                <w:rFonts w:ascii="JosefinSans-Bold" w:hAnsi="JosefinSans-Bold" w:cs="AvenirNext-Regular"/>
-                                <w:color w:val="000000"/>
-                                <w:sz w:val="20"/>
-                                <w:szCs w:val="20"/>
-                                <w:lang w:val="fr-FR"/>
-                              </w:rPr>
-                              <w:t xml:space="preserve"> </w:t>
-                            </w:r>
-                            <w:proofErr w:type="spellStart"/>
-                            <w:r>
-                              <w:rPr>
-                                <w:rFonts w:ascii="JosefinSans-Bold" w:hAnsi="JosefinSans-Bold" w:cs="AvenirNext-Regular"/>
-                                <w:color w:val="000000"/>
-                                <w:sz w:val="20"/>
-                                <w:szCs w:val="20"/>
-                                <w:lang w:val="fr-FR"/>
-                              </w:rPr>
-                              <w:t>tecnologías</w:t>
-                            </w:r>
-                            <w:proofErr w:type="spellEnd"/>
-                            <w:r>
-                              <w:rPr>
-                                <w:rFonts w:ascii="JosefinSans-Bold" w:hAnsi="JosefinSans-Bold" w:cs="AvenirNext-Regular"/>
-                                <w:color w:val="000000"/>
-                                <w:sz w:val="20"/>
-                                <w:szCs w:val="20"/>
-                                <w:lang w:val="fr-FR"/>
-                              </w:rPr>
-                              <w:t xml:space="preserve"> </w:t>
-                            </w:r>
-                            <w:proofErr w:type="spellStart"/>
-                            <w:r>
-                              <w:rPr>
-                                <w:rFonts w:ascii="JosefinSans-Bold" w:hAnsi="JosefinSans-Bold" w:cs="AvenirNext-Regular"/>
-                                <w:color w:val="000000"/>
-                                <w:sz w:val="20"/>
-                                <w:szCs w:val="20"/>
-                                <w:lang w:val="fr-FR"/>
-                              </w:rPr>
-                              <w:t>estoy</w:t>
-                            </w:r>
-                            <w:proofErr w:type="spellEnd"/>
-                            <w:r>
-                              <w:rPr>
-                                <w:rFonts w:ascii="JosefinSans-Bold" w:hAnsi="JosefinSans-Bold" w:cs="AvenirNext-Regular"/>
-                                <w:color w:val="000000"/>
-                                <w:sz w:val="20"/>
-                                <w:szCs w:val="20"/>
-                                <w:lang w:val="fr-FR"/>
-                              </w:rPr>
-                              <w:t xml:space="preserve"> </w:t>
-                            </w:r>
-                            <w:proofErr w:type="spellStart"/>
-                            <w:r>
-                              <w:rPr>
-                                <w:rFonts w:ascii="JosefinSans-Bold" w:hAnsi="JosefinSans-Bold" w:cs="AvenirNext-Regular"/>
-                                <w:color w:val="000000"/>
-                                <w:sz w:val="20"/>
-                                <w:szCs w:val="20"/>
-                                <w:lang w:val="fr-FR"/>
-                              </w:rPr>
-                              <w:t>pensando</w:t>
-                            </w:r>
-                            <w:proofErr w:type="spellEnd"/>
-                            <w:r>
-                              <w:rPr>
-                                <w:rFonts w:ascii="JosefinSans-Bold" w:hAnsi="JosefinSans-Bold" w:cs="AvenirNext-Regular"/>
-                                <w:color w:val="000000"/>
-                                <w:sz w:val="20"/>
-                                <w:szCs w:val="20"/>
-                                <w:lang w:val="fr-FR"/>
-                              </w:rPr>
-                              <w:t xml:space="preserve"> </w:t>
-                            </w:r>
-                            <w:proofErr w:type="spellStart"/>
-                            <w:r>
-                              <w:rPr>
-                                <w:rFonts w:ascii="JosefinSans-Bold" w:hAnsi="JosefinSans-Bold" w:cs="AvenirNext-Regular"/>
-                                <w:color w:val="000000"/>
-                                <w:sz w:val="20"/>
-                                <w:szCs w:val="20"/>
-                                <w:lang w:val="fr-FR"/>
-                              </w:rPr>
-                              <w:t>también</w:t>
-                            </w:r>
-                            <w:proofErr w:type="spellEnd"/>
-                            <w:r>
-                              <w:rPr>
-                                <w:rFonts w:ascii="JosefinSans-Bold" w:hAnsi="JosefinSans-Bold" w:cs="AvenirNext-Regular"/>
-                                <w:color w:val="000000"/>
-                                <w:sz w:val="20"/>
-                                <w:szCs w:val="20"/>
-                                <w:lang w:val="fr-FR"/>
-                              </w:rPr>
-                              <w:t xml:space="preserve"> en</w:t>
-                            </w:r>
-                            <w:r>
-                              <w:rPr>
-                                <w:rFonts w:ascii="JosefinSans-Bold" w:hAnsi="JosefinSans-Bold" w:cs="AvenirNext-Regular"/>
-                                <w:color w:val="000000"/>
-                                <w:sz w:val="20"/>
-                                <w:szCs w:val="20"/>
-                                <w:lang w:val="fr-FR"/>
-                              </w:rPr>
-                              <w:t xml:space="preserve"> </w:t>
-                            </w:r>
-                            <w:proofErr w:type="spellStart"/>
-                            <w:r>
-                              <w:rPr>
-                                <w:rFonts w:ascii="JosefinSans-Bold" w:hAnsi="JosefinSans-Bold" w:cs="AvenirNext-Regular"/>
-                                <w:color w:val="000000"/>
-                                <w:sz w:val="20"/>
-                                <w:szCs w:val="20"/>
-                                <w:lang w:val="fr-FR"/>
-                              </w:rPr>
-                              <w:t>enfocarme</w:t>
-                            </w:r>
-                            <w:proofErr w:type="spellEnd"/>
-                            <w:r>
-                              <w:rPr>
-                                <w:rFonts w:ascii="JosefinSans-Bold" w:hAnsi="JosefinSans-Bold" w:cs="AvenirNext-Regular"/>
-                                <w:color w:val="000000"/>
-                                <w:sz w:val="20"/>
-                                <w:szCs w:val="20"/>
-                                <w:lang w:val="fr-FR"/>
-                              </w:rPr>
-                              <w:t xml:space="preserve"> al </w:t>
-                            </w:r>
-                            <w:proofErr w:type="spellStart"/>
-                            <w:r>
-                              <w:rPr>
-                                <w:rFonts w:ascii="JosefinSans-Bold" w:hAnsi="JosefinSans-Bold" w:cs="AvenirNext-Regular"/>
-                                <w:color w:val="000000"/>
-                                <w:sz w:val="20"/>
-                                <w:szCs w:val="20"/>
-                                <w:lang w:val="fr-FR"/>
-                              </w:rPr>
-                              <w:t>desarrollo</w:t>
-                            </w:r>
-                            <w:proofErr w:type="spellEnd"/>
-                            <w:r>
-                              <w:rPr>
-                                <w:rFonts w:ascii="JosefinSans-Bold" w:hAnsi="JosefinSans-Bold" w:cs="AvenirNext-Regular"/>
-                                <w:color w:val="000000"/>
-                                <w:sz w:val="20"/>
-                                <w:szCs w:val="20"/>
-                                <w:lang w:val="fr-FR"/>
-                              </w:rPr>
-                              <w:t xml:space="preserve"> de </w:t>
-                            </w:r>
-                            <w:proofErr w:type="spellStart"/>
-                            <w:r>
-                              <w:rPr>
-                                <w:rFonts w:ascii="JosefinSans-Bold" w:hAnsi="JosefinSans-Bold" w:cs="AvenirNext-Regular"/>
-                                <w:color w:val="000000"/>
-                                <w:sz w:val="20"/>
-                                <w:szCs w:val="20"/>
-                                <w:lang w:val="fr-FR"/>
-                              </w:rPr>
-                              <w:t>aplicaciones</w:t>
-                            </w:r>
-                            <w:proofErr w:type="spellEnd"/>
-                            <w:r>
-                              <w:rPr>
-                                <w:rFonts w:ascii="JosefinSans-Bold" w:hAnsi="JosefinSans-Bold" w:cs="AvenirNext-Regular"/>
-                                <w:color w:val="000000"/>
-                                <w:sz w:val="20"/>
-                                <w:szCs w:val="20"/>
-                                <w:lang w:val="fr-FR"/>
-                              </w:rPr>
-                              <w:t xml:space="preserve"> y </w:t>
-                            </w:r>
-                            <w:proofErr w:type="spellStart"/>
-                            <w:r>
-                              <w:rPr>
-                                <w:rFonts w:ascii="JosefinSans-Bold" w:hAnsi="JosefinSans-Bold" w:cs="AvenirNext-Regular"/>
-                                <w:color w:val="000000"/>
-                                <w:sz w:val="20"/>
-                                <w:szCs w:val="20"/>
-                                <w:lang w:val="fr-FR"/>
-                              </w:rPr>
-                              <w:t>videojuegos</w:t>
-                            </w:r>
-                            <w:proofErr w:type="spellEnd"/>
-                            <w:r>
-                              <w:rPr>
-                                <w:rFonts w:ascii="JosefinSans-Bold" w:hAnsi="JosefinSans-Bold" w:cs="AvenirNext-Regular"/>
-                                <w:color w:val="000000"/>
-                                <w:sz w:val="20"/>
-                                <w:szCs w:val="20"/>
-                                <w:lang w:val="fr-FR"/>
-                              </w:rPr>
-                              <w:t xml:space="preserve"> </w:t>
-                            </w:r>
-                            <w:proofErr w:type="spellStart"/>
-                            <w:r>
-                              <w:rPr>
-                                <w:rFonts w:ascii="JosefinSans-Bold" w:hAnsi="JosefinSans-Bold" w:cs="AvenirNext-Regular"/>
-                                <w:color w:val="000000"/>
-                                <w:sz w:val="20"/>
-                                <w:szCs w:val="20"/>
-                                <w:lang w:val="fr-FR"/>
-                              </w:rPr>
-                              <w:t>móviles</w:t>
-                            </w:r>
-                            <w:proofErr w:type="spellEnd"/>
-                            <w:r>
-                              <w:rPr>
-                                <w:rFonts w:ascii="JosefinSans-Bold" w:hAnsi="JosefinSans-Bold" w:cs="AvenirNext-Regular"/>
-                                <w:color w:val="000000"/>
-                                <w:sz w:val="20"/>
-                                <w:szCs w:val="20"/>
-                                <w:lang w:val="fr-FR"/>
-                              </w:rPr>
-                              <w:t xml:space="preserve">, de </w:t>
-                            </w:r>
-                            <w:proofErr w:type="spellStart"/>
-                            <w:r>
-                              <w:rPr>
-                                <w:rFonts w:ascii="JosefinSans-Bold" w:hAnsi="JosefinSans-Bold" w:cs="AvenirNext-Regular"/>
-                                <w:color w:val="000000"/>
-                                <w:sz w:val="20"/>
-                                <w:szCs w:val="20"/>
-                                <w:lang w:val="fr-FR"/>
-                              </w:rPr>
-                              <w:t>escritorio</w:t>
-                            </w:r>
-                            <w:proofErr w:type="spellEnd"/>
-                            <w:r>
-                              <w:rPr>
-                                <w:rFonts w:ascii="JosefinSans-Bold" w:hAnsi="JosefinSans-Bold" w:cs="AvenirNext-Regular"/>
-                                <w:color w:val="000000"/>
-                                <w:sz w:val="20"/>
-                                <w:szCs w:val="20"/>
-                                <w:lang w:val="fr-FR"/>
-                              </w:rPr>
-                              <w:t xml:space="preserve">, web y de consola </w:t>
-                            </w:r>
-                            <w:r>
-                              <w:rPr>
-                                <w:rFonts w:ascii="JosefinSans-Bold" w:hAnsi="JosefinSans-Bold" w:cs="AvenirNext-Regular"/>
-                                <w:color w:val="000000"/>
-                                <w:sz w:val="20"/>
-                                <w:szCs w:val="20"/>
-                                <w:lang w:val="fr-FR"/>
-                              </w:rPr>
-                              <w:t xml:space="preserve">con los </w:t>
-                            </w:r>
-                            <w:proofErr w:type="spellStart"/>
-                            <w:r>
-                              <w:rPr>
-                                <w:rFonts w:ascii="JosefinSans-Bold" w:hAnsi="JosefinSans-Bold" w:cs="AvenirNext-Regular"/>
-                                <w:color w:val="000000"/>
-                                <w:sz w:val="20"/>
-                                <w:szCs w:val="20"/>
-                                <w:lang w:val="fr-FR"/>
-                              </w:rPr>
-                              <w:t>lenguajes</w:t>
-                            </w:r>
-                            <w:proofErr w:type="spellEnd"/>
-                            <w:r>
-                              <w:rPr>
-                                <w:rFonts w:ascii="JosefinSans-Bold" w:hAnsi="JosefinSans-Bold" w:cs="AvenirNext-Regular"/>
-                                <w:color w:val="000000"/>
-                                <w:sz w:val="20"/>
-                                <w:szCs w:val="20"/>
-                                <w:lang w:val="fr-FR"/>
-                              </w:rPr>
-                              <w:t xml:space="preserve"> </w:t>
+                              <w:t xml:space="preserve"> MongoDB</w:t>
+                            </w:r>
+                            <w:r>
+                              <w:rPr>
+                                <w:rFonts w:ascii="JosefinSans-Bold" w:hAnsi="JosefinSans-Bold" w:cs="AvenirNext-Regular"/>
+                                <w:color w:val="000000"/>
+                                <w:sz w:val="20"/>
+                                <w:szCs w:val="20"/>
+                                <w:lang w:val="fr-FR"/>
+                              </w:rPr>
+                              <w:t>),</w:t>
                             </w:r>
                             <w:r>
                               <w:rPr>
@@ -6216,18 +5594,30 @@
                                 <w:szCs w:val="20"/>
                                 <w:lang w:val="fr-FR"/>
                               </w:rPr>
-                              <w:t xml:space="preserve">C# </w:t>
-                            </w:r>
-                            <w:r>
-                              <w:rPr>
-                                <w:rFonts w:ascii="JosefinSans-Bold" w:hAnsi="JosefinSans-Bold" w:cs="AvenirNext-Regular"/>
-                                <w:color w:val="000000"/>
-                                <w:sz w:val="20"/>
-                                <w:szCs w:val="20"/>
-                                <w:lang w:val="fr-FR"/>
-                              </w:rPr>
-                              <w:t xml:space="preserve">y </w:t>
-                            </w:r>
+                              <w:t xml:space="preserve"> </w:t>
+                            </w:r>
+                            <w:r>
+                              <w:rPr>
+                                <w:rFonts w:ascii="JosefinSans-Bold" w:hAnsi="JosefinSans-Bold" w:cs="AvenirNext-Regular"/>
+                                <w:color w:val="000000"/>
+                                <w:sz w:val="20"/>
+                                <w:szCs w:val="20"/>
+                                <w:lang w:val="fr-FR"/>
+                              </w:rPr>
+                              <w:t xml:space="preserve">que son las </w:t>
+                            </w:r>
+                            <w:proofErr w:type="spellStart"/>
+                            <w:r>
+                              <w:rPr>
+                                <w:rFonts w:ascii="JosefinSans-Bold" w:hAnsi="JosefinSans-Bold" w:cs="AvenirNext-Regular"/>
+                                <w:color w:val="000000"/>
+                                <w:sz w:val="20"/>
+                                <w:szCs w:val="20"/>
+                                <w:lang w:val="fr-FR"/>
+                              </w:rPr>
+                              <w:t>tecnologías</w:t>
+                            </w:r>
+                            <w:proofErr w:type="spellEnd"/>
                             <w:r>
                               <w:rPr>
                                 <w:rFonts w:ascii="JosefinSans-Bold" w:hAnsi="JosefinSans-Bold" w:cs="AvenirNext-Regular"/>
@@ -6238,7 +5628,481 @@
                                 <w:szCs w:val="20"/>
                                 <w:lang w:val="fr-FR"/>
                               </w:rPr>
-                              <w:t>Javascript</w:t>
+                              <w:t xml:space="preserve"> </w:t>
+                            </w:r>
+                            <w:proofErr w:type="spellStart"/>
+                            <w:r>
+                              <w:rPr>
+                                <w:rFonts w:ascii="JosefinSans-Bold" w:hAnsi="JosefinSans-Bold" w:cs="AvenirNext-Regular"/>
+                                <w:color w:val="000000"/>
+                                <w:sz w:val="20"/>
+                                <w:szCs w:val="20"/>
+                                <w:lang w:val="fr-FR"/>
+                              </w:rPr>
+                              <w:t>necesarias</w:t>
+                            </w:r>
+                            <w:proofErr w:type="spellEnd"/>
+                            <w:r>
+                              <w:rPr>
+                                <w:rFonts w:ascii="JosefinSans-Bold" w:hAnsi="JosefinSans-Bold" w:cs="AvenirNext-Regular"/>
+                                <w:color w:val="000000"/>
+                                <w:sz w:val="20"/>
+                                <w:szCs w:val="20"/>
+                                <w:lang w:val="fr-FR"/>
+                              </w:rPr>
+                              <w:t xml:space="preserve"> para </w:t>
+                            </w:r>
+                            <w:proofErr w:type="spellStart"/>
+                            <w:r>
+                              <w:rPr>
+                                <w:rFonts w:ascii="JosefinSans-Bold" w:hAnsi="JosefinSans-Bold" w:cs="AvenirNext-Regular"/>
+                                <w:color w:val="000000"/>
+                                <w:sz w:val="20"/>
+                                <w:szCs w:val="20"/>
+                                <w:lang w:val="fr-FR"/>
+                              </w:rPr>
+                              <w:t>poder</w:t>
+                            </w:r>
+                            <w:proofErr w:type="spellEnd"/>
+                            <w:r>
+                              <w:rPr>
+                                <w:rFonts w:ascii="JosefinSans-Bold" w:hAnsi="JosefinSans-Bold" w:cs="AvenirNext-Regular"/>
+                                <w:color w:val="000000"/>
+                                <w:sz w:val="20"/>
+                                <w:szCs w:val="20"/>
+                                <w:lang w:val="fr-FR"/>
+                              </w:rPr>
+                              <w:t xml:space="preserve"> </w:t>
+                            </w:r>
+                            <w:proofErr w:type="spellStart"/>
+                            <w:r>
+                              <w:rPr>
+                                <w:rFonts w:ascii="JosefinSans-Bold" w:hAnsi="JosefinSans-Bold" w:cs="AvenirNext-Regular"/>
+                                <w:color w:val="000000"/>
+                                <w:sz w:val="20"/>
+                                <w:szCs w:val="20"/>
+                                <w:lang w:val="fr-FR"/>
+                              </w:rPr>
+                              <w:t>ser</w:t>
+                            </w:r>
+                            <w:proofErr w:type="spellEnd"/>
+                            <w:r>
+                              <w:rPr>
+                                <w:rFonts w:ascii="JosefinSans-Bold" w:hAnsi="JosefinSans-Bold" w:cs="AvenirNext-Regular"/>
+                                <w:color w:val="000000"/>
+                                <w:sz w:val="20"/>
+                                <w:szCs w:val="20"/>
+                                <w:lang w:val="fr-FR"/>
+                              </w:rPr>
+                              <w:t xml:space="preserve"> </w:t>
+                            </w:r>
+                            <w:proofErr w:type="spellStart"/>
+                            <w:r>
+                              <w:rPr>
+                                <w:rFonts w:ascii="JosefinSans-Bold" w:hAnsi="JosefinSans-Bold" w:cs="AvenirNext-Regular"/>
+                                <w:color w:val="000000"/>
+                                <w:sz w:val="20"/>
+                                <w:szCs w:val="20"/>
+                                <w:lang w:val="fr-FR"/>
+                              </w:rPr>
+                              <w:t>desarrollador</w:t>
+                            </w:r>
+                            <w:proofErr w:type="spellEnd"/>
+                            <w:r>
+                              <w:rPr>
+                                <w:rFonts w:ascii="JosefinSans-Bold" w:hAnsi="JosefinSans-Bold" w:cs="AvenirNext-Regular"/>
+                                <w:color w:val="000000"/>
+                                <w:sz w:val="20"/>
+                                <w:szCs w:val="20"/>
+                                <w:lang w:val="fr-FR"/>
+                              </w:rPr>
+                              <w:t xml:space="preserve"> web Full-Stack. </w:t>
+                            </w:r>
+                            <w:proofErr w:type="spellStart"/>
+                            <w:r>
+                              <w:rPr>
+                                <w:rFonts w:ascii="JosefinSans-Bold" w:hAnsi="JosefinSans-Bold" w:cs="AvenirNext-Regular"/>
+                                <w:color w:val="000000"/>
+                                <w:sz w:val="20"/>
+                                <w:szCs w:val="20"/>
+                                <w:lang w:val="fr-FR"/>
+                              </w:rPr>
+                              <w:t>Acabando</w:t>
+                            </w:r>
+                            <w:proofErr w:type="spellEnd"/>
+                            <w:r>
+                              <w:rPr>
+                                <w:rFonts w:ascii="JosefinSans-Bold" w:hAnsi="JosefinSans-Bold" w:cs="AvenirNext-Regular"/>
+                                <w:color w:val="000000"/>
+                                <w:sz w:val="20"/>
+                                <w:szCs w:val="20"/>
+                                <w:lang w:val="fr-FR"/>
+                              </w:rPr>
+                              <w:t xml:space="preserve"> de </w:t>
+                            </w:r>
+                            <w:proofErr w:type="spellStart"/>
+                            <w:r>
+                              <w:rPr>
+                                <w:rFonts w:ascii="JosefinSans-Bold" w:hAnsi="JosefinSans-Bold" w:cs="AvenirNext-Regular"/>
+                                <w:color w:val="000000"/>
+                                <w:sz w:val="20"/>
+                                <w:szCs w:val="20"/>
+                                <w:lang w:val="fr-FR"/>
+                              </w:rPr>
+                              <w:t>estudiar</w:t>
+                            </w:r>
+                            <w:proofErr w:type="spellEnd"/>
+                            <w:r>
+                              <w:rPr>
+                                <w:rFonts w:ascii="JosefinSans-Bold" w:hAnsi="JosefinSans-Bold" w:cs="AvenirNext-Regular"/>
+                                <w:color w:val="000000"/>
+                                <w:sz w:val="20"/>
+                                <w:szCs w:val="20"/>
+                                <w:lang w:val="fr-FR"/>
+                              </w:rPr>
+                              <w:t xml:space="preserve"> </w:t>
+                            </w:r>
+                            <w:proofErr w:type="spellStart"/>
+                            <w:r>
+                              <w:rPr>
+                                <w:rFonts w:ascii="JosefinSans-Bold" w:hAnsi="JosefinSans-Bold" w:cs="AvenirNext-Regular"/>
+                                <w:color w:val="000000"/>
+                                <w:sz w:val="20"/>
+                                <w:szCs w:val="20"/>
+                                <w:lang w:val="fr-FR"/>
+                              </w:rPr>
+                              <w:t>estas</w:t>
+                            </w:r>
+                            <w:proofErr w:type="spellEnd"/>
+                            <w:r>
+                              <w:rPr>
+                                <w:rFonts w:ascii="JosefinSans-Bold" w:hAnsi="JosefinSans-Bold" w:cs="AvenirNext-Regular"/>
+                                <w:color w:val="000000"/>
+                                <w:sz w:val="20"/>
+                                <w:szCs w:val="20"/>
+                                <w:lang w:val="fr-FR"/>
+                              </w:rPr>
+                              <w:t xml:space="preserve"> </w:t>
+                            </w:r>
+                            <w:proofErr w:type="spellStart"/>
+                            <w:r>
+                              <w:rPr>
+                                <w:rFonts w:ascii="JosefinSans-Bold" w:hAnsi="JosefinSans-Bold" w:cs="AvenirNext-Regular"/>
+                                <w:color w:val="000000"/>
+                                <w:sz w:val="20"/>
+                                <w:szCs w:val="20"/>
+                                <w:lang w:val="fr-FR"/>
+                              </w:rPr>
+                              <w:t>tecnologías</w:t>
+                            </w:r>
+                            <w:proofErr w:type="spellEnd"/>
+                            <w:r>
+                              <w:rPr>
+                                <w:rFonts w:ascii="JosefinSans-Bold" w:hAnsi="JosefinSans-Bold" w:cs="AvenirNext-Regular"/>
+                                <w:color w:val="000000"/>
+                                <w:sz w:val="20"/>
+                                <w:szCs w:val="20"/>
+                                <w:lang w:val="fr-FR"/>
+                              </w:rPr>
+                              <w:t xml:space="preserve"> </w:t>
+                            </w:r>
+                            <w:proofErr w:type="spellStart"/>
+                            <w:r>
+                              <w:rPr>
+                                <w:rFonts w:ascii="JosefinSans-Bold" w:hAnsi="JosefinSans-Bold" w:cs="AvenirNext-Regular"/>
+                                <w:color w:val="000000"/>
+                                <w:sz w:val="20"/>
+                                <w:szCs w:val="20"/>
+                                <w:lang w:val="fr-FR"/>
+                              </w:rPr>
+                              <w:t>estoy</w:t>
+                            </w:r>
+                            <w:proofErr w:type="spellEnd"/>
+                            <w:r>
+                              <w:rPr>
+                                <w:rFonts w:ascii="JosefinSans-Bold" w:hAnsi="JosefinSans-Bold" w:cs="AvenirNext-Regular"/>
+                                <w:color w:val="000000"/>
+                                <w:sz w:val="20"/>
+                                <w:szCs w:val="20"/>
+                                <w:lang w:val="fr-FR"/>
+                              </w:rPr>
+                              <w:t xml:space="preserve"> </w:t>
+                            </w:r>
+                            <w:proofErr w:type="spellStart"/>
+                            <w:r>
+                              <w:rPr>
+                                <w:rFonts w:ascii="JosefinSans-Bold" w:hAnsi="JosefinSans-Bold" w:cs="AvenirNext-Regular"/>
+                                <w:color w:val="000000"/>
+                                <w:sz w:val="20"/>
+                                <w:szCs w:val="20"/>
+                                <w:lang w:val="fr-FR"/>
+                              </w:rPr>
+                              <w:t>pensando</w:t>
+                            </w:r>
+                            <w:proofErr w:type="spellEnd"/>
+                            <w:r>
+                              <w:rPr>
+                                <w:rFonts w:ascii="JosefinSans-Bold" w:hAnsi="JosefinSans-Bold" w:cs="AvenirNext-Regular"/>
+                                <w:color w:val="000000"/>
+                                <w:sz w:val="20"/>
+                                <w:szCs w:val="20"/>
+                                <w:lang w:val="fr-FR"/>
+                              </w:rPr>
+                              <w:t xml:space="preserve"> </w:t>
+                            </w:r>
+                            <w:proofErr w:type="spellStart"/>
+                            <w:r>
+                              <w:rPr>
+                                <w:rFonts w:ascii="JosefinSans-Bold" w:hAnsi="JosefinSans-Bold" w:cs="AvenirNext-Regular"/>
+                                <w:color w:val="000000"/>
+                                <w:sz w:val="20"/>
+                                <w:szCs w:val="20"/>
+                                <w:lang w:val="fr-FR"/>
+                              </w:rPr>
+                              <w:t>también</w:t>
+                            </w:r>
+                            <w:proofErr w:type="spellEnd"/>
+                            <w:r>
+                              <w:rPr>
+                                <w:rFonts w:ascii="JosefinSans-Bold" w:hAnsi="JosefinSans-Bold" w:cs="AvenirNext-Regular"/>
+                                <w:color w:val="000000"/>
+                                <w:sz w:val="20"/>
+                                <w:szCs w:val="20"/>
+                                <w:lang w:val="fr-FR"/>
+                              </w:rPr>
+                              <w:t xml:space="preserve"> en</w:t>
+                            </w:r>
+                            <w:r>
+                              <w:rPr>
+                                <w:rFonts w:ascii="JosefinSans-Bold" w:hAnsi="JosefinSans-Bold" w:cs="AvenirNext-Regular"/>
+                                <w:color w:val="000000"/>
+                                <w:sz w:val="20"/>
+                                <w:szCs w:val="20"/>
+                                <w:lang w:val="fr-FR"/>
+                              </w:rPr>
+                              <w:t xml:space="preserve"> </w:t>
+                            </w:r>
+                            <w:proofErr w:type="spellStart"/>
+                            <w:r>
+                              <w:rPr>
+                                <w:rFonts w:ascii="JosefinSans-Bold" w:hAnsi="JosefinSans-Bold" w:cs="AvenirNext-Regular"/>
+                                <w:color w:val="000000"/>
+                                <w:sz w:val="20"/>
+                                <w:szCs w:val="20"/>
+                                <w:lang w:val="fr-FR"/>
+                              </w:rPr>
+                              <w:t>enfocarme</w:t>
+                            </w:r>
+                            <w:proofErr w:type="spellEnd"/>
+                            <w:r>
+                              <w:rPr>
+                                <w:rFonts w:ascii="JosefinSans-Bold" w:hAnsi="JosefinSans-Bold" w:cs="AvenirNext-Regular"/>
+                                <w:color w:val="000000"/>
+                                <w:sz w:val="20"/>
+                                <w:szCs w:val="20"/>
+                                <w:lang w:val="fr-FR"/>
+                              </w:rPr>
+                              <w:t xml:space="preserve"> al </w:t>
+                            </w:r>
+                            <w:proofErr w:type="spellStart"/>
+                            <w:r>
+                              <w:rPr>
+                                <w:rFonts w:ascii="JosefinSans-Bold" w:hAnsi="JosefinSans-Bold" w:cs="AvenirNext-Regular"/>
+                                <w:color w:val="000000"/>
+                                <w:sz w:val="20"/>
+                                <w:szCs w:val="20"/>
+                                <w:lang w:val="fr-FR"/>
+                              </w:rPr>
+                              <w:t>desarrollo</w:t>
+                            </w:r>
+                            <w:proofErr w:type="spellEnd"/>
+                            <w:r>
+                              <w:rPr>
+                                <w:rFonts w:ascii="JosefinSans-Bold" w:hAnsi="JosefinSans-Bold" w:cs="AvenirNext-Regular"/>
+                                <w:color w:val="000000"/>
+                                <w:sz w:val="20"/>
+                                <w:szCs w:val="20"/>
+                                <w:lang w:val="fr-FR"/>
+                              </w:rPr>
+                              <w:t xml:space="preserve"> de </w:t>
+                            </w:r>
+                            <w:proofErr w:type="spellStart"/>
+                            <w:r>
+                              <w:rPr>
+                                <w:rFonts w:ascii="JosefinSans-Bold" w:hAnsi="JosefinSans-Bold" w:cs="AvenirNext-Regular"/>
+                                <w:color w:val="000000"/>
+                                <w:sz w:val="20"/>
+                                <w:szCs w:val="20"/>
+                                <w:lang w:val="fr-FR"/>
+                              </w:rPr>
+                              <w:t>aplicaciones</w:t>
+                            </w:r>
+                            <w:proofErr w:type="spellEnd"/>
+                            <w:r>
+                              <w:rPr>
+                                <w:rFonts w:ascii="JosefinSans-Bold" w:hAnsi="JosefinSans-Bold" w:cs="AvenirNext-Regular"/>
+                                <w:color w:val="000000"/>
+                                <w:sz w:val="20"/>
+                                <w:szCs w:val="20"/>
+                                <w:lang w:val="fr-FR"/>
+                              </w:rPr>
+                              <w:t xml:space="preserve"> y </w:t>
+                            </w:r>
+                            <w:proofErr w:type="spellStart"/>
+                            <w:r>
+                              <w:rPr>
+                                <w:rFonts w:ascii="JosefinSans-Bold" w:hAnsi="JosefinSans-Bold" w:cs="AvenirNext-Regular"/>
+                                <w:color w:val="000000"/>
+                                <w:sz w:val="20"/>
+                                <w:szCs w:val="20"/>
+                                <w:lang w:val="fr-FR"/>
+                              </w:rPr>
+                              <w:t>videojuegos</w:t>
+                            </w:r>
+                            <w:proofErr w:type="spellEnd"/>
+                            <w:r>
+                              <w:rPr>
+                                <w:rFonts w:ascii="JosefinSans-Bold" w:hAnsi="JosefinSans-Bold" w:cs="AvenirNext-Regular"/>
+                                <w:color w:val="000000"/>
+                                <w:sz w:val="20"/>
+                                <w:szCs w:val="20"/>
+                                <w:lang w:val="fr-FR"/>
+                              </w:rPr>
+                              <w:t xml:space="preserve"> </w:t>
+                            </w:r>
+                            <w:proofErr w:type="spellStart"/>
+                            <w:r>
+                              <w:rPr>
+                                <w:rFonts w:ascii="JosefinSans-Bold" w:hAnsi="JosefinSans-Bold" w:cs="AvenirNext-Regular"/>
+                                <w:color w:val="000000"/>
+                                <w:sz w:val="20"/>
+                                <w:szCs w:val="20"/>
+                                <w:lang w:val="fr-FR"/>
+                              </w:rPr>
+                              <w:t>móviles</w:t>
+                            </w:r>
+                            <w:proofErr w:type="spellEnd"/>
+                            <w:r>
+                              <w:rPr>
+                                <w:rFonts w:ascii="JosefinSans-Bold" w:hAnsi="JosefinSans-Bold" w:cs="AvenirNext-Regular"/>
+                                <w:color w:val="000000"/>
+                                <w:sz w:val="20"/>
+                                <w:szCs w:val="20"/>
+                                <w:lang w:val="fr-FR"/>
+                              </w:rPr>
+                              <w:t xml:space="preserve">, de </w:t>
+                            </w:r>
+                            <w:proofErr w:type="spellStart"/>
+                            <w:r>
+                              <w:rPr>
+                                <w:rFonts w:ascii="JosefinSans-Bold" w:hAnsi="JosefinSans-Bold" w:cs="AvenirNext-Regular"/>
+                                <w:color w:val="000000"/>
+                                <w:sz w:val="20"/>
+                                <w:szCs w:val="20"/>
+                                <w:lang w:val="fr-FR"/>
+                              </w:rPr>
+                              <w:t>escritorio</w:t>
+                            </w:r>
+                            <w:proofErr w:type="spellEnd"/>
+                            <w:r>
+                              <w:rPr>
+                                <w:rFonts w:ascii="JosefinSans-Bold" w:hAnsi="JosefinSans-Bold" w:cs="AvenirNext-Regular"/>
+                                <w:color w:val="000000"/>
+                                <w:sz w:val="20"/>
+                                <w:szCs w:val="20"/>
+                                <w:lang w:val="fr-FR"/>
+                              </w:rPr>
+                              <w:t xml:space="preserve">, web y de consola </w:t>
+                            </w:r>
+                            <w:r>
+                              <w:rPr>
+                                <w:rFonts w:ascii="JosefinSans-Bold" w:hAnsi="JosefinSans-Bold" w:cs="AvenirNext-Regular"/>
+                                <w:color w:val="000000"/>
+                                <w:sz w:val="20"/>
+                                <w:szCs w:val="20"/>
+                                <w:lang w:val="fr-FR"/>
+                              </w:rPr>
+                              <w:t xml:space="preserve">con los </w:t>
+                            </w:r>
+                            <w:proofErr w:type="spellStart"/>
+                            <w:r>
+                              <w:rPr>
+                                <w:rFonts w:ascii="JosefinSans-Bold" w:hAnsi="JosefinSans-Bold" w:cs="AvenirNext-Regular"/>
+                                <w:color w:val="000000"/>
+                                <w:sz w:val="20"/>
+                                <w:szCs w:val="20"/>
+                                <w:lang w:val="fr-FR"/>
+                              </w:rPr>
+                              <w:t>lenguajes</w:t>
+                            </w:r>
+                            <w:proofErr w:type="spellEnd"/>
+                            <w:r>
+                              <w:rPr>
+                                <w:rFonts w:ascii="JosefinSans-Bold" w:hAnsi="JosefinSans-Bold" w:cs="AvenirNext-Regular"/>
+                                <w:color w:val="000000"/>
+                                <w:sz w:val="20"/>
+                                <w:szCs w:val="20"/>
+                                <w:lang w:val="fr-FR"/>
+                              </w:rPr>
+                              <w:t xml:space="preserve"> </w:t>
+                            </w:r>
+                            <w:r>
+                              <w:rPr>
+                                <w:rFonts w:ascii="JosefinSans-Bold" w:hAnsi="JosefinSans-Bold" w:cs="AvenirNext-Regular"/>
+                                <w:b/>
+                                <w:bCs/>
+                                <w:color w:val="000000"/>
+                                <w:sz w:val="20"/>
+                                <w:szCs w:val="20"/>
+                                <w:lang w:val="fr-FR"/>
+                              </w:rPr>
+                              <w:t xml:space="preserve">C# </w:t>
+                            </w:r>
+                            <w:r>
+                              <w:rPr>
+                                <w:rFonts w:ascii="JosefinSans-Bold" w:hAnsi="JosefinSans-Bold" w:cs="AvenirNext-Regular"/>
+                                <w:color w:val="000000"/>
+                                <w:sz w:val="20"/>
+                                <w:szCs w:val="20"/>
+                                <w:lang w:val="fr-FR"/>
+                              </w:rPr>
+                              <w:t xml:space="preserve">y </w:t>
+                            </w:r>
+                            <w:r>
+                              <w:rPr>
+                                <w:rFonts w:ascii="JosefinSans-Bold" w:hAnsi="JosefinSans-Bold" w:cs="AvenirNext-Regular"/>
+                                <w:b/>
+                                <w:bCs/>
+                                <w:color w:val="000000"/>
+                                <w:sz w:val="20"/>
+                                <w:szCs w:val="20"/>
+                                <w:lang w:val="fr-FR"/>
+                              </w:rPr>
+                              <w:t>Java</w:t>
+                            </w:r>
+                            <w:r>
+                              <w:rPr>
+                                <w:rFonts w:ascii="JosefinSans-Bold" w:hAnsi="JosefinSans-Bold" w:cs="AvenirNext-Regular"/>
+                                <w:b/>
+                                <w:bCs/>
+                                <w:color w:val="000000"/>
+                                <w:sz w:val="20"/>
+                                <w:szCs w:val="20"/>
+                                <w:lang w:val="fr-FR"/>
+                              </w:rPr>
+                              <w:t>S</w:t>
+                            </w:r>
+                            <w:r>
+                              <w:rPr>
+                                <w:rFonts w:ascii="JosefinSans-Bold" w:hAnsi="JosefinSans-Bold" w:cs="AvenirNext-Regular"/>
+                                <w:b/>
+                                <w:bCs/>
+                                <w:color w:val="000000"/>
+                                <w:sz w:val="20"/>
+                                <w:szCs w:val="20"/>
+                                <w:lang w:val="fr-FR"/>
+                              </w:rPr>
+                              <w:t>cript</w:t>
                             </w:r>
                             <w:r>
                               <w:rPr>
@@ -6998,29 +6862,7 @@
                                 <w:szCs w:val="20"/>
                                 <w:lang w:val="fr-FR"/>
                               </w:rPr>
-                              <w:t xml:space="preserve"> </w:t>
-                            </w:r>
-                            <w:proofErr w:type="gramStart"/>
-                            <w:r>
-                              <w:rPr>
-                                <w:rFonts w:ascii="JosefinSans-Bold" w:hAnsi="JosefinSans-Bold" w:cs="AvenirNext-Regular"/>
-                                <w:color w:val="000000"/>
-                                <w:sz w:val="20"/>
-                                <w:szCs w:val="20"/>
-                                <w:lang w:val="fr-FR"/>
-                              </w:rPr>
-                              <w:t>Estos</w:t>
-                            </w:r>
-                            <w:proofErr w:type="gramEnd"/>
-                            <w:r>
-                              <w:rPr>
-                                <w:rFonts w:ascii="JosefinSans-Bold" w:hAnsi="JosefinSans-Bold" w:cs="AvenirNext-Regular"/>
-                                <w:color w:val="000000"/>
-                                <w:sz w:val="20"/>
-                                <w:szCs w:val="20"/>
-                                <w:lang w:val="fr-FR"/>
-                              </w:rPr>
-                              <w:t xml:space="preserve"> </w:t>
+                              <w:t xml:space="preserve"> Estos </w:t>
                             </w:r>
                             <w:proofErr w:type="spellStart"/>
                             <w:r>
@@ -7475,39 +7317,7 @@
                           <w:szCs w:val="20"/>
                           <w:lang w:val="fr-FR"/>
                         </w:rPr>
-                        <w:t>Javascript</w:t>
-                      </w:r>
-                      <w:r>
-                        <w:rPr>
-                          <w:rFonts w:ascii="JosefinSans-Bold" w:hAnsi="JosefinSans-Bold" w:cs="AvenirNext-Regular"/>
-                          <w:color w:val="000000"/>
-                          <w:sz w:val="20"/>
-                          <w:szCs w:val="20"/>
-                          <w:lang w:val="fr-FR"/>
-                        </w:rPr>
-                        <w:t xml:space="preserve">, </w:t>
-                      </w:r>
-                      <w:proofErr w:type="spellStart"/>
-                      <w:r>
-                        <w:rPr>
-                          <w:rFonts w:ascii="JosefinSans-Bold" w:hAnsi="JosefinSans-Bold" w:cs="AvenirNext-Regular"/>
-                          <w:color w:val="000000"/>
-                          <w:sz w:val="20"/>
-                          <w:szCs w:val="20"/>
-                          <w:lang w:val="fr-FR"/>
-                        </w:rPr>
-                        <w:t>seguido</w:t>
-                      </w:r>
-                      <w:proofErr w:type="spellEnd"/>
-                      <w:r>
-                        <w:rPr>
-                          <w:rFonts w:ascii="JosefinSans-Bold" w:hAnsi="JosefinSans-Bold" w:cs="AvenirNext-Regular"/>
-                          <w:color w:val="000000"/>
-                          <w:sz w:val="20"/>
-                          <w:szCs w:val="20"/>
-                          <w:lang w:val="fr-FR"/>
-                        </w:rPr>
-                        <w:t xml:space="preserve"> de </w:t>
+                        <w:t>Java</w:t>
                       </w:r>
                       <w:r>
                         <w:rPr>
@@ -7519,17 +7329,7 @@
                           <w:szCs w:val="20"/>
                           <w:lang w:val="fr-FR"/>
                         </w:rPr>
-                        <w:t>React.js</w:t>
-                      </w:r>
-                      <w:r>
-                        <w:rPr>
-                          <w:rFonts w:ascii="JosefinSans-Bold" w:hAnsi="JosefinSans-Bold" w:cs="AvenirNext-Regular"/>
-                          <w:color w:val="000000"/>
-                          <w:sz w:val="20"/>
-                          <w:szCs w:val="20"/>
-                          <w:lang w:val="fr-FR"/>
-                        </w:rPr>
-                        <w:t xml:space="preserve">, </w:t>
+                        <w:t>S</w:t>
                       </w:r>
                       <w:r>
                         <w:rPr>
@@ -7541,7 +7341,7 @@
                           <w:szCs w:val="20"/>
                           <w:lang w:val="fr-FR"/>
                         </w:rPr>
-                        <w:t>Node.js</w:t>
+                        <w:t>cript</w:t>
                       </w:r>
                       <w:r>
                         <w:rPr>
@@ -7553,7 +7353,28 @@
                         </w:rPr>
                         <w:t xml:space="preserve">, </w:t>
                       </w:r>
-                      <w:proofErr w:type="gramStart"/>
+                      <w:proofErr w:type="spellStart"/>
+                      <w:r>
+                        <w:rPr>
+                          <w:rFonts w:ascii="JosefinSans-Bold" w:hAnsi="JosefinSans-Bold" w:cs="AvenirNext-Regular"/>
+                          <w:color w:val="000000"/>
+                          <w:sz w:val="20"/>
+                          <w:szCs w:val="20"/>
+                          <w:lang w:val="fr-FR"/>
+                        </w:rPr>
+                        <w:t>seguido</w:t>
+                      </w:r>
+                      <w:proofErr w:type="spellEnd"/>
+                      <w:r>
+                        <w:rPr>
+                          <w:rFonts w:ascii="JosefinSans-Bold" w:hAnsi="JosefinSans-Bold" w:cs="AvenirNext-Regular"/>
+                          <w:color w:val="000000"/>
+                          <w:sz w:val="20"/>
+                          <w:szCs w:val="20"/>
+                          <w:lang w:val="fr-FR"/>
+                        </w:rPr>
+                        <w:t xml:space="preserve"> de </w:t>
+                      </w:r>
                       <w:r>
                         <w:rPr>
                           <w:rFonts w:ascii="JosefinSans-Bold" w:hAnsi="JosefinSans-Bold" w:cs="AvenirNext-Regular"/>
@@ -7564,17 +7385,17 @@
                           <w:szCs w:val="20"/>
                           <w:lang w:val="fr-FR"/>
                         </w:rPr>
-                        <w:t>Express.js</w:t>
-                      </w:r>
-                      <w:r>
-                        <w:rPr>
-                          <w:rFonts w:ascii="JosefinSans-Bold" w:hAnsi="JosefinSans-Bold" w:cs="AvenirNext-Regular"/>
-                          <w:color w:val="000000"/>
-                          <w:sz w:val="20"/>
-                          <w:szCs w:val="20"/>
-                          <w:lang w:val="fr-FR"/>
-                        </w:rPr>
-                        <w:t xml:space="preserve">,  </w:t>
+                        <w:t>React.js</w:t>
+                      </w:r>
+                      <w:r>
+                        <w:rPr>
+                          <w:rFonts w:ascii="JosefinSans-Bold" w:hAnsi="JosefinSans-Bold" w:cs="AvenirNext-Regular"/>
+                          <w:color w:val="000000"/>
+                          <w:sz w:val="20"/>
+                          <w:szCs w:val="20"/>
+                          <w:lang w:val="fr-FR"/>
+                        </w:rPr>
+                        <w:t xml:space="preserve">, </w:t>
                       </w:r>
                       <w:r>
                         <w:rPr>
@@ -7586,9 +7407,19 @@
                           <w:szCs w:val="20"/>
                           <w:lang w:val="fr-FR"/>
                         </w:rPr>
-                        <w:t>Bootstrap</w:t>
-                      </w:r>
-                      <w:proofErr w:type="gramEnd"/>
+                        <w:t>Node.js</w:t>
+                      </w:r>
+                      <w:r>
+                        <w:rPr>
+                          <w:rFonts w:ascii="JosefinSans-Bold" w:hAnsi="JosefinSans-Bold" w:cs="AvenirNext-Regular"/>
+                          <w:color w:val="000000"/>
+                          <w:sz w:val="20"/>
+                          <w:szCs w:val="20"/>
+                          <w:lang w:val="fr-FR"/>
+                        </w:rPr>
+                        <w:t xml:space="preserve">, </w:t>
+                      </w:r>
+                      <w:proofErr w:type="gramStart"/>
                       <w:r>
                         <w:rPr>
                           <w:rFonts w:ascii="JosefinSans-Bold" w:hAnsi="JosefinSans-Bold" w:cs="AvenirNext-Regular"/>
@@ -7599,17 +7430,17 @@
                           <w:szCs w:val="20"/>
                           <w:lang w:val="fr-FR"/>
                         </w:rPr>
-                        <w:t xml:space="preserve"> </w:t>
-                      </w:r>
-                      <w:r>
-                        <w:rPr>
-                          <w:rFonts w:ascii="JosefinSans-Bold" w:hAnsi="JosefinSans-Bold" w:cs="AvenirNext-Regular"/>
-                          <w:color w:val="000000"/>
-                          <w:sz w:val="20"/>
-                          <w:szCs w:val="20"/>
-                          <w:lang w:val="fr-FR"/>
-                        </w:rPr>
-                        <w:t xml:space="preserve">y </w:t>
+                        <w:t>Express.js</w:t>
+                      </w:r>
+                      <w:r>
+                        <w:rPr>
+                          <w:rFonts w:ascii="JosefinSans-Bold" w:hAnsi="JosefinSans-Bold" w:cs="AvenirNext-Regular"/>
+                          <w:color w:val="000000"/>
+                          <w:sz w:val="20"/>
+                          <w:szCs w:val="20"/>
+                          <w:lang w:val="fr-FR"/>
+                        </w:rPr>
+                        <w:t xml:space="preserve">,  </w:t>
                       </w:r>
                       <w:r>
                         <w:rPr>
@@ -7621,18 +7452,9 @@
                           <w:szCs w:val="20"/>
                           <w:lang w:val="fr-FR"/>
                         </w:rPr>
-                        <w:t xml:space="preserve">SQL </w:t>
-                      </w:r>
-                      <w:r>
-                        <w:rPr>
-                          <w:rFonts w:ascii="JosefinSans-Bold" w:hAnsi="JosefinSans-Bold" w:cs="AvenirNext-Regular"/>
-                          <w:color w:val="000000"/>
-                          <w:sz w:val="20"/>
-                          <w:szCs w:val="20"/>
-                          <w:lang w:val="fr-FR"/>
-                        </w:rPr>
-                        <w:t>(</w:t>
-                      </w:r>
+                        <w:t>Bootstrap</w:t>
+                      </w:r>
+                      <w:proofErr w:type="gramEnd"/>
                       <w:r>
                         <w:rPr>
                           <w:rFonts w:ascii="JosefinSans-Bold" w:hAnsi="JosefinSans-Bold" w:cs="AvenirNext-Regular"/>
@@ -7643,17 +7465,17 @@
                           <w:szCs w:val="20"/>
                           <w:lang w:val="fr-FR"/>
                         </w:rPr>
-                        <w:t xml:space="preserve">PostgreSQL </w:t>
-                      </w:r>
-                      <w:r>
-                        <w:rPr>
-                          <w:rFonts w:ascii="JosefinSans-Bold" w:hAnsi="JosefinSans-Bold" w:cs="AvenirNext-Regular"/>
-                          <w:color w:val="000000"/>
-                          <w:sz w:val="20"/>
-                          <w:szCs w:val="20"/>
-                          <w:lang w:val="fr-FR"/>
-                        </w:rPr>
-                        <w:t>y</w:t>
+                        <w:t xml:space="preserve"> </w:t>
+                      </w:r>
+                      <w:r>
+                        <w:rPr>
+                          <w:rFonts w:ascii="JosefinSans-Bold" w:hAnsi="JosefinSans-Bold" w:cs="AvenirNext-Regular"/>
+                          <w:color w:val="000000"/>
+                          <w:sz w:val="20"/>
+                          <w:szCs w:val="20"/>
+                          <w:lang w:val="fr-FR"/>
+                        </w:rPr>
+                        <w:t xml:space="preserve">y </w:t>
                       </w:r>
                       <w:r>
                         <w:rPr>
@@ -7665,17 +7487,17 @@
                           <w:szCs w:val="20"/>
                           <w:lang w:val="fr-FR"/>
                         </w:rPr>
-                        <w:t xml:space="preserve"> MongoDB</w:t>
-                      </w:r>
-                      <w:r>
-                        <w:rPr>
-                          <w:rFonts w:ascii="JosefinSans-Bold" w:hAnsi="JosefinSans-Bold" w:cs="AvenirNext-Regular"/>
-                          <w:color w:val="000000"/>
-                          <w:sz w:val="20"/>
-                          <w:szCs w:val="20"/>
-                          <w:lang w:val="fr-FR"/>
-                        </w:rPr>
-                        <w:t>),</w:t>
+                        <w:t xml:space="preserve">SQL </w:t>
+                      </w:r>
+                      <w:r>
+                        <w:rPr>
+                          <w:rFonts w:ascii="JosefinSans-Bold" w:hAnsi="JosefinSans-Bold" w:cs="AvenirNext-Regular"/>
+                          <w:color w:val="000000"/>
+                          <w:sz w:val="20"/>
+                          <w:szCs w:val="20"/>
+                          <w:lang w:val="fr-FR"/>
+                        </w:rPr>
+                        <w:t>(</w:t>
                       </w:r>
                       <w:r>
                         <w:rPr>
@@ -7687,30 +7509,18 @@
                           <w:szCs w:val="20"/>
                           <w:lang w:val="fr-FR"/>
                         </w:rPr>
-                        <w:t xml:space="preserve"> </w:t>
-                      </w:r>
-                      <w:r>
-                        <w:rPr>
-                          <w:rFonts w:ascii="JosefinSans-Bold" w:hAnsi="JosefinSans-Bold" w:cs="AvenirNext-Regular"/>
-                          <w:color w:val="000000"/>
-                          <w:sz w:val="20"/>
-                          <w:szCs w:val="20"/>
-                          <w:lang w:val="fr-FR"/>
-                        </w:rPr>
-                        <w:t xml:space="preserve">que son las </w:t>
-                      </w:r>
-                      <w:proofErr w:type="spellStart"/>
-                      <w:r>
-                        <w:rPr>
-                          <w:rFonts w:ascii="JosefinSans-Bold" w:hAnsi="JosefinSans-Bold" w:cs="AvenirNext-Regular"/>
-                          <w:color w:val="000000"/>
-                          <w:sz w:val="20"/>
-                          <w:szCs w:val="20"/>
-                          <w:lang w:val="fr-FR"/>
-                        </w:rPr>
-                        <w:t>tecnologías</w:t>
-                      </w:r>
-                      <w:proofErr w:type="spellEnd"/>
+                        <w:t xml:space="preserve">PostgreSQL </w:t>
+                      </w:r>
+                      <w:r>
+                        <w:rPr>
+                          <w:rFonts w:ascii="JosefinSans-Bold" w:hAnsi="JosefinSans-Bold" w:cs="AvenirNext-Regular"/>
+                          <w:color w:val="000000"/>
+                          <w:sz w:val="20"/>
+                          <w:szCs w:val="20"/>
+                          <w:lang w:val="fr-FR"/>
+                        </w:rPr>
+                        <w:t>y</w:t>
+                      </w:r>
                       <w:r>
                         <w:rPr>
                           <w:rFonts w:ascii="JosefinSans-Bold" w:hAnsi="JosefinSans-Bold" w:cs="AvenirNext-Regular"/>
@@ -7721,423 +7531,17 @@
                           <w:szCs w:val="20"/>
                           <w:lang w:val="fr-FR"/>
                         </w:rPr>
-                        <w:t xml:space="preserve"> </w:t>
-                      </w:r>
-                      <w:proofErr w:type="spellStart"/>
-                      <w:r>
-                        <w:rPr>
-                          <w:rFonts w:ascii="JosefinSans-Bold" w:hAnsi="JosefinSans-Bold" w:cs="AvenirNext-Regular"/>
-                          <w:color w:val="000000"/>
-                          <w:sz w:val="20"/>
-                          <w:szCs w:val="20"/>
-                          <w:lang w:val="fr-FR"/>
-                        </w:rPr>
-                        <w:t>necesarias</w:t>
-                      </w:r>
-                      <w:proofErr w:type="spellEnd"/>
-                      <w:r>
-                        <w:rPr>
-                          <w:rFonts w:ascii="JosefinSans-Bold" w:hAnsi="JosefinSans-Bold" w:cs="AvenirNext-Regular"/>
-                          <w:color w:val="000000"/>
-                          <w:sz w:val="20"/>
-                          <w:szCs w:val="20"/>
-                          <w:lang w:val="fr-FR"/>
-                        </w:rPr>
-                        <w:t xml:space="preserve"> para </w:t>
-                      </w:r>
-                      <w:proofErr w:type="spellStart"/>
-                      <w:r>
-                        <w:rPr>
-                          <w:rFonts w:ascii="JosefinSans-Bold" w:hAnsi="JosefinSans-Bold" w:cs="AvenirNext-Regular"/>
-                          <w:color w:val="000000"/>
-                          <w:sz w:val="20"/>
-                          <w:szCs w:val="20"/>
-                          <w:lang w:val="fr-FR"/>
-                        </w:rPr>
-                        <w:t>poder</w:t>
-                      </w:r>
-                      <w:proofErr w:type="spellEnd"/>
-                      <w:r>
-                        <w:rPr>
-                          <w:rFonts w:ascii="JosefinSans-Bold" w:hAnsi="JosefinSans-Bold" w:cs="AvenirNext-Regular"/>
-                          <w:color w:val="000000"/>
-                          <w:sz w:val="20"/>
-                          <w:szCs w:val="20"/>
-                          <w:lang w:val="fr-FR"/>
-                        </w:rPr>
-                        <w:t xml:space="preserve"> </w:t>
-                      </w:r>
-                      <w:proofErr w:type="spellStart"/>
-                      <w:r>
-                        <w:rPr>
-                          <w:rFonts w:ascii="JosefinSans-Bold" w:hAnsi="JosefinSans-Bold" w:cs="AvenirNext-Regular"/>
-                          <w:color w:val="000000"/>
-                          <w:sz w:val="20"/>
-                          <w:szCs w:val="20"/>
-                          <w:lang w:val="fr-FR"/>
-                        </w:rPr>
-                        <w:t>ser</w:t>
-                      </w:r>
-                      <w:proofErr w:type="spellEnd"/>
-                      <w:r>
-                        <w:rPr>
-                          <w:rFonts w:ascii="JosefinSans-Bold" w:hAnsi="JosefinSans-Bold" w:cs="AvenirNext-Regular"/>
-                          <w:color w:val="000000"/>
-                          <w:sz w:val="20"/>
-                          <w:szCs w:val="20"/>
-                          <w:lang w:val="fr-FR"/>
-                        </w:rPr>
-                        <w:t xml:space="preserve"> </w:t>
-                      </w:r>
-                      <w:proofErr w:type="spellStart"/>
-                      <w:r>
-                        <w:rPr>
-                          <w:rFonts w:ascii="JosefinSans-Bold" w:hAnsi="JosefinSans-Bold" w:cs="AvenirNext-Regular"/>
-                          <w:color w:val="000000"/>
-                          <w:sz w:val="20"/>
-                          <w:szCs w:val="20"/>
-                          <w:lang w:val="fr-FR"/>
-                        </w:rPr>
-                        <w:t>desarrollador</w:t>
-                      </w:r>
-                      <w:proofErr w:type="spellEnd"/>
-                      <w:r>
-                        <w:rPr>
-                          <w:rFonts w:ascii="JosefinSans-Bold" w:hAnsi="JosefinSans-Bold" w:cs="AvenirNext-Regular"/>
-                          <w:color w:val="000000"/>
-                          <w:sz w:val="20"/>
-                          <w:szCs w:val="20"/>
-                          <w:lang w:val="fr-FR"/>
-                        </w:rPr>
-                        <w:t xml:space="preserve"> web Full-Stack. </w:t>
-                      </w:r>
-                      <w:proofErr w:type="spellStart"/>
-                      <w:r>
-                        <w:rPr>
-                          <w:rFonts w:ascii="JosefinSans-Bold" w:hAnsi="JosefinSans-Bold" w:cs="AvenirNext-Regular"/>
-                          <w:color w:val="000000"/>
-                          <w:sz w:val="20"/>
-                          <w:szCs w:val="20"/>
-                          <w:lang w:val="fr-FR"/>
-                        </w:rPr>
-                        <w:t>Acabando</w:t>
-                      </w:r>
-                      <w:proofErr w:type="spellEnd"/>
-                      <w:r>
-                        <w:rPr>
-                          <w:rFonts w:ascii="JosefinSans-Bold" w:hAnsi="JosefinSans-Bold" w:cs="AvenirNext-Regular"/>
-                          <w:color w:val="000000"/>
-                          <w:sz w:val="20"/>
-                          <w:szCs w:val="20"/>
-                          <w:lang w:val="fr-FR"/>
-                        </w:rPr>
-                        <w:t xml:space="preserve"> de </w:t>
-                      </w:r>
-                      <w:proofErr w:type="spellStart"/>
-                      <w:r>
-                        <w:rPr>
-                          <w:rFonts w:ascii="JosefinSans-Bold" w:hAnsi="JosefinSans-Bold" w:cs="AvenirNext-Regular"/>
-                          <w:color w:val="000000"/>
-                          <w:sz w:val="20"/>
-                          <w:szCs w:val="20"/>
-                          <w:lang w:val="fr-FR"/>
-                        </w:rPr>
-                        <w:t>estudiar</w:t>
-                      </w:r>
-                      <w:proofErr w:type="spellEnd"/>
-                      <w:r>
-                        <w:rPr>
-                          <w:rFonts w:ascii="JosefinSans-Bold" w:hAnsi="JosefinSans-Bold" w:cs="AvenirNext-Regular"/>
-                          <w:color w:val="000000"/>
-                          <w:sz w:val="20"/>
-                          <w:szCs w:val="20"/>
-                          <w:lang w:val="fr-FR"/>
-                        </w:rPr>
-                        <w:t xml:space="preserve"> </w:t>
-                      </w:r>
-                      <w:proofErr w:type="spellStart"/>
-                      <w:r>
-                        <w:rPr>
-                          <w:rFonts w:ascii="JosefinSans-Bold" w:hAnsi="JosefinSans-Bold" w:cs="AvenirNext-Regular"/>
-                          <w:color w:val="000000"/>
-                          <w:sz w:val="20"/>
-                          <w:szCs w:val="20"/>
-                          <w:lang w:val="fr-FR"/>
-                        </w:rPr>
-                        <w:t>estas</w:t>
-                      </w:r>
-                      <w:proofErr w:type="spellEnd"/>
-                      <w:r>
-                        <w:rPr>
-                          <w:rFonts w:ascii="JosefinSans-Bold" w:hAnsi="JosefinSans-Bold" w:cs="AvenirNext-Regular"/>
-                          <w:color w:val="000000"/>
-                          <w:sz w:val="20"/>
-                          <w:szCs w:val="20"/>
-                          <w:lang w:val="fr-FR"/>
-                        </w:rPr>
-                        <w:t xml:space="preserve"> </w:t>
-                      </w:r>
-                      <w:proofErr w:type="spellStart"/>
-                      <w:r>
-                        <w:rPr>
-                          <w:rFonts w:ascii="JosefinSans-Bold" w:hAnsi="JosefinSans-Bold" w:cs="AvenirNext-Regular"/>
-                          <w:color w:val="000000"/>
-                          <w:sz w:val="20"/>
-                          <w:szCs w:val="20"/>
-                          <w:lang w:val="fr-FR"/>
-                        </w:rPr>
-                        <w:t>tecnologías</w:t>
-                      </w:r>
-                      <w:proofErr w:type="spellEnd"/>
-                      <w:r>
-                        <w:rPr>
-                          <w:rFonts w:ascii="JosefinSans-Bold" w:hAnsi="JosefinSans-Bold" w:cs="AvenirNext-Regular"/>
-                          <w:color w:val="000000"/>
-                          <w:sz w:val="20"/>
-                          <w:szCs w:val="20"/>
-                          <w:lang w:val="fr-FR"/>
-                        </w:rPr>
-                        <w:t xml:space="preserve"> </w:t>
-                      </w:r>
-                      <w:proofErr w:type="spellStart"/>
-                      <w:r>
-                        <w:rPr>
-                          <w:rFonts w:ascii="JosefinSans-Bold" w:hAnsi="JosefinSans-Bold" w:cs="AvenirNext-Regular"/>
-                          <w:color w:val="000000"/>
-                          <w:sz w:val="20"/>
-                          <w:szCs w:val="20"/>
-                          <w:lang w:val="fr-FR"/>
-                        </w:rPr>
-                        <w:t>estoy</w:t>
-                      </w:r>
-                      <w:proofErr w:type="spellEnd"/>
-                      <w:r>
-                        <w:rPr>
-                          <w:rFonts w:ascii="JosefinSans-Bold" w:hAnsi="JosefinSans-Bold" w:cs="AvenirNext-Regular"/>
-                          <w:color w:val="000000"/>
-                          <w:sz w:val="20"/>
-                          <w:szCs w:val="20"/>
-                          <w:lang w:val="fr-FR"/>
-                        </w:rPr>
-                        <w:t xml:space="preserve"> </w:t>
-                      </w:r>
-                      <w:proofErr w:type="spellStart"/>
-                      <w:r>
-                        <w:rPr>
-                          <w:rFonts w:ascii="JosefinSans-Bold" w:hAnsi="JosefinSans-Bold" w:cs="AvenirNext-Regular"/>
-                          <w:color w:val="000000"/>
-                          <w:sz w:val="20"/>
-                          <w:szCs w:val="20"/>
-                          <w:lang w:val="fr-FR"/>
-                        </w:rPr>
-                        <w:t>pensando</w:t>
-                      </w:r>
-                      <w:proofErr w:type="spellEnd"/>
-                      <w:r>
-                        <w:rPr>
-                          <w:rFonts w:ascii="JosefinSans-Bold" w:hAnsi="JosefinSans-Bold" w:cs="AvenirNext-Regular"/>
-                          <w:color w:val="000000"/>
-                          <w:sz w:val="20"/>
-                          <w:szCs w:val="20"/>
-                          <w:lang w:val="fr-FR"/>
-                        </w:rPr>
-                        <w:t xml:space="preserve"> </w:t>
-                      </w:r>
-                      <w:proofErr w:type="spellStart"/>
-                      <w:r>
-                        <w:rPr>
-                          <w:rFonts w:ascii="JosefinSans-Bold" w:hAnsi="JosefinSans-Bold" w:cs="AvenirNext-Regular"/>
-                          <w:color w:val="000000"/>
-                          <w:sz w:val="20"/>
-                          <w:szCs w:val="20"/>
-                          <w:lang w:val="fr-FR"/>
-                        </w:rPr>
-                        <w:t>también</w:t>
-                      </w:r>
-                      <w:proofErr w:type="spellEnd"/>
-                      <w:r>
-                        <w:rPr>
-                          <w:rFonts w:ascii="JosefinSans-Bold" w:hAnsi="JosefinSans-Bold" w:cs="AvenirNext-Regular"/>
-                          <w:color w:val="000000"/>
-                          <w:sz w:val="20"/>
-                          <w:szCs w:val="20"/>
-                          <w:lang w:val="fr-FR"/>
-                        </w:rPr>
-                        <w:t xml:space="preserve"> en</w:t>
-                      </w:r>
-                      <w:r>
-                        <w:rPr>
-                          <w:rFonts w:ascii="JosefinSans-Bold" w:hAnsi="JosefinSans-Bold" w:cs="AvenirNext-Regular"/>
-                          <w:color w:val="000000"/>
-                          <w:sz w:val="20"/>
-                          <w:szCs w:val="20"/>
-                          <w:lang w:val="fr-FR"/>
-                        </w:rPr>
-                        <w:t xml:space="preserve"> </w:t>
-                      </w:r>
-                      <w:proofErr w:type="spellStart"/>
-                      <w:r>
-                        <w:rPr>
-                          <w:rFonts w:ascii="JosefinSans-Bold" w:hAnsi="JosefinSans-Bold" w:cs="AvenirNext-Regular"/>
-                          <w:color w:val="000000"/>
-                          <w:sz w:val="20"/>
-                          <w:szCs w:val="20"/>
-                          <w:lang w:val="fr-FR"/>
-                        </w:rPr>
-                        <w:t>enfocarme</w:t>
-                      </w:r>
-                      <w:proofErr w:type="spellEnd"/>
-                      <w:r>
-                        <w:rPr>
-                          <w:rFonts w:ascii="JosefinSans-Bold" w:hAnsi="JosefinSans-Bold" w:cs="AvenirNext-Regular"/>
-                          <w:color w:val="000000"/>
-                          <w:sz w:val="20"/>
-                          <w:szCs w:val="20"/>
-                          <w:lang w:val="fr-FR"/>
-                        </w:rPr>
-                        <w:t xml:space="preserve"> al </w:t>
-                      </w:r>
-                      <w:proofErr w:type="spellStart"/>
-                      <w:r>
-                        <w:rPr>
-                          <w:rFonts w:ascii="JosefinSans-Bold" w:hAnsi="JosefinSans-Bold" w:cs="AvenirNext-Regular"/>
-                          <w:color w:val="000000"/>
-                          <w:sz w:val="20"/>
-                          <w:szCs w:val="20"/>
-                          <w:lang w:val="fr-FR"/>
-                        </w:rPr>
-                        <w:t>desarrollo</w:t>
-                      </w:r>
-                      <w:proofErr w:type="spellEnd"/>
-                      <w:r>
-                        <w:rPr>
-                          <w:rFonts w:ascii="JosefinSans-Bold" w:hAnsi="JosefinSans-Bold" w:cs="AvenirNext-Regular"/>
-                          <w:color w:val="000000"/>
-                          <w:sz w:val="20"/>
-                          <w:szCs w:val="20"/>
-                          <w:lang w:val="fr-FR"/>
-                        </w:rPr>
-                        <w:t xml:space="preserve"> de </w:t>
-                      </w:r>
-                      <w:proofErr w:type="spellStart"/>
-                      <w:r>
-                        <w:rPr>
-                          <w:rFonts w:ascii="JosefinSans-Bold" w:hAnsi="JosefinSans-Bold" w:cs="AvenirNext-Regular"/>
-                          <w:color w:val="000000"/>
-                          <w:sz w:val="20"/>
-                          <w:szCs w:val="20"/>
-                          <w:lang w:val="fr-FR"/>
-                        </w:rPr>
-                        <w:t>aplicaciones</w:t>
-                      </w:r>
-                      <w:proofErr w:type="spellEnd"/>
-                      <w:r>
-                        <w:rPr>
-                          <w:rFonts w:ascii="JosefinSans-Bold" w:hAnsi="JosefinSans-Bold" w:cs="AvenirNext-Regular"/>
-                          <w:color w:val="000000"/>
-                          <w:sz w:val="20"/>
-                          <w:szCs w:val="20"/>
-                          <w:lang w:val="fr-FR"/>
-                        </w:rPr>
-                        <w:t xml:space="preserve"> y </w:t>
-                      </w:r>
-                      <w:proofErr w:type="spellStart"/>
-                      <w:r>
-                        <w:rPr>
-                          <w:rFonts w:ascii="JosefinSans-Bold" w:hAnsi="JosefinSans-Bold" w:cs="AvenirNext-Regular"/>
-                          <w:color w:val="000000"/>
-                          <w:sz w:val="20"/>
-                          <w:szCs w:val="20"/>
-                          <w:lang w:val="fr-FR"/>
-                        </w:rPr>
-                        <w:t>videojuegos</w:t>
-                      </w:r>
-                      <w:proofErr w:type="spellEnd"/>
-                      <w:r>
-                        <w:rPr>
-                          <w:rFonts w:ascii="JosefinSans-Bold" w:hAnsi="JosefinSans-Bold" w:cs="AvenirNext-Regular"/>
-                          <w:color w:val="000000"/>
-                          <w:sz w:val="20"/>
-                          <w:szCs w:val="20"/>
-                          <w:lang w:val="fr-FR"/>
-                        </w:rPr>
-                        <w:t xml:space="preserve"> </w:t>
-                      </w:r>
-                      <w:proofErr w:type="spellStart"/>
-                      <w:r>
-                        <w:rPr>
-                          <w:rFonts w:ascii="JosefinSans-Bold" w:hAnsi="JosefinSans-Bold" w:cs="AvenirNext-Regular"/>
-                          <w:color w:val="000000"/>
-                          <w:sz w:val="20"/>
-                          <w:szCs w:val="20"/>
-                          <w:lang w:val="fr-FR"/>
-                        </w:rPr>
-                        <w:t>móviles</w:t>
-                      </w:r>
-                      <w:proofErr w:type="spellEnd"/>
-                      <w:r>
-                        <w:rPr>
-                          <w:rFonts w:ascii="JosefinSans-Bold" w:hAnsi="JosefinSans-Bold" w:cs="AvenirNext-Regular"/>
-                          <w:color w:val="000000"/>
-                          <w:sz w:val="20"/>
-                          <w:szCs w:val="20"/>
-                          <w:lang w:val="fr-FR"/>
-                        </w:rPr>
-                        <w:t xml:space="preserve">, de </w:t>
-                      </w:r>
-                      <w:proofErr w:type="spellStart"/>
-                      <w:r>
-                        <w:rPr>
-                          <w:rFonts w:ascii="JosefinSans-Bold" w:hAnsi="JosefinSans-Bold" w:cs="AvenirNext-Regular"/>
-                          <w:color w:val="000000"/>
-                          <w:sz w:val="20"/>
-                          <w:szCs w:val="20"/>
-                          <w:lang w:val="fr-FR"/>
-                        </w:rPr>
-                        <w:t>escritorio</w:t>
-                      </w:r>
-                      <w:proofErr w:type="spellEnd"/>
-                      <w:r>
-                        <w:rPr>
-                          <w:rFonts w:ascii="JosefinSans-Bold" w:hAnsi="JosefinSans-Bold" w:cs="AvenirNext-Regular"/>
-                          <w:color w:val="000000"/>
-                          <w:sz w:val="20"/>
-                          <w:szCs w:val="20"/>
-                          <w:lang w:val="fr-FR"/>
-                        </w:rPr>
-                        <w:t xml:space="preserve">, web y de consola </w:t>
-                      </w:r>
-                      <w:r>
-                        <w:rPr>
-                          <w:rFonts w:ascii="JosefinSans-Bold" w:hAnsi="JosefinSans-Bold" w:cs="AvenirNext-Regular"/>
-                          <w:color w:val="000000"/>
-                          <w:sz w:val="20"/>
-                          <w:szCs w:val="20"/>
-                          <w:lang w:val="fr-FR"/>
-                        </w:rPr>
-                        <w:t xml:space="preserve">con los </w:t>
-                      </w:r>
-                      <w:proofErr w:type="spellStart"/>
-                      <w:r>
-                        <w:rPr>
-                          <w:rFonts w:ascii="JosefinSans-Bold" w:hAnsi="JosefinSans-Bold" w:cs="AvenirNext-Regular"/>
-                          <w:color w:val="000000"/>
-                          <w:sz w:val="20"/>
-                          <w:szCs w:val="20"/>
-                          <w:lang w:val="fr-FR"/>
-                        </w:rPr>
-                        <w:t>lenguajes</w:t>
-                      </w:r>
-                      <w:proofErr w:type="spellEnd"/>
-                      <w:r>
-                        <w:rPr>
-                          <w:rFonts w:ascii="JosefinSans-Bold" w:hAnsi="JosefinSans-Bold" w:cs="AvenirNext-Regular"/>
-                          <w:color w:val="000000"/>
-                          <w:sz w:val="20"/>
-                          <w:szCs w:val="20"/>
-                          <w:lang w:val="fr-FR"/>
-                        </w:rPr>
-                        <w:t xml:space="preserve"> </w:t>
+                        <w:t xml:space="preserve"> MongoDB</w:t>
+                      </w:r>
+                      <w:r>
+                        <w:rPr>
+                          <w:rFonts w:ascii="JosefinSans-Bold" w:hAnsi="JosefinSans-Bold" w:cs="AvenirNext-Regular"/>
+                          <w:color w:val="000000"/>
+                          <w:sz w:val="20"/>
+                          <w:szCs w:val="20"/>
+                          <w:lang w:val="fr-FR"/>
+                        </w:rPr>
+                        <w:t>),</w:t>
                       </w:r>
                       <w:r>
                         <w:rPr>
@@ -8149,18 +7553,30 @@
                           <w:szCs w:val="20"/>
                           <w:lang w:val="fr-FR"/>
                         </w:rPr>
-                        <w:t xml:space="preserve">C# </w:t>
-                      </w:r>
-                      <w:r>
-                        <w:rPr>
-                          <w:rFonts w:ascii="JosefinSans-Bold" w:hAnsi="JosefinSans-Bold" w:cs="AvenirNext-Regular"/>
-                          <w:color w:val="000000"/>
-                          <w:sz w:val="20"/>
-                          <w:szCs w:val="20"/>
-                          <w:lang w:val="fr-FR"/>
-                        </w:rPr>
-                        <w:t xml:space="preserve">y </w:t>
-                      </w:r>
+                        <w:t xml:space="preserve"> </w:t>
+                      </w:r>
+                      <w:r>
+                        <w:rPr>
+                          <w:rFonts w:ascii="JosefinSans-Bold" w:hAnsi="JosefinSans-Bold" w:cs="AvenirNext-Regular"/>
+                          <w:color w:val="000000"/>
+                          <w:sz w:val="20"/>
+                          <w:szCs w:val="20"/>
+                          <w:lang w:val="fr-FR"/>
+                        </w:rPr>
+                        <w:t xml:space="preserve">que son las </w:t>
+                      </w:r>
+                      <w:proofErr w:type="spellStart"/>
+                      <w:r>
+                        <w:rPr>
+                          <w:rFonts w:ascii="JosefinSans-Bold" w:hAnsi="JosefinSans-Bold" w:cs="AvenirNext-Regular"/>
+                          <w:color w:val="000000"/>
+                          <w:sz w:val="20"/>
+                          <w:szCs w:val="20"/>
+                          <w:lang w:val="fr-FR"/>
+                        </w:rPr>
+                        <w:t>tecnologías</w:t>
+                      </w:r>
+                      <w:proofErr w:type="spellEnd"/>
                       <w:r>
                         <w:rPr>
                           <w:rFonts w:ascii="JosefinSans-Bold" w:hAnsi="JosefinSans-Bold" w:cs="AvenirNext-Regular"/>
@@ -8171,7 +7587,481 @@
                           <w:szCs w:val="20"/>
                           <w:lang w:val="fr-FR"/>
                         </w:rPr>
-                        <w:t>Javascript</w:t>
+                        <w:t xml:space="preserve"> </w:t>
+                      </w:r>
+                      <w:proofErr w:type="spellStart"/>
+                      <w:r>
+                        <w:rPr>
+                          <w:rFonts w:ascii="JosefinSans-Bold" w:hAnsi="JosefinSans-Bold" w:cs="AvenirNext-Regular"/>
+                          <w:color w:val="000000"/>
+                          <w:sz w:val="20"/>
+                          <w:szCs w:val="20"/>
+                          <w:lang w:val="fr-FR"/>
+                        </w:rPr>
+                        <w:t>necesarias</w:t>
+                      </w:r>
+                      <w:proofErr w:type="spellEnd"/>
+                      <w:r>
+                        <w:rPr>
+                          <w:rFonts w:ascii="JosefinSans-Bold" w:hAnsi="JosefinSans-Bold" w:cs="AvenirNext-Regular"/>
+                          <w:color w:val="000000"/>
+                          <w:sz w:val="20"/>
+                          <w:szCs w:val="20"/>
+                          <w:lang w:val="fr-FR"/>
+                        </w:rPr>
+                        <w:t xml:space="preserve"> para </w:t>
+                      </w:r>
+                      <w:proofErr w:type="spellStart"/>
+                      <w:r>
+                        <w:rPr>
+                          <w:rFonts w:ascii="JosefinSans-Bold" w:hAnsi="JosefinSans-Bold" w:cs="AvenirNext-Regular"/>
+                          <w:color w:val="000000"/>
+                          <w:sz w:val="20"/>
+                          <w:szCs w:val="20"/>
+                          <w:lang w:val="fr-FR"/>
+                        </w:rPr>
+                        <w:t>poder</w:t>
+                      </w:r>
+                      <w:proofErr w:type="spellEnd"/>
+                      <w:r>
+                        <w:rPr>
+                          <w:rFonts w:ascii="JosefinSans-Bold" w:hAnsi="JosefinSans-Bold" w:cs="AvenirNext-Regular"/>
+                          <w:color w:val="000000"/>
+                          <w:sz w:val="20"/>
+                          <w:szCs w:val="20"/>
+                          <w:lang w:val="fr-FR"/>
+                        </w:rPr>
+                        <w:t xml:space="preserve"> </w:t>
+                      </w:r>
+                      <w:proofErr w:type="spellStart"/>
+                      <w:r>
+                        <w:rPr>
+                          <w:rFonts w:ascii="JosefinSans-Bold" w:hAnsi="JosefinSans-Bold" w:cs="AvenirNext-Regular"/>
+                          <w:color w:val="000000"/>
+                          <w:sz w:val="20"/>
+                          <w:szCs w:val="20"/>
+                          <w:lang w:val="fr-FR"/>
+                        </w:rPr>
+                        <w:t>ser</w:t>
+                      </w:r>
+                      <w:proofErr w:type="spellEnd"/>
+                      <w:r>
+                        <w:rPr>
+                          <w:rFonts w:ascii="JosefinSans-Bold" w:hAnsi="JosefinSans-Bold" w:cs="AvenirNext-Regular"/>
+                          <w:color w:val="000000"/>
+                          <w:sz w:val="20"/>
+                          <w:szCs w:val="20"/>
+                          <w:lang w:val="fr-FR"/>
+                        </w:rPr>
+                        <w:t xml:space="preserve"> </w:t>
+                      </w:r>
+                      <w:proofErr w:type="spellStart"/>
+                      <w:r>
+                        <w:rPr>
+                          <w:rFonts w:ascii="JosefinSans-Bold" w:hAnsi="JosefinSans-Bold" w:cs="AvenirNext-Regular"/>
+                          <w:color w:val="000000"/>
+                          <w:sz w:val="20"/>
+                          <w:szCs w:val="20"/>
+                          <w:lang w:val="fr-FR"/>
+                        </w:rPr>
+                        <w:t>desarrollador</w:t>
+                      </w:r>
+                      <w:proofErr w:type="spellEnd"/>
+                      <w:r>
+                        <w:rPr>
+                          <w:rFonts w:ascii="JosefinSans-Bold" w:hAnsi="JosefinSans-Bold" w:cs="AvenirNext-Regular"/>
+                          <w:color w:val="000000"/>
+                          <w:sz w:val="20"/>
+                          <w:szCs w:val="20"/>
+                          <w:lang w:val="fr-FR"/>
+                        </w:rPr>
+                        <w:t xml:space="preserve"> web Full-Stack. </w:t>
+                      </w:r>
+                      <w:proofErr w:type="spellStart"/>
+                      <w:r>
+                        <w:rPr>
+                          <w:rFonts w:ascii="JosefinSans-Bold" w:hAnsi="JosefinSans-Bold" w:cs="AvenirNext-Regular"/>
+                          <w:color w:val="000000"/>
+                          <w:sz w:val="20"/>
+                          <w:szCs w:val="20"/>
+                          <w:lang w:val="fr-FR"/>
+                        </w:rPr>
+                        <w:t>Acabando</w:t>
+                      </w:r>
+                      <w:proofErr w:type="spellEnd"/>
+                      <w:r>
+                        <w:rPr>
+                          <w:rFonts w:ascii="JosefinSans-Bold" w:hAnsi="JosefinSans-Bold" w:cs="AvenirNext-Regular"/>
+                          <w:color w:val="000000"/>
+                          <w:sz w:val="20"/>
+                          <w:szCs w:val="20"/>
+                          <w:lang w:val="fr-FR"/>
+                        </w:rPr>
+                        <w:t xml:space="preserve"> de </w:t>
+                      </w:r>
+                      <w:proofErr w:type="spellStart"/>
+                      <w:r>
+                        <w:rPr>
+                          <w:rFonts w:ascii="JosefinSans-Bold" w:hAnsi="JosefinSans-Bold" w:cs="AvenirNext-Regular"/>
+                          <w:color w:val="000000"/>
+                          <w:sz w:val="20"/>
+                          <w:szCs w:val="20"/>
+                          <w:lang w:val="fr-FR"/>
+                        </w:rPr>
+                        <w:t>estudiar</w:t>
+                      </w:r>
+                      <w:proofErr w:type="spellEnd"/>
+                      <w:r>
+                        <w:rPr>
+                          <w:rFonts w:ascii="JosefinSans-Bold" w:hAnsi="JosefinSans-Bold" w:cs="AvenirNext-Regular"/>
+                          <w:color w:val="000000"/>
+                          <w:sz w:val="20"/>
+                          <w:szCs w:val="20"/>
+                          <w:lang w:val="fr-FR"/>
+                        </w:rPr>
+                        <w:t xml:space="preserve"> </w:t>
+                      </w:r>
+                      <w:proofErr w:type="spellStart"/>
+                      <w:r>
+                        <w:rPr>
+                          <w:rFonts w:ascii="JosefinSans-Bold" w:hAnsi="JosefinSans-Bold" w:cs="AvenirNext-Regular"/>
+                          <w:color w:val="000000"/>
+                          <w:sz w:val="20"/>
+                          <w:szCs w:val="20"/>
+                          <w:lang w:val="fr-FR"/>
+                        </w:rPr>
+                        <w:t>estas</w:t>
+                      </w:r>
+                      <w:proofErr w:type="spellEnd"/>
+                      <w:r>
+                        <w:rPr>
+                          <w:rFonts w:ascii="JosefinSans-Bold" w:hAnsi="JosefinSans-Bold" w:cs="AvenirNext-Regular"/>
+                          <w:color w:val="000000"/>
+                          <w:sz w:val="20"/>
+                          <w:szCs w:val="20"/>
+                          <w:lang w:val="fr-FR"/>
+                        </w:rPr>
+                        <w:t xml:space="preserve"> </w:t>
+                      </w:r>
+                      <w:proofErr w:type="spellStart"/>
+                      <w:r>
+                        <w:rPr>
+                          <w:rFonts w:ascii="JosefinSans-Bold" w:hAnsi="JosefinSans-Bold" w:cs="AvenirNext-Regular"/>
+                          <w:color w:val="000000"/>
+                          <w:sz w:val="20"/>
+                          <w:szCs w:val="20"/>
+                          <w:lang w:val="fr-FR"/>
+                        </w:rPr>
+                        <w:t>tecnologías</w:t>
+                      </w:r>
+                      <w:proofErr w:type="spellEnd"/>
+                      <w:r>
+                        <w:rPr>
+                          <w:rFonts w:ascii="JosefinSans-Bold" w:hAnsi="JosefinSans-Bold" w:cs="AvenirNext-Regular"/>
+                          <w:color w:val="000000"/>
+                          <w:sz w:val="20"/>
+                          <w:szCs w:val="20"/>
+                          <w:lang w:val="fr-FR"/>
+                        </w:rPr>
+                        <w:t xml:space="preserve"> </w:t>
+                      </w:r>
+                      <w:proofErr w:type="spellStart"/>
+                      <w:r>
+                        <w:rPr>
+                          <w:rFonts w:ascii="JosefinSans-Bold" w:hAnsi="JosefinSans-Bold" w:cs="AvenirNext-Regular"/>
+                          <w:color w:val="000000"/>
+                          <w:sz w:val="20"/>
+                          <w:szCs w:val="20"/>
+                          <w:lang w:val="fr-FR"/>
+                        </w:rPr>
+                        <w:t>estoy</w:t>
+                      </w:r>
+                      <w:proofErr w:type="spellEnd"/>
+                      <w:r>
+                        <w:rPr>
+                          <w:rFonts w:ascii="JosefinSans-Bold" w:hAnsi="JosefinSans-Bold" w:cs="AvenirNext-Regular"/>
+                          <w:color w:val="000000"/>
+                          <w:sz w:val="20"/>
+                          <w:szCs w:val="20"/>
+                          <w:lang w:val="fr-FR"/>
+                        </w:rPr>
+                        <w:t xml:space="preserve"> </w:t>
+                      </w:r>
+                      <w:proofErr w:type="spellStart"/>
+                      <w:r>
+                        <w:rPr>
+                          <w:rFonts w:ascii="JosefinSans-Bold" w:hAnsi="JosefinSans-Bold" w:cs="AvenirNext-Regular"/>
+                          <w:color w:val="000000"/>
+                          <w:sz w:val="20"/>
+                          <w:szCs w:val="20"/>
+                          <w:lang w:val="fr-FR"/>
+                        </w:rPr>
+                        <w:t>pensando</w:t>
+                      </w:r>
+                      <w:proofErr w:type="spellEnd"/>
+                      <w:r>
+                        <w:rPr>
+                          <w:rFonts w:ascii="JosefinSans-Bold" w:hAnsi="JosefinSans-Bold" w:cs="AvenirNext-Regular"/>
+                          <w:color w:val="000000"/>
+                          <w:sz w:val="20"/>
+                          <w:szCs w:val="20"/>
+                          <w:lang w:val="fr-FR"/>
+                        </w:rPr>
+                        <w:t xml:space="preserve"> </w:t>
+                      </w:r>
+                      <w:proofErr w:type="spellStart"/>
+                      <w:r>
+                        <w:rPr>
+                          <w:rFonts w:ascii="JosefinSans-Bold" w:hAnsi="JosefinSans-Bold" w:cs="AvenirNext-Regular"/>
+                          <w:color w:val="000000"/>
+                          <w:sz w:val="20"/>
+                          <w:szCs w:val="20"/>
+                          <w:lang w:val="fr-FR"/>
+                        </w:rPr>
+                        <w:t>también</w:t>
+                      </w:r>
+                      <w:proofErr w:type="spellEnd"/>
+                      <w:r>
+                        <w:rPr>
+                          <w:rFonts w:ascii="JosefinSans-Bold" w:hAnsi="JosefinSans-Bold" w:cs="AvenirNext-Regular"/>
+                          <w:color w:val="000000"/>
+                          <w:sz w:val="20"/>
+                          <w:szCs w:val="20"/>
+                          <w:lang w:val="fr-FR"/>
+                        </w:rPr>
+                        <w:t xml:space="preserve"> en</w:t>
+                      </w:r>
+                      <w:r>
+                        <w:rPr>
+                          <w:rFonts w:ascii="JosefinSans-Bold" w:hAnsi="JosefinSans-Bold" w:cs="AvenirNext-Regular"/>
+                          <w:color w:val="000000"/>
+                          <w:sz w:val="20"/>
+                          <w:szCs w:val="20"/>
+                          <w:lang w:val="fr-FR"/>
+                        </w:rPr>
+                        <w:t xml:space="preserve"> </w:t>
+                      </w:r>
+                      <w:proofErr w:type="spellStart"/>
+                      <w:r>
+                        <w:rPr>
+                          <w:rFonts w:ascii="JosefinSans-Bold" w:hAnsi="JosefinSans-Bold" w:cs="AvenirNext-Regular"/>
+                          <w:color w:val="000000"/>
+                          <w:sz w:val="20"/>
+                          <w:szCs w:val="20"/>
+                          <w:lang w:val="fr-FR"/>
+                        </w:rPr>
+                        <w:t>enfocarme</w:t>
+                      </w:r>
+                      <w:proofErr w:type="spellEnd"/>
+                      <w:r>
+                        <w:rPr>
+                          <w:rFonts w:ascii="JosefinSans-Bold" w:hAnsi="JosefinSans-Bold" w:cs="AvenirNext-Regular"/>
+                          <w:color w:val="000000"/>
+                          <w:sz w:val="20"/>
+                          <w:szCs w:val="20"/>
+                          <w:lang w:val="fr-FR"/>
+                        </w:rPr>
+                        <w:t xml:space="preserve"> al </w:t>
+                      </w:r>
+                      <w:proofErr w:type="spellStart"/>
+                      <w:r>
+                        <w:rPr>
+                          <w:rFonts w:ascii="JosefinSans-Bold" w:hAnsi="JosefinSans-Bold" w:cs="AvenirNext-Regular"/>
+                          <w:color w:val="000000"/>
+                          <w:sz w:val="20"/>
+                          <w:szCs w:val="20"/>
+                          <w:lang w:val="fr-FR"/>
+                        </w:rPr>
+                        <w:t>desarrollo</w:t>
+                      </w:r>
+                      <w:proofErr w:type="spellEnd"/>
+                      <w:r>
+                        <w:rPr>
+                          <w:rFonts w:ascii="JosefinSans-Bold" w:hAnsi="JosefinSans-Bold" w:cs="AvenirNext-Regular"/>
+                          <w:color w:val="000000"/>
+                          <w:sz w:val="20"/>
+                          <w:szCs w:val="20"/>
+                          <w:lang w:val="fr-FR"/>
+                        </w:rPr>
+                        <w:t xml:space="preserve"> de </w:t>
+                      </w:r>
+                      <w:proofErr w:type="spellStart"/>
+                      <w:r>
+                        <w:rPr>
+                          <w:rFonts w:ascii="JosefinSans-Bold" w:hAnsi="JosefinSans-Bold" w:cs="AvenirNext-Regular"/>
+                          <w:color w:val="000000"/>
+                          <w:sz w:val="20"/>
+                          <w:szCs w:val="20"/>
+                          <w:lang w:val="fr-FR"/>
+                        </w:rPr>
+                        <w:t>aplicaciones</w:t>
+                      </w:r>
+                      <w:proofErr w:type="spellEnd"/>
+                      <w:r>
+                        <w:rPr>
+                          <w:rFonts w:ascii="JosefinSans-Bold" w:hAnsi="JosefinSans-Bold" w:cs="AvenirNext-Regular"/>
+                          <w:color w:val="000000"/>
+                          <w:sz w:val="20"/>
+                          <w:szCs w:val="20"/>
+                          <w:lang w:val="fr-FR"/>
+                        </w:rPr>
+                        <w:t xml:space="preserve"> y </w:t>
+                      </w:r>
+                      <w:proofErr w:type="spellStart"/>
+                      <w:r>
+                        <w:rPr>
+                          <w:rFonts w:ascii="JosefinSans-Bold" w:hAnsi="JosefinSans-Bold" w:cs="AvenirNext-Regular"/>
+                          <w:color w:val="000000"/>
+                          <w:sz w:val="20"/>
+                          <w:szCs w:val="20"/>
+                          <w:lang w:val="fr-FR"/>
+                        </w:rPr>
+                        <w:t>videojuegos</w:t>
+                      </w:r>
+                      <w:proofErr w:type="spellEnd"/>
+                      <w:r>
+                        <w:rPr>
+                          <w:rFonts w:ascii="JosefinSans-Bold" w:hAnsi="JosefinSans-Bold" w:cs="AvenirNext-Regular"/>
+                          <w:color w:val="000000"/>
+                          <w:sz w:val="20"/>
+                          <w:szCs w:val="20"/>
+                          <w:lang w:val="fr-FR"/>
+                        </w:rPr>
+                        <w:t xml:space="preserve"> </w:t>
+                      </w:r>
+                      <w:proofErr w:type="spellStart"/>
+                      <w:r>
+                        <w:rPr>
+                          <w:rFonts w:ascii="JosefinSans-Bold" w:hAnsi="JosefinSans-Bold" w:cs="AvenirNext-Regular"/>
+                          <w:color w:val="000000"/>
+                          <w:sz w:val="20"/>
+                          <w:szCs w:val="20"/>
+                          <w:lang w:val="fr-FR"/>
+                        </w:rPr>
+                        <w:t>móviles</w:t>
+                      </w:r>
+                      <w:proofErr w:type="spellEnd"/>
+                      <w:r>
+                        <w:rPr>
+                          <w:rFonts w:ascii="JosefinSans-Bold" w:hAnsi="JosefinSans-Bold" w:cs="AvenirNext-Regular"/>
+                          <w:color w:val="000000"/>
+                          <w:sz w:val="20"/>
+                          <w:szCs w:val="20"/>
+                          <w:lang w:val="fr-FR"/>
+                        </w:rPr>
+                        <w:t xml:space="preserve">, de </w:t>
+                      </w:r>
+                      <w:proofErr w:type="spellStart"/>
+                      <w:r>
+                        <w:rPr>
+                          <w:rFonts w:ascii="JosefinSans-Bold" w:hAnsi="JosefinSans-Bold" w:cs="AvenirNext-Regular"/>
+                          <w:color w:val="000000"/>
+                          <w:sz w:val="20"/>
+                          <w:szCs w:val="20"/>
+                          <w:lang w:val="fr-FR"/>
+                        </w:rPr>
+                        <w:t>escritorio</w:t>
+                      </w:r>
+                      <w:proofErr w:type="spellEnd"/>
+                      <w:r>
+                        <w:rPr>
+                          <w:rFonts w:ascii="JosefinSans-Bold" w:hAnsi="JosefinSans-Bold" w:cs="AvenirNext-Regular"/>
+                          <w:color w:val="000000"/>
+                          <w:sz w:val="20"/>
+                          <w:szCs w:val="20"/>
+                          <w:lang w:val="fr-FR"/>
+                        </w:rPr>
+                        <w:t xml:space="preserve">, web y de consola </w:t>
+                      </w:r>
+                      <w:r>
+                        <w:rPr>
+                          <w:rFonts w:ascii="JosefinSans-Bold" w:hAnsi="JosefinSans-Bold" w:cs="AvenirNext-Regular"/>
+                          <w:color w:val="000000"/>
+                          <w:sz w:val="20"/>
+                          <w:szCs w:val="20"/>
+                          <w:lang w:val="fr-FR"/>
+                        </w:rPr>
+                        <w:t xml:space="preserve">con los </w:t>
+                      </w:r>
+                      <w:proofErr w:type="spellStart"/>
+                      <w:r>
+                        <w:rPr>
+                          <w:rFonts w:ascii="JosefinSans-Bold" w:hAnsi="JosefinSans-Bold" w:cs="AvenirNext-Regular"/>
+                          <w:color w:val="000000"/>
+                          <w:sz w:val="20"/>
+                          <w:szCs w:val="20"/>
+                          <w:lang w:val="fr-FR"/>
+                        </w:rPr>
+                        <w:t>lenguajes</w:t>
+                      </w:r>
+                      <w:proofErr w:type="spellEnd"/>
+                      <w:r>
+                        <w:rPr>
+                          <w:rFonts w:ascii="JosefinSans-Bold" w:hAnsi="JosefinSans-Bold" w:cs="AvenirNext-Regular"/>
+                          <w:color w:val="000000"/>
+                          <w:sz w:val="20"/>
+                          <w:szCs w:val="20"/>
+                          <w:lang w:val="fr-FR"/>
+                        </w:rPr>
+                        <w:t xml:space="preserve"> </w:t>
+                      </w:r>
+                      <w:r>
+                        <w:rPr>
+                          <w:rFonts w:ascii="JosefinSans-Bold" w:hAnsi="JosefinSans-Bold" w:cs="AvenirNext-Regular"/>
+                          <w:b/>
+                          <w:bCs/>
+                          <w:color w:val="000000"/>
+                          <w:sz w:val="20"/>
+                          <w:szCs w:val="20"/>
+                          <w:lang w:val="fr-FR"/>
+                        </w:rPr>
+                        <w:t xml:space="preserve">C# </w:t>
+                      </w:r>
+                      <w:r>
+                        <w:rPr>
+                          <w:rFonts w:ascii="JosefinSans-Bold" w:hAnsi="JosefinSans-Bold" w:cs="AvenirNext-Regular"/>
+                          <w:color w:val="000000"/>
+                          <w:sz w:val="20"/>
+                          <w:szCs w:val="20"/>
+                          <w:lang w:val="fr-FR"/>
+                        </w:rPr>
+                        <w:t xml:space="preserve">y </w:t>
+                      </w:r>
+                      <w:r>
+                        <w:rPr>
+                          <w:rFonts w:ascii="JosefinSans-Bold" w:hAnsi="JosefinSans-Bold" w:cs="AvenirNext-Regular"/>
+                          <w:b/>
+                          <w:bCs/>
+                          <w:color w:val="000000"/>
+                          <w:sz w:val="20"/>
+                          <w:szCs w:val="20"/>
+                          <w:lang w:val="fr-FR"/>
+                        </w:rPr>
+                        <w:t>Java</w:t>
+                      </w:r>
+                      <w:r>
+                        <w:rPr>
+                          <w:rFonts w:ascii="JosefinSans-Bold" w:hAnsi="JosefinSans-Bold" w:cs="AvenirNext-Regular"/>
+                          <w:b/>
+                          <w:bCs/>
+                          <w:color w:val="000000"/>
+                          <w:sz w:val="20"/>
+                          <w:szCs w:val="20"/>
+                          <w:lang w:val="fr-FR"/>
+                        </w:rPr>
+                        <w:t>S</w:t>
+                      </w:r>
+                      <w:r>
+                        <w:rPr>
+                          <w:rFonts w:ascii="JosefinSans-Bold" w:hAnsi="JosefinSans-Bold" w:cs="AvenirNext-Regular"/>
+                          <w:b/>
+                          <w:bCs/>
+                          <w:color w:val="000000"/>
+                          <w:sz w:val="20"/>
+                          <w:szCs w:val="20"/>
+                          <w:lang w:val="fr-FR"/>
+                        </w:rPr>
+                        <w:t>cript</w:t>
                       </w:r>
                       <w:r>
                         <w:rPr>
@@ -8931,29 +8821,7 @@
                           <w:szCs w:val="20"/>
                           <w:lang w:val="fr-FR"/>
                         </w:rPr>
-                        <w:t xml:space="preserve"> </w:t>
-                      </w:r>
-                      <w:proofErr w:type="gramStart"/>
-                      <w:r>
-                        <w:rPr>
-                          <w:rFonts w:ascii="JosefinSans-Bold" w:hAnsi="JosefinSans-Bold" w:cs="AvenirNext-Regular"/>
-                          <w:color w:val="000000"/>
-                          <w:sz w:val="20"/>
-                          <w:szCs w:val="20"/>
-                          <w:lang w:val="fr-FR"/>
-                        </w:rPr>
-                        <w:t>Estos</w:t>
-                      </w:r>
-                      <w:proofErr w:type="gramEnd"/>
-                      <w:r>
-                        <w:rPr>
-                          <w:rFonts w:ascii="JosefinSans-Bold" w:hAnsi="JosefinSans-Bold" w:cs="AvenirNext-Regular"/>
-                          <w:color w:val="000000"/>
-                          <w:sz w:val="20"/>
-                          <w:szCs w:val="20"/>
-                          <w:lang w:val="fr-FR"/>
-                        </w:rPr>
-                        <w:t xml:space="preserve"> </w:t>
+                        <w:t xml:space="preserve"> Estos </w:t>
                       </w:r>
                       <w:proofErr w:type="spellStart"/>
                       <w:r>
@@ -9413,45 +9281,14 @@
                           <w:szCs w:val="20"/>
                         </w:rPr>
                       </w:pPr>
-                      <w:proofErr w:type="spellStart"/>
-                      <w:r>
-                        <w:rPr>
-                          <w:rFonts w:ascii="JosefinSans-Bold" w:hAnsi="JosefinSans-Bold" w:cs="AvenirNext-Regular"/>
-                          <w:color w:val="000000"/>
-                          <w:sz w:val="20"/>
-                          <w:szCs w:val="20"/>
-                        </w:rPr>
-                        <w:t>Certificado</w:t>
-                      </w:r>
-                      <w:proofErr w:type="spellEnd"/>
-                      <w:r>
-                        <w:rPr>
-                          <w:rFonts w:ascii="JosefinSans-Bold" w:hAnsi="JosefinSans-Bold" w:cs="AvenirNext-Regular"/>
-                          <w:color w:val="000000"/>
-                          <w:sz w:val="20"/>
-                          <w:szCs w:val="20"/>
-                        </w:rPr>
-                        <w:t xml:space="preserve"> de </w:t>
-                      </w:r>
-                      <w:proofErr w:type="spellStart"/>
-                      <w:r>
-                        <w:rPr>
-                          <w:rFonts w:ascii="JosefinSans-Bold" w:hAnsi="JosefinSans-Bold" w:cs="AvenirNext-Regular"/>
-                          <w:color w:val="000000"/>
-                          <w:sz w:val="20"/>
-                          <w:szCs w:val="20"/>
-                        </w:rPr>
-                        <w:t>Bachillerato</w:t>
-                      </w:r>
-                      <w:proofErr w:type="spellEnd"/>
-                      <w:r>
-                        <w:rPr>
-                          <w:rFonts w:ascii="JosefinSans-Bold" w:hAnsi="JosefinSans-Bold" w:cs="AvenirNext-Regular"/>
-                          <w:color w:val="000000"/>
-                          <w:sz w:val="20"/>
-                          <w:szCs w:val="20"/>
-                        </w:rPr>
-                        <w:t xml:space="preserve"> General</w:t>
+                      <w:r>
+                        <w:rPr>
+                          <w:rFonts w:ascii="JosefinSans-Bold" w:hAnsi="JosefinSans-Bold" w:cs="AvenirNext-Regular"/>
+                          <w:color w:val="000000"/>
+                          <w:sz w:val="20"/>
+                          <w:szCs w:val="20"/>
+                        </w:rPr>
+                        <w:t>Certificado de Bachillerato General</w:t>
                       </w:r>
                     </w:p>
                     <w:p>
@@ -9805,57 +9642,15 @@
                           <w:szCs w:val="20"/>
                         </w:rPr>
                       </w:pPr>
-                      <w:proofErr w:type="spellStart"/>
-                      <w:r>
-                        <w:rPr>
-                          <w:rFonts w:ascii="JosefinSans-Bold" w:hAnsi="JosefinSans-Bold" w:cs="AvenirNext-Regular"/>
-                          <w:color w:val="000000"/>
-                          <w:sz w:val="20"/>
-                          <w:szCs w:val="20"/>
-                        </w:rPr>
-                        <w:t>Diplomado</w:t>
-                      </w:r>
-                      <w:proofErr w:type="spellEnd"/>
-                      <w:r>
-                        <w:rPr>
-                          <w:rFonts w:ascii="JosefinSans-Bold" w:hAnsi="JosefinSans-Bold" w:cs="AvenirNext-Regular"/>
-                          <w:color w:val="000000"/>
-                          <w:sz w:val="20"/>
-                          <w:szCs w:val="20"/>
-                        </w:rPr>
-                        <w:t xml:space="preserve"> </w:t>
-                      </w:r>
-                      <w:proofErr w:type="spellStart"/>
-                      <w:r>
-                        <w:rPr>
-                          <w:rFonts w:ascii="JosefinSans-Bold" w:hAnsi="JosefinSans-Bold" w:cs="AvenirNext-Regular"/>
-                          <w:color w:val="000000"/>
-                          <w:sz w:val="20"/>
-                          <w:szCs w:val="20"/>
-                        </w:rPr>
-                        <w:t>en</w:t>
-                      </w:r>
-                      <w:proofErr w:type="spellEnd"/>
-                      <w:r>
-                        <w:rPr>
-                          <w:rFonts w:ascii="JosefinSans-Bold" w:hAnsi="JosefinSans-Bold" w:cs="AvenirNext-Regular"/>
-                          <w:color w:val="000000"/>
-                          <w:sz w:val="20"/>
-                          <w:szCs w:val="20"/>
-                        </w:rPr>
-                        <w:t xml:space="preserve"> </w:t>
-                      </w:r>
-                      <w:proofErr w:type="spellStart"/>
-                      <w:r>
-                        <w:rPr>
-                          <w:rFonts w:ascii="JosefinSans-Bold" w:hAnsi="JosefinSans-Bold" w:cs="AvenirNext-Regular"/>
-                          <w:color w:val="000000"/>
-                          <w:sz w:val="20"/>
-                          <w:szCs w:val="20"/>
-                        </w:rPr>
-                        <w:t>Contabilidad</w:t>
-                      </w:r>
-                      <w:proofErr w:type="spellEnd"/>
+                      <w:r>
+                        <w:rPr>
+                          <w:rFonts w:ascii="JosefinSans-Bold" w:hAnsi="JosefinSans-Bold" w:cs="AvenirNext-Regular"/>
+                          <w:color w:val="000000"/>
+                          <w:sz w:val="20"/>
+                          <w:szCs w:val="20"/>
+                        </w:rPr>
+                        <w:t>Diplomado en Contabilidad</w:t>
+                      </w:r>
                     </w:p>
                     <w:p>
                       <w:pPr>
@@ -10397,77 +10192,15 @@
                           <w:szCs w:val="20"/>
                         </w:rPr>
                       </w:pPr>
-                      <w:proofErr w:type="spellStart"/>
-                      <w:r>
-                        <w:rPr>
-                          <w:rFonts w:ascii="JosefinSans-Bold" w:hAnsi="JosefinSans-Bold" w:cs="AvenirNext-Regular"/>
-                          <w:color w:val="000000"/>
-                          <w:sz w:val="20"/>
-                          <w:szCs w:val="20"/>
-                        </w:rPr>
-                        <w:t>Diplomado</w:t>
-                      </w:r>
-                      <w:proofErr w:type="spellEnd"/>
-                      <w:r>
-                        <w:rPr>
-                          <w:rFonts w:ascii="JosefinSans-Bold" w:hAnsi="JosefinSans-Bold" w:cs="AvenirNext-Regular"/>
-                          <w:color w:val="000000"/>
-                          <w:sz w:val="20"/>
-                          <w:szCs w:val="20"/>
-                        </w:rPr>
-                        <w:t xml:space="preserve"> </w:t>
-                      </w:r>
-                      <w:proofErr w:type="spellStart"/>
-                      <w:r>
-                        <w:rPr>
-                          <w:rFonts w:ascii="JosefinSans-Bold" w:hAnsi="JosefinSans-Bold" w:cs="AvenirNext-Regular"/>
-                          <w:color w:val="000000"/>
-                          <w:sz w:val="20"/>
-                          <w:szCs w:val="20"/>
-                        </w:rPr>
-                        <w:t>en</w:t>
-                      </w:r>
-                      <w:proofErr w:type="spellEnd"/>
-                      <w:r>
-                        <w:rPr>
-                          <w:rFonts w:ascii="JosefinSans-Bold" w:hAnsi="JosefinSans-Bold" w:cs="AvenirNext-Regular"/>
-                          <w:color w:val="000000"/>
-                          <w:sz w:val="20"/>
-                          <w:szCs w:val="20"/>
-                        </w:rPr>
-                        <w:t xml:space="preserve"> </w:t>
-                      </w:r>
-                      <w:proofErr w:type="spellStart"/>
-                      <w:r>
-                        <w:rPr>
-                          <w:rFonts w:ascii="JosefinSans-Bold" w:hAnsi="JosefinSans-Bold" w:cs="AvenirNext-Regular"/>
-                          <w:color w:val="000000"/>
-                          <w:sz w:val="20"/>
-                          <w:szCs w:val="20"/>
-                        </w:rPr>
-                        <w:t>Informática</w:t>
-                      </w:r>
-                      <w:proofErr w:type="spellEnd"/>
-                      <w:r>
-                        <w:rPr>
-                          <w:rFonts w:ascii="JosefinSans-Bold" w:hAnsi="JosefinSans-Bold" w:cs="AvenirNext-Regular"/>
-                          <w:color w:val="000000"/>
-                          <w:sz w:val="20"/>
-                          <w:szCs w:val="20"/>
-                        </w:rPr>
-                        <w:t xml:space="preserve"> </w:t>
-                      </w:r>
-                      <w:proofErr w:type="spellStart"/>
-                      <w:r>
-                        <w:rPr>
-                          <w:rFonts w:ascii="JosefinSans-Bold" w:hAnsi="JosefinSans-Bold" w:cs="AvenirNext-Regular"/>
-                          <w:color w:val="000000"/>
-                          <w:sz w:val="20"/>
-                          <w:szCs w:val="20"/>
-                        </w:rPr>
-                        <w:t>Básica</w:t>
-                      </w:r>
-                      <w:proofErr w:type="spellEnd"/>
+                      <w:r>
+                        <w:rPr>
+                          <w:rFonts w:ascii="JosefinSans-Bold" w:hAnsi="JosefinSans-Bold" w:cs="AvenirNext-Regular"/>
+                          <w:color w:val="000000"/>
+                          <w:sz w:val="20"/>
+                          <w:szCs w:val="20"/>
+                        </w:rPr>
+                        <w:t>Diplomado en Informática Básica</w:t>
+                      </w:r>
                     </w:p>
                     <w:p>
                       <w:pPr>
@@ -10735,64 +10468,6 @@
                                 <w:sz w:val="20"/>
                                 <w:szCs w:val="20"/>
                               </w:rPr>
-                              <w:t>Inglés</w:t>
-                            </w:r>
-                            <w:proofErr w:type="spellEnd"/>
-                            <w:r>
-                              <w:rPr>
-                                <w:rFonts w:ascii="JosefinSans-Bold" w:hAnsi="JosefinSans-Bold"/>
-                                <w:sz w:val="20"/>
-                                <w:szCs w:val="20"/>
-                              </w:rPr>
-                              <w:t xml:space="preserve"> </w:t>
-                            </w:r>
-                            <w:proofErr w:type="spellStart"/>
-                            <w:r>
-                              <w:rPr>
-                                <w:rFonts w:ascii="JosefinSans-Bold" w:hAnsi="JosefinSans-Bold"/>
-                                <w:sz w:val="20"/>
-                                <w:szCs w:val="20"/>
-                              </w:rPr>
-                              <w:t>comprensible</w:t>
-                            </w:r>
-                            <w:proofErr w:type="spellEnd"/>
-                            <w:r>
-                              <w:rPr>
-                                <w:rFonts w:ascii="JosefinSans-Bold" w:hAnsi="JosefinSans-Bold"/>
-                                <w:sz w:val="20"/>
-                                <w:szCs w:val="20"/>
-                              </w:rPr>
-                              <w:t>.</w:t>
-                            </w:r>
-                          </w:p>
-                          <w:p>
-                            <w:pPr>
-                              <w:pStyle w:val="Prrafodelista"/>
-                              <w:widowControl w:val="0"/>
-                              <w:numPr>
-                                <w:ilvl w:val="0"/>
-                                <w:numId w:val="4"/>
-                              </w:numPr>
-                              <w:suppressAutoHyphens/>
-                              <w:autoSpaceDE w:val="0"/>
-                              <w:autoSpaceDN w:val="0"/>
-                              <w:adjustRightInd w:val="0"/>
-                              <w:textAlignment w:val="center"/>
-                              <w:rPr>
-                                <w:rFonts w:ascii="JosefinSans-Bold" w:hAnsi="JosefinSans-Bold" w:cs="AvenirNext-DemiBold"/>
-                                <w:caps/>
-                                <w:spacing w:val="28"/>
-                                <w:sz w:val="20"/>
-                                <w:szCs w:val="20"/>
-                              </w:rPr>
-                            </w:pPr>
-                            <w:proofErr w:type="spellStart"/>
-                            <w:r>
-                              <w:rPr>
-                                <w:rFonts w:ascii="JosefinSans-Bold" w:hAnsi="JosefinSans-Bold"/>
-                                <w:sz w:val="20"/>
-                                <w:szCs w:val="20"/>
-                              </w:rPr>
                               <w:t>Habilidad</w:t>
                             </w:r>
                             <w:proofErr w:type="spellEnd"/>
@@ -11158,64 +10833,6 @@
                           <w:szCs w:val="20"/>
                         </w:rPr>
                         <w:t>presión</w:t>
-                      </w:r>
-                      <w:proofErr w:type="spellEnd"/>
-                      <w:r>
-                        <w:rPr>
-                          <w:rFonts w:ascii="JosefinSans-Bold" w:hAnsi="JosefinSans-Bold"/>
-                          <w:sz w:val="20"/>
-                          <w:szCs w:val="20"/>
-                        </w:rPr>
-                        <w:t>.</w:t>
-                      </w:r>
-                    </w:p>
-                    <w:p>
-                      <w:pPr>
-                        <w:pStyle w:val="Prrafodelista"/>
-                        <w:widowControl w:val="0"/>
-                        <w:numPr>
-                          <w:ilvl w:val="0"/>
-                          <w:numId w:val="4"/>
-                        </w:numPr>
-                        <w:suppressAutoHyphens/>
-                        <w:autoSpaceDE w:val="0"/>
-                        <w:autoSpaceDN w:val="0"/>
-                        <w:adjustRightInd w:val="0"/>
-                        <w:textAlignment w:val="center"/>
-                        <w:rPr>
-                          <w:rFonts w:ascii="JosefinSans-Bold" w:hAnsi="JosefinSans-Bold" w:cs="AvenirNext-DemiBold"/>
-                          <w:caps/>
-                          <w:spacing w:val="28"/>
-                          <w:sz w:val="20"/>
-                          <w:szCs w:val="20"/>
-                        </w:rPr>
-                      </w:pPr>
-                      <w:proofErr w:type="spellStart"/>
-                      <w:r>
-                        <w:rPr>
-                          <w:rFonts w:ascii="JosefinSans-Bold" w:hAnsi="JosefinSans-Bold"/>
-                          <w:sz w:val="20"/>
-                          <w:szCs w:val="20"/>
-                        </w:rPr>
-                        <w:t>Inglés</w:t>
-                      </w:r>
-                      <w:proofErr w:type="spellEnd"/>
-                      <w:r>
-                        <w:rPr>
-                          <w:rFonts w:ascii="JosefinSans-Bold" w:hAnsi="JosefinSans-Bold"/>
-                          <w:sz w:val="20"/>
-                          <w:szCs w:val="20"/>
-                        </w:rPr>
-                        <w:t xml:space="preserve"> </w:t>
-                      </w:r>
-                      <w:proofErr w:type="spellStart"/>
-                      <w:r>
-                        <w:rPr>
-                          <w:rFonts w:ascii="JosefinSans-Bold" w:hAnsi="JosefinSans-Bold"/>
-                          <w:sz w:val="20"/>
-                          <w:szCs w:val="20"/>
-                        </w:rPr>
-                        <w:t>comprensible</w:t>
                       </w:r>
                       <w:proofErr w:type="spellEnd"/>
                       <w:r>
@@ -12124,23 +11741,13 @@
                           <w:szCs w:val="20"/>
                         </w:rPr>
                       </w:pPr>
-                      <w:proofErr w:type="spellStart"/>
                       <w:r>
                         <w:rPr>
                           <w:rFonts w:ascii="JosefinSans-Bold" w:hAnsi="JosefinSans-Bold"/>
                           <w:sz w:val="20"/>
                           <w:szCs w:val="20"/>
                         </w:rPr>
-                        <w:t>Consola</w:t>
-                      </w:r>
-                      <w:proofErr w:type="spellEnd"/>
-                      <w:r>
-                        <w:rPr>
-                          <w:rFonts w:ascii="JosefinSans-Bold" w:hAnsi="JosefinSans-Bold"/>
-                          <w:sz w:val="20"/>
-                          <w:szCs w:val="20"/>
-                        </w:rPr>
-                        <w:t xml:space="preserve"> y terminal.</w:t>
+                        <w:t>Consola y terminal.</w:t>
                       </w:r>
                     </w:p>
                   </w:txbxContent>
@@ -12153,412 +11760,7 @@
     </w:p>
     <w:p/>
     <w:p/>
-    <w:p>
-      <w:r>
-        <w:rPr>
-          <w:noProof/>
-        </w:rPr>
-        <mc:AlternateContent>
-          <mc:Choice Requires="wps">
-            <w:drawing>
-              <wp:anchor distT="0" distB="0" distL="114300" distR="114300" simplePos="0" relativeHeight="251683328" behindDoc="0" locked="0" layoutInCell="1" allowOverlap="1" wp14:anchorId="40F21204" wp14:editId="27B3521E">
-                <wp:simplePos x="0" y="0"/>
-                <wp:positionH relativeFrom="column">
-                  <wp:posOffset>-638175</wp:posOffset>
-                </wp:positionH>
-                <wp:positionV relativeFrom="paragraph">
-                  <wp:posOffset>180975</wp:posOffset>
-                </wp:positionV>
-                <wp:extent cx="2162175" cy="695325"/>
-                <wp:effectExtent l="0" t="0" r="0" b="9525"/>
-                <wp:wrapNone/>
-                <wp:docPr id="2" name="Text Box 20"/>
-                <wp:cNvGraphicFramePr/>
-                <a:graphic xmlns:a="http://schemas.openxmlformats.org/drawingml/2006/main">
-                  <a:graphicData uri="http://schemas.microsoft.com/office/word/2010/wordprocessingShape">
-                    <wps:wsp>
-                      <wps:cNvSpPr txBox="1"/>
-                      <wps:spPr>
-                        <a:xfrm>
-                          <a:off x="0" y="0"/>
-                          <a:ext cx="2162175" cy="695325"/>
-                        </a:xfrm>
-                        <a:prstGeom prst="rect">
-                          <a:avLst/>
-                        </a:prstGeom>
-                        <a:noFill/>
-                        <a:ln>
-                          <a:noFill/>
-                        </a:ln>
-                        <a:effectLst/>
-                      </wps:spPr>
-                      <wps:txbx>
-                        <w:txbxContent>
-                          <w:p>
-                            <w:pPr>
-                              <w:widowControl w:val="0"/>
-                              <w:suppressAutoHyphens/>
-                              <w:autoSpaceDE w:val="0"/>
-                              <w:autoSpaceDN w:val="0"/>
-                              <w:adjustRightInd w:val="0"/>
-                              <w:spacing w:line="360" w:lineRule="auto"/>
-                              <w:jc w:val="center"/>
-                              <w:textAlignment w:val="center"/>
-                              <w:rPr>
-                                <w:rFonts w:ascii="JosefinSans-Bold" w:hAnsi="JosefinSans-Bold" w:cs="AvenirNext-Regular"/>
-                                <w:b/>
-                                <w:bCs/>
-                                <w:color w:val="FFFFFF" w:themeColor="background1"/>
-                                <w:sz w:val="20"/>
-                                <w:szCs w:val="20"/>
-                              </w:rPr>
-                            </w:pPr>
-                            <w:r>
-                              <w:rPr>
-                                <w:rFonts w:ascii="JosefinSans-Bold" w:hAnsi="JosefinSans-Bold" w:cs="AvenirNext-Regular"/>
-                                <w:b/>
-                                <w:bCs/>
-                                <w:color w:val="FFFFFF" w:themeColor="background1"/>
-                                <w:sz w:val="20"/>
-                                <w:szCs w:val="20"/>
-                              </w:rPr>
-                              <w:t>U</w:t>
-                            </w:r>
-                            <w:r>
-                              <w:rPr>
-                                <w:rFonts w:ascii="JosefinSans-Bold" w:hAnsi="JosefinSans-Bold" w:cs="AvenirNext-Regular"/>
-                                <w:b/>
-                                <w:bCs/>
-                                <w:color w:val="FFFFFF" w:themeColor="background1"/>
-                                <w:sz w:val="20"/>
-                                <w:szCs w:val="20"/>
-                              </w:rPr>
-                              <w:t>NIVERSIDAD</w:t>
-                            </w:r>
-                            <w:r>
-                              <w:rPr>
-                                <w:rFonts w:ascii="JosefinSans-Bold" w:hAnsi="JosefinSans-Bold" w:cs="AvenirNext-Regular"/>
-                                <w:b/>
-                                <w:bCs/>
-                                <w:color w:val="FFFFFF" w:themeColor="background1"/>
-                                <w:sz w:val="20"/>
-                                <w:szCs w:val="20"/>
-                              </w:rPr>
-                              <w:t xml:space="preserve"> CNCI</w:t>
-                            </w:r>
-                          </w:p>
-                          <w:p>
-                            <w:pPr>
-                              <w:widowControl w:val="0"/>
-                              <w:suppressAutoHyphens/>
-                              <w:autoSpaceDE w:val="0"/>
-                              <w:autoSpaceDN w:val="0"/>
-                              <w:adjustRightInd w:val="0"/>
-                              <w:spacing w:line="360" w:lineRule="auto"/>
-                              <w:jc w:val="center"/>
-                              <w:textAlignment w:val="center"/>
-                              <w:rPr>
-                                <w:rFonts w:ascii="JosefinSans-Bold" w:hAnsi="JosefinSans-Bold" w:cs="AvenirNext-Regular"/>
-                                <w:color w:val="000000"/>
-                                <w:sz w:val="20"/>
-                                <w:szCs w:val="20"/>
-                              </w:rPr>
-                            </w:pPr>
-                            <w:proofErr w:type="spellStart"/>
-                            <w:r>
-                              <w:rPr>
-                                <w:rFonts w:ascii="JosefinSans-Bold" w:hAnsi="JosefinSans-Bold" w:cs="AvenirNext-Regular"/>
-                                <w:color w:val="000000"/>
-                                <w:sz w:val="20"/>
-                                <w:szCs w:val="20"/>
-                              </w:rPr>
-                              <w:t>Diplomado</w:t>
-                            </w:r>
-                            <w:proofErr w:type="spellEnd"/>
-                            <w:r>
-                              <w:rPr>
-                                <w:rFonts w:ascii="JosefinSans-Bold" w:hAnsi="JosefinSans-Bold" w:cs="AvenirNext-Regular"/>
-                                <w:color w:val="000000"/>
-                                <w:sz w:val="20"/>
-                                <w:szCs w:val="20"/>
-                              </w:rPr>
-                              <w:t xml:space="preserve"> </w:t>
-                            </w:r>
-                            <w:proofErr w:type="spellStart"/>
-                            <w:r>
-                              <w:rPr>
-                                <w:rFonts w:ascii="JosefinSans-Bold" w:hAnsi="JosefinSans-Bold" w:cs="AvenirNext-Regular"/>
-                                <w:color w:val="000000"/>
-                                <w:sz w:val="20"/>
-                                <w:szCs w:val="20"/>
-                              </w:rPr>
-                              <w:t>en</w:t>
-                            </w:r>
-                            <w:proofErr w:type="spellEnd"/>
-                            <w:r>
-                              <w:rPr>
-                                <w:rFonts w:ascii="JosefinSans-Bold" w:hAnsi="JosefinSans-Bold" w:cs="AvenirNext-Regular"/>
-                                <w:color w:val="000000"/>
-                                <w:sz w:val="20"/>
-                                <w:szCs w:val="20"/>
-                              </w:rPr>
-                              <w:t xml:space="preserve"> </w:t>
-                            </w:r>
-                            <w:proofErr w:type="spellStart"/>
-                            <w:r>
-                              <w:rPr>
-                                <w:rFonts w:ascii="JosefinSans-Bold" w:hAnsi="JosefinSans-Bold" w:cs="AvenirNext-Regular"/>
-                                <w:color w:val="000000"/>
-                                <w:sz w:val="20"/>
-                                <w:szCs w:val="20"/>
-                              </w:rPr>
-                              <w:t>Inglés</w:t>
-                            </w:r>
-                            <w:proofErr w:type="spellEnd"/>
-                            <w:r>
-                              <w:rPr>
-                                <w:rFonts w:ascii="JosefinSans-Bold" w:hAnsi="JosefinSans-Bold" w:cs="AvenirNext-Regular"/>
-                                <w:color w:val="000000"/>
-                                <w:sz w:val="20"/>
-                                <w:szCs w:val="20"/>
-                              </w:rPr>
-                              <w:t xml:space="preserve"> </w:t>
-                            </w:r>
-                            <w:proofErr w:type="spellStart"/>
-                            <w:r>
-                              <w:rPr>
-                                <w:rFonts w:ascii="JosefinSans-Bold" w:hAnsi="JosefinSans-Bold" w:cs="AvenirNext-Regular"/>
-                                <w:color w:val="000000"/>
-                                <w:sz w:val="20"/>
-                                <w:szCs w:val="20"/>
-                              </w:rPr>
-                              <w:t>Básico</w:t>
-                            </w:r>
-                            <w:proofErr w:type="spellEnd"/>
-                          </w:p>
-                          <w:p>
-                            <w:pPr>
-                              <w:jc w:val="center"/>
-                              <w:rPr>
-                                <w:rFonts w:ascii="JosefinSans-Bold" w:hAnsi="JosefinSans-Bold" w:cs="AvenirNext-Regular"/>
-                                <w:b/>
-                                <w:bCs/>
-                                <w:color w:val="000000"/>
-                                <w:sz w:val="20"/>
-                                <w:szCs w:val="20"/>
-                              </w:rPr>
-                            </w:pPr>
-                            <w:r>
-                              <w:rPr>
-                                <w:rFonts w:ascii="JosefinSans-Bold" w:hAnsi="JosefinSans-Bold" w:cs="AvenirNext-Regular"/>
-                                <w:b/>
-                                <w:bCs/>
-                                <w:color w:val="000000"/>
-                                <w:sz w:val="20"/>
-                                <w:szCs w:val="20"/>
-                              </w:rPr>
-                              <w:t>2015 – 2017</w:t>
-                            </w:r>
-                          </w:p>
-                        </w:txbxContent>
-                      </wps:txbx>
-                      <wps:bodyPr rot="0" spcFirstLastPara="0" vertOverflow="overflow" horzOverflow="overflow" vert="horz" wrap="square" lIns="91440" tIns="45720" rIns="91440" bIns="45720" numCol="1" spcCol="0" rtlCol="0" fromWordArt="0" anchor="t" anchorCtr="0" forceAA="0" compatLnSpc="1">
-                        <a:prstTxWarp prst="textNoShape">
-                          <a:avLst/>
-                        </a:prstTxWarp>
-                        <a:noAutofit/>
-                      </wps:bodyPr>
-                    </wps:wsp>
-                  </a:graphicData>
-                </a:graphic>
-                <wp14:sizeRelH relativeFrom="margin">
-                  <wp14:pctWidth>0</wp14:pctWidth>
-                </wp14:sizeRelH>
-                <wp14:sizeRelV relativeFrom="margin">
-                  <wp14:pctHeight>0</wp14:pctHeight>
-                </wp14:sizeRelV>
-              </wp:anchor>
-            </w:drawing>
-          </mc:Choice>
-          <mc:Fallback>
-            <w:pict>
-              <v:shape w14:anchorId="40F21204" id="_x0000_s1048" type="#_x0000_t202" style="position:absolute;margin-left:-50.25pt;margin-top:14.25pt;width:170.25pt;height:54.75pt;z-index:251683328;visibility:visible;mso-wrap-style:square;mso-width-percent:0;mso-height-percent:0;mso-wrap-distance-left:9pt;mso-wrap-distance-top:0;mso-wrap-distance-right:9pt;mso-wrap-distance-bottom:0;mso-position-horizontal:absolute;mso-position-horizontal-relative:text;mso-position-vertical:absolute;mso-position-vertical-relative:text;mso-width-percent:0;mso-height-percent:0;mso-width-relative:margin;mso-height-relative:margin;v-text-anchor:top" o:gfxdata="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" filled="f" stroked="f">
-                <v:textbox>
-                  <w:txbxContent>
-                    <w:p>
-                      <w:pPr>
-                        <w:widowControl w:val="0"/>
-                        <w:suppressAutoHyphens/>
-                        <w:autoSpaceDE w:val="0"/>
-                        <w:autoSpaceDN w:val="0"/>
-                        <w:adjustRightInd w:val="0"/>
-                        <w:spacing w:line="360" w:lineRule="auto"/>
-                        <w:jc w:val="center"/>
-                        <w:textAlignment w:val="center"/>
-                        <w:rPr>
-                          <w:rFonts w:ascii="JosefinSans-Bold" w:hAnsi="JosefinSans-Bold" w:cs="AvenirNext-Regular"/>
-                          <w:b/>
-                          <w:bCs/>
-                          <w:color w:val="FFFFFF" w:themeColor="background1"/>
-                          <w:sz w:val="20"/>
-                          <w:szCs w:val="20"/>
-                        </w:rPr>
-                      </w:pPr>
-                      <w:r>
-                        <w:rPr>
-                          <w:rFonts w:ascii="JosefinSans-Bold" w:hAnsi="JosefinSans-Bold" w:cs="AvenirNext-Regular"/>
-                          <w:b/>
-                          <w:bCs/>
-                          <w:color w:val="FFFFFF" w:themeColor="background1"/>
-                          <w:sz w:val="20"/>
-                          <w:szCs w:val="20"/>
-                        </w:rPr>
-                        <w:t>U</w:t>
-                      </w:r>
-                      <w:r>
-                        <w:rPr>
-                          <w:rFonts w:ascii="JosefinSans-Bold" w:hAnsi="JosefinSans-Bold" w:cs="AvenirNext-Regular"/>
-                          <w:b/>
-                          <w:bCs/>
-                          <w:color w:val="FFFFFF" w:themeColor="background1"/>
-                          <w:sz w:val="20"/>
-                          <w:szCs w:val="20"/>
-                        </w:rPr>
-                        <w:t>NIVERSIDAD</w:t>
-                      </w:r>
-                      <w:r>
-                        <w:rPr>
-                          <w:rFonts w:ascii="JosefinSans-Bold" w:hAnsi="JosefinSans-Bold" w:cs="AvenirNext-Regular"/>
-                          <w:b/>
-                          <w:bCs/>
-                          <w:color w:val="FFFFFF" w:themeColor="background1"/>
-                          <w:sz w:val="20"/>
-                          <w:szCs w:val="20"/>
-                        </w:rPr>
-                        <w:t xml:space="preserve"> CNCI</w:t>
-                      </w:r>
-                    </w:p>
-                    <w:p>
-                      <w:pPr>
-                        <w:widowControl w:val="0"/>
-                        <w:suppressAutoHyphens/>
-                        <w:autoSpaceDE w:val="0"/>
-                        <w:autoSpaceDN w:val="0"/>
-                        <w:adjustRightInd w:val="0"/>
-                        <w:spacing w:line="360" w:lineRule="auto"/>
-                        <w:jc w:val="center"/>
-                        <w:textAlignment w:val="center"/>
-                        <w:rPr>
-                          <w:rFonts w:ascii="JosefinSans-Bold" w:hAnsi="JosefinSans-Bold" w:cs="AvenirNext-Regular"/>
-                          <w:color w:val="000000"/>
-                          <w:sz w:val="20"/>
-                          <w:szCs w:val="20"/>
-                        </w:rPr>
-                      </w:pPr>
-                      <w:proofErr w:type="spellStart"/>
-                      <w:r>
-                        <w:rPr>
-                          <w:rFonts w:ascii="JosefinSans-Bold" w:hAnsi="JosefinSans-Bold" w:cs="AvenirNext-Regular"/>
-                          <w:color w:val="000000"/>
-                          <w:sz w:val="20"/>
-                          <w:szCs w:val="20"/>
-                        </w:rPr>
-                        <w:t>Diplomado</w:t>
-                      </w:r>
-                      <w:proofErr w:type="spellEnd"/>
-                      <w:r>
-                        <w:rPr>
-                          <w:rFonts w:ascii="JosefinSans-Bold" w:hAnsi="JosefinSans-Bold" w:cs="AvenirNext-Regular"/>
-                          <w:color w:val="000000"/>
-                          <w:sz w:val="20"/>
-                          <w:szCs w:val="20"/>
-                        </w:rPr>
-                        <w:t xml:space="preserve"> </w:t>
-                      </w:r>
-                      <w:proofErr w:type="spellStart"/>
-                      <w:r>
-                        <w:rPr>
-                          <w:rFonts w:ascii="JosefinSans-Bold" w:hAnsi="JosefinSans-Bold" w:cs="AvenirNext-Regular"/>
-                          <w:color w:val="000000"/>
-                          <w:sz w:val="20"/>
-                          <w:szCs w:val="20"/>
-                        </w:rPr>
-                        <w:t>en</w:t>
-                      </w:r>
-                      <w:proofErr w:type="spellEnd"/>
-                      <w:r>
-                        <w:rPr>
-                          <w:rFonts w:ascii="JosefinSans-Bold" w:hAnsi="JosefinSans-Bold" w:cs="AvenirNext-Regular"/>
-                          <w:color w:val="000000"/>
-                          <w:sz w:val="20"/>
-                          <w:szCs w:val="20"/>
-                        </w:rPr>
-                        <w:t xml:space="preserve"> </w:t>
-                      </w:r>
-                      <w:proofErr w:type="spellStart"/>
-                      <w:r>
-                        <w:rPr>
-                          <w:rFonts w:ascii="JosefinSans-Bold" w:hAnsi="JosefinSans-Bold" w:cs="AvenirNext-Regular"/>
-                          <w:color w:val="000000"/>
-                          <w:sz w:val="20"/>
-                          <w:szCs w:val="20"/>
-                        </w:rPr>
-                        <w:t>Inglés</w:t>
-                      </w:r>
-                      <w:proofErr w:type="spellEnd"/>
-                      <w:r>
-                        <w:rPr>
-                          <w:rFonts w:ascii="JosefinSans-Bold" w:hAnsi="JosefinSans-Bold" w:cs="AvenirNext-Regular"/>
-                          <w:color w:val="000000"/>
-                          <w:sz w:val="20"/>
-                          <w:szCs w:val="20"/>
-                        </w:rPr>
-                        <w:t xml:space="preserve"> </w:t>
-                      </w:r>
-                      <w:proofErr w:type="spellStart"/>
-                      <w:r>
-                        <w:rPr>
-                          <w:rFonts w:ascii="JosefinSans-Bold" w:hAnsi="JosefinSans-Bold" w:cs="AvenirNext-Regular"/>
-                          <w:color w:val="000000"/>
-                          <w:sz w:val="20"/>
-                          <w:szCs w:val="20"/>
-                        </w:rPr>
-                        <w:t>Básico</w:t>
-                      </w:r>
-                      <w:proofErr w:type="spellEnd"/>
-                    </w:p>
-                    <w:p>
-                      <w:pPr>
-                        <w:jc w:val="center"/>
-                        <w:rPr>
-                          <w:rFonts w:ascii="JosefinSans-Bold" w:hAnsi="JosefinSans-Bold" w:cs="AvenirNext-Regular"/>
-                          <w:b/>
-                          <w:bCs/>
-                          <w:color w:val="000000"/>
-                          <w:sz w:val="20"/>
-                          <w:szCs w:val="20"/>
-                        </w:rPr>
-                      </w:pPr>
-                      <w:r>
-                        <w:rPr>
-                          <w:rFonts w:ascii="JosefinSans-Bold" w:hAnsi="JosefinSans-Bold" w:cs="AvenirNext-Regular"/>
-                          <w:b/>
-                          <w:bCs/>
-                          <w:color w:val="000000"/>
-                          <w:sz w:val="20"/>
-                          <w:szCs w:val="20"/>
-                        </w:rPr>
-                        <w:t>2015 – 2017</w:t>
-                      </w:r>
-                    </w:p>
-                  </w:txbxContent>
-                </v:textbox>
-              </v:shape>
-            </w:pict>
-          </mc:Fallback>
-        </mc:AlternateContent>
-      </w:r>
-    </w:p>
+    <w:p/>
     <w:p/>
     <w:p/>
     <w:p/>

</xml_diff>

<commit_message>
Actualización de menú estático, menú desplegable y links de proyectos con su descripción, actualización de CV y de formulario
</commit_message>
<xml_diff>
--- a/assets/cv/Miguel Ángel Contreras Osorio.docx
+++ b/assets/cv/Miguel Ángel Contreras Osorio.docx
@@ -2811,13 +2811,383 @@
                           <w:lang w:val="fr-FR"/>
                         </w:rPr>
                       </w:pPr>
+                      <w:proofErr w:type="spellStart"/>
                       <w:r>
                         <w:rPr>
                           <w:rFonts w:ascii="JosefinSans-Bold" w:hAnsi="JosefinSans-Bold"/>
                           <w:sz w:val="20"/>
                           <w:szCs w:val="20"/>
                         </w:rPr>
-                        <w:t>Establecerme y consolidarme en una empresa que me otorgue estabilidad laboral, aplicar mis experiencias y conocimientos en las distintas áreas de la empresa, y desarrollarme profesionalmente para el buen desempeño de las funciones asignadas.</w:t>
+                        <w:t>Establecerme</w:t>
+                      </w:r>
+                      <w:proofErr w:type="spellEnd"/>
+                      <w:r>
+                        <w:rPr>
+                          <w:rFonts w:ascii="JosefinSans-Bold" w:hAnsi="JosefinSans-Bold"/>
+                          <w:sz w:val="20"/>
+                          <w:szCs w:val="20"/>
+                        </w:rPr>
+                        <w:t xml:space="preserve"> y </w:t>
+                      </w:r>
+                      <w:proofErr w:type="spellStart"/>
+                      <w:r>
+                        <w:rPr>
+                          <w:rFonts w:ascii="JosefinSans-Bold" w:hAnsi="JosefinSans-Bold"/>
+                          <w:sz w:val="20"/>
+                          <w:szCs w:val="20"/>
+                        </w:rPr>
+                        <w:t>consolidarme</w:t>
+                      </w:r>
+                      <w:proofErr w:type="spellEnd"/>
+                      <w:r>
+                        <w:rPr>
+                          <w:rFonts w:ascii="JosefinSans-Bold" w:hAnsi="JosefinSans-Bold"/>
+                          <w:sz w:val="20"/>
+                          <w:szCs w:val="20"/>
+                        </w:rPr>
+                        <w:t xml:space="preserve"> </w:t>
+                      </w:r>
+                      <w:proofErr w:type="spellStart"/>
+                      <w:r>
+                        <w:rPr>
+                          <w:rFonts w:ascii="JosefinSans-Bold" w:hAnsi="JosefinSans-Bold"/>
+                          <w:sz w:val="20"/>
+                          <w:szCs w:val="20"/>
+                        </w:rPr>
+                        <w:t>en</w:t>
+                      </w:r>
+                      <w:proofErr w:type="spellEnd"/>
+                      <w:r>
+                        <w:rPr>
+                          <w:rFonts w:ascii="JosefinSans-Bold" w:hAnsi="JosefinSans-Bold"/>
+                          <w:sz w:val="20"/>
+                          <w:szCs w:val="20"/>
+                        </w:rPr>
+                        <w:t xml:space="preserve"> una </w:t>
+                      </w:r>
+                      <w:proofErr w:type="spellStart"/>
+                      <w:r>
+                        <w:rPr>
+                          <w:rFonts w:ascii="JosefinSans-Bold" w:hAnsi="JosefinSans-Bold"/>
+                          <w:sz w:val="20"/>
+                          <w:szCs w:val="20"/>
+                        </w:rPr>
+                        <w:t>empresa</w:t>
+                      </w:r>
+                      <w:proofErr w:type="spellEnd"/>
+                      <w:r>
+                        <w:rPr>
+                          <w:rFonts w:ascii="JosefinSans-Bold" w:hAnsi="JosefinSans-Bold"/>
+                          <w:sz w:val="20"/>
+                          <w:szCs w:val="20"/>
+                        </w:rPr>
+                        <w:t xml:space="preserve"> que me </w:t>
+                      </w:r>
+                      <w:proofErr w:type="spellStart"/>
+                      <w:r>
+                        <w:rPr>
+                          <w:rFonts w:ascii="JosefinSans-Bold" w:hAnsi="JosefinSans-Bold"/>
+                          <w:sz w:val="20"/>
+                          <w:szCs w:val="20"/>
+                        </w:rPr>
+                        <w:t>otorgue</w:t>
+                      </w:r>
+                      <w:proofErr w:type="spellEnd"/>
+                      <w:r>
+                        <w:rPr>
+                          <w:rFonts w:ascii="JosefinSans-Bold" w:hAnsi="JosefinSans-Bold"/>
+                          <w:sz w:val="20"/>
+                          <w:szCs w:val="20"/>
+                        </w:rPr>
+                        <w:t xml:space="preserve"> </w:t>
+                      </w:r>
+                      <w:proofErr w:type="spellStart"/>
+                      <w:r>
+                        <w:rPr>
+                          <w:rFonts w:ascii="JosefinSans-Bold" w:hAnsi="JosefinSans-Bold"/>
+                          <w:sz w:val="20"/>
+                          <w:szCs w:val="20"/>
+                        </w:rPr>
+                        <w:t>estabilidad</w:t>
+                      </w:r>
+                      <w:proofErr w:type="spellEnd"/>
+                      <w:r>
+                        <w:rPr>
+                          <w:rFonts w:ascii="JosefinSans-Bold" w:hAnsi="JosefinSans-Bold"/>
+                          <w:sz w:val="20"/>
+                          <w:szCs w:val="20"/>
+                        </w:rPr>
+                        <w:t xml:space="preserve"> </w:t>
+                      </w:r>
+                      <w:proofErr w:type="spellStart"/>
+                      <w:r>
+                        <w:rPr>
+                          <w:rFonts w:ascii="JosefinSans-Bold" w:hAnsi="JosefinSans-Bold"/>
+                          <w:sz w:val="20"/>
+                          <w:szCs w:val="20"/>
+                        </w:rPr>
+                        <w:t>laboral</w:t>
+                      </w:r>
+                      <w:proofErr w:type="spellEnd"/>
+                      <w:r>
+                        <w:rPr>
+                          <w:rFonts w:ascii="JosefinSans-Bold" w:hAnsi="JosefinSans-Bold"/>
+                          <w:sz w:val="20"/>
+                          <w:szCs w:val="20"/>
+                        </w:rPr>
+                        <w:t xml:space="preserve">, </w:t>
+                      </w:r>
+                      <w:proofErr w:type="spellStart"/>
+                      <w:r>
+                        <w:rPr>
+                          <w:rFonts w:ascii="JosefinSans-Bold" w:hAnsi="JosefinSans-Bold"/>
+                          <w:sz w:val="20"/>
+                          <w:szCs w:val="20"/>
+                        </w:rPr>
+                        <w:t>aplicar</w:t>
+                      </w:r>
+                      <w:proofErr w:type="spellEnd"/>
+                      <w:r>
+                        <w:rPr>
+                          <w:rFonts w:ascii="JosefinSans-Bold" w:hAnsi="JosefinSans-Bold"/>
+                          <w:sz w:val="20"/>
+                          <w:szCs w:val="20"/>
+                        </w:rPr>
+                        <w:t xml:space="preserve"> mis </w:t>
+                      </w:r>
+                      <w:proofErr w:type="spellStart"/>
+                      <w:r>
+                        <w:rPr>
+                          <w:rFonts w:ascii="JosefinSans-Bold" w:hAnsi="JosefinSans-Bold"/>
+                          <w:sz w:val="20"/>
+                          <w:szCs w:val="20"/>
+                        </w:rPr>
+                        <w:t>experiencias</w:t>
+                      </w:r>
+                      <w:proofErr w:type="spellEnd"/>
+                      <w:r>
+                        <w:rPr>
+                          <w:rFonts w:ascii="JosefinSans-Bold" w:hAnsi="JosefinSans-Bold"/>
+                          <w:sz w:val="20"/>
+                          <w:szCs w:val="20"/>
+                        </w:rPr>
+                        <w:t xml:space="preserve"> y </w:t>
+                      </w:r>
+                      <w:proofErr w:type="spellStart"/>
+                      <w:r>
+                        <w:rPr>
+                          <w:rFonts w:ascii="JosefinSans-Bold" w:hAnsi="JosefinSans-Bold"/>
+                          <w:sz w:val="20"/>
+                          <w:szCs w:val="20"/>
+                        </w:rPr>
+                        <w:t>conocimientos</w:t>
+                      </w:r>
+                      <w:proofErr w:type="spellEnd"/>
+                      <w:r>
+                        <w:rPr>
+                          <w:rFonts w:ascii="JosefinSans-Bold" w:hAnsi="JosefinSans-Bold"/>
+                          <w:sz w:val="20"/>
+                          <w:szCs w:val="20"/>
+                        </w:rPr>
+                        <w:t xml:space="preserve"> </w:t>
+                      </w:r>
+                      <w:proofErr w:type="spellStart"/>
+                      <w:r>
+                        <w:rPr>
+                          <w:rFonts w:ascii="JosefinSans-Bold" w:hAnsi="JosefinSans-Bold"/>
+                          <w:sz w:val="20"/>
+                          <w:szCs w:val="20"/>
+                        </w:rPr>
+                        <w:t>en</w:t>
+                      </w:r>
+                      <w:proofErr w:type="spellEnd"/>
+                      <w:r>
+                        <w:rPr>
+                          <w:rFonts w:ascii="JosefinSans-Bold" w:hAnsi="JosefinSans-Bold"/>
+                          <w:sz w:val="20"/>
+                          <w:szCs w:val="20"/>
+                        </w:rPr>
+                        <w:t xml:space="preserve"> las </w:t>
+                      </w:r>
+                      <w:proofErr w:type="spellStart"/>
+                      <w:r>
+                        <w:rPr>
+                          <w:rFonts w:ascii="JosefinSans-Bold" w:hAnsi="JosefinSans-Bold"/>
+                          <w:sz w:val="20"/>
+                          <w:szCs w:val="20"/>
+                        </w:rPr>
+                        <w:t>distintas</w:t>
+                      </w:r>
+                      <w:proofErr w:type="spellEnd"/>
+                      <w:r>
+                        <w:rPr>
+                          <w:rFonts w:ascii="JosefinSans-Bold" w:hAnsi="JosefinSans-Bold"/>
+                          <w:sz w:val="20"/>
+                          <w:szCs w:val="20"/>
+                        </w:rPr>
+                        <w:t xml:space="preserve"> </w:t>
+                      </w:r>
+                      <w:proofErr w:type="spellStart"/>
+                      <w:r>
+                        <w:rPr>
+                          <w:rFonts w:ascii="JosefinSans-Bold" w:hAnsi="JosefinSans-Bold"/>
+                          <w:sz w:val="20"/>
+                          <w:szCs w:val="20"/>
+                        </w:rPr>
+                        <w:t>áreas</w:t>
+                      </w:r>
+                      <w:proofErr w:type="spellEnd"/>
+                      <w:r>
+                        <w:rPr>
+                          <w:rFonts w:ascii="JosefinSans-Bold" w:hAnsi="JosefinSans-Bold"/>
+                          <w:sz w:val="20"/>
+                          <w:szCs w:val="20"/>
+                        </w:rPr>
+                        <w:t xml:space="preserve"> de la </w:t>
+                      </w:r>
+                      <w:proofErr w:type="spellStart"/>
+                      <w:r>
+                        <w:rPr>
+                          <w:rFonts w:ascii="JosefinSans-Bold" w:hAnsi="JosefinSans-Bold"/>
+                          <w:sz w:val="20"/>
+                          <w:szCs w:val="20"/>
+                        </w:rPr>
+                        <w:t>empresa</w:t>
+                      </w:r>
+                      <w:proofErr w:type="spellEnd"/>
+                      <w:r>
+                        <w:rPr>
+                          <w:rFonts w:ascii="JosefinSans-Bold" w:hAnsi="JosefinSans-Bold"/>
+                          <w:sz w:val="20"/>
+                          <w:szCs w:val="20"/>
+                        </w:rPr>
+                        <w:t xml:space="preserve">, y </w:t>
+                      </w:r>
+                      <w:proofErr w:type="spellStart"/>
+                      <w:r>
+                        <w:rPr>
+                          <w:rFonts w:ascii="JosefinSans-Bold" w:hAnsi="JosefinSans-Bold"/>
+                          <w:sz w:val="20"/>
+                          <w:szCs w:val="20"/>
+                        </w:rPr>
+                        <w:t>desarrollarme</w:t>
+                      </w:r>
+                      <w:proofErr w:type="spellEnd"/>
+                      <w:r>
+                        <w:rPr>
+                          <w:rFonts w:ascii="JosefinSans-Bold" w:hAnsi="JosefinSans-Bold"/>
+                          <w:sz w:val="20"/>
+                          <w:szCs w:val="20"/>
+                        </w:rPr>
+                        <w:t xml:space="preserve"> </w:t>
+                      </w:r>
+                      <w:proofErr w:type="spellStart"/>
+                      <w:r>
+                        <w:rPr>
+                          <w:rFonts w:ascii="JosefinSans-Bold" w:hAnsi="JosefinSans-Bold"/>
+                          <w:sz w:val="20"/>
+                          <w:szCs w:val="20"/>
+                        </w:rPr>
+                        <w:t>profesionalmente</w:t>
+                      </w:r>
+                      <w:proofErr w:type="spellEnd"/>
+                      <w:r>
+                        <w:rPr>
+                          <w:rFonts w:ascii="JosefinSans-Bold" w:hAnsi="JosefinSans-Bold"/>
+                          <w:sz w:val="20"/>
+                          <w:szCs w:val="20"/>
+                        </w:rPr>
+                        <w:t xml:space="preserve"> para </w:t>
+                      </w:r>
+                      <w:proofErr w:type="spellStart"/>
+                      <w:r>
+                        <w:rPr>
+                          <w:rFonts w:ascii="JosefinSans-Bold" w:hAnsi="JosefinSans-Bold"/>
+                          <w:sz w:val="20"/>
+                          <w:szCs w:val="20"/>
+                        </w:rPr>
+                        <w:t>el</w:t>
+                      </w:r>
+                      <w:proofErr w:type="spellEnd"/>
+                      <w:r>
+                        <w:rPr>
+                          <w:rFonts w:ascii="JosefinSans-Bold" w:hAnsi="JosefinSans-Bold"/>
+                          <w:sz w:val="20"/>
+                          <w:szCs w:val="20"/>
+                        </w:rPr>
+                        <w:t xml:space="preserve"> </w:t>
+                      </w:r>
+                      <w:proofErr w:type="spellStart"/>
+                      <w:r>
+                        <w:rPr>
+                          <w:rFonts w:ascii="JosefinSans-Bold" w:hAnsi="JosefinSans-Bold"/>
+                          <w:sz w:val="20"/>
+                          <w:szCs w:val="20"/>
+                        </w:rPr>
+                        <w:t>buen</w:t>
+                      </w:r>
+                      <w:proofErr w:type="spellEnd"/>
+                      <w:r>
+                        <w:rPr>
+                          <w:rFonts w:ascii="JosefinSans-Bold" w:hAnsi="JosefinSans-Bold"/>
+                          <w:sz w:val="20"/>
+                          <w:szCs w:val="20"/>
+                        </w:rPr>
+                        <w:t xml:space="preserve"> </w:t>
+                      </w:r>
+                      <w:proofErr w:type="spellStart"/>
+                      <w:r>
+                        <w:rPr>
+                          <w:rFonts w:ascii="JosefinSans-Bold" w:hAnsi="JosefinSans-Bold"/>
+                          <w:sz w:val="20"/>
+                          <w:szCs w:val="20"/>
+                        </w:rPr>
+                        <w:t>desempeño</w:t>
+                      </w:r>
+                      <w:proofErr w:type="spellEnd"/>
+                      <w:r>
+                        <w:rPr>
+                          <w:rFonts w:ascii="JosefinSans-Bold" w:hAnsi="JosefinSans-Bold"/>
+                          <w:sz w:val="20"/>
+                          <w:szCs w:val="20"/>
+                        </w:rPr>
+                        <w:t xml:space="preserve"> de las </w:t>
+                      </w:r>
+                      <w:proofErr w:type="spellStart"/>
+                      <w:r>
+                        <w:rPr>
+                          <w:rFonts w:ascii="JosefinSans-Bold" w:hAnsi="JosefinSans-Bold"/>
+                          <w:sz w:val="20"/>
+                          <w:szCs w:val="20"/>
+                        </w:rPr>
+                        <w:t>funciones</w:t>
+                      </w:r>
+                      <w:proofErr w:type="spellEnd"/>
+                      <w:r>
+                        <w:rPr>
+                          <w:rFonts w:ascii="JosefinSans-Bold" w:hAnsi="JosefinSans-Bold"/>
+                          <w:sz w:val="20"/>
+                          <w:szCs w:val="20"/>
+                        </w:rPr>
+                        <w:t xml:space="preserve"> </w:t>
+                      </w:r>
+                      <w:proofErr w:type="spellStart"/>
+                      <w:r>
+                        <w:rPr>
+                          <w:rFonts w:ascii="JosefinSans-Bold" w:hAnsi="JosefinSans-Bold"/>
+                          <w:sz w:val="20"/>
+                          <w:szCs w:val="20"/>
+                        </w:rPr>
+                        <w:t>asignadas</w:t>
+                      </w:r>
+                      <w:proofErr w:type="spellEnd"/>
+                      <w:r>
+                        <w:rPr>
+                          <w:rFonts w:ascii="JosefinSans-Bold" w:hAnsi="JosefinSans-Bold"/>
+                          <w:sz w:val="20"/>
+                          <w:szCs w:val="20"/>
+                        </w:rPr>
+                        <w:t>.</w:t>
                       </w:r>
                     </w:p>
                   </w:txbxContent>
@@ -6022,6 +6392,38 @@
                                 <w:szCs w:val="20"/>
                                 <w:lang w:val="fr-FR"/>
                               </w:rPr>
+                              <w:t xml:space="preserve">de </w:t>
+                            </w:r>
+                            <w:proofErr w:type="spellStart"/>
+                            <w:r>
+                              <w:rPr>
+                                <w:rFonts w:ascii="JosefinSans-Bold" w:hAnsi="JosefinSans-Bold" w:cs="AvenirNext-Regular"/>
+                                <w:color w:val="000000"/>
+                                <w:sz w:val="20"/>
+                                <w:szCs w:val="20"/>
+                                <w:lang w:val="fr-FR"/>
+                              </w:rPr>
+                              <w:t>videojuegos</w:t>
+                            </w:r>
+                            <w:proofErr w:type="spellEnd"/>
+                            <w:r>
+                              <w:rPr>
+                                <w:rFonts w:ascii="JosefinSans-Bold" w:hAnsi="JosefinSans-Bold" w:cs="AvenirNext-Regular"/>
+                                <w:color w:val="000000"/>
+                                <w:sz w:val="20"/>
+                                <w:szCs w:val="20"/>
+                                <w:lang w:val="fr-FR"/>
+                              </w:rPr>
+                              <w:t xml:space="preserve"> </w:t>
+                            </w:r>
+                            <w:r>
+                              <w:rPr>
+                                <w:rFonts w:ascii="JosefinSans-Bold" w:hAnsi="JosefinSans-Bold" w:cs="AvenirNext-Regular"/>
+                                <w:color w:val="000000"/>
+                                <w:sz w:val="20"/>
+                                <w:szCs w:val="20"/>
+                                <w:lang w:val="fr-FR"/>
+                              </w:rPr>
                               <w:t xml:space="preserve">con los </w:t>
                             </w:r>
                             <w:proofErr w:type="spellStart"/>
@@ -7972,6 +8374,38 @@
                           <w:lang w:val="fr-FR"/>
                         </w:rPr>
                         <w:t xml:space="preserve">, web y de consola </w:t>
+                      </w:r>
+                      <w:r>
+                        <w:rPr>
+                          <w:rFonts w:ascii="JosefinSans-Bold" w:hAnsi="JosefinSans-Bold" w:cs="AvenirNext-Regular"/>
+                          <w:color w:val="000000"/>
+                          <w:sz w:val="20"/>
+                          <w:szCs w:val="20"/>
+                          <w:lang w:val="fr-FR"/>
+                        </w:rPr>
+                        <w:t xml:space="preserve">de </w:t>
+                      </w:r>
+                      <w:proofErr w:type="spellStart"/>
+                      <w:r>
+                        <w:rPr>
+                          <w:rFonts w:ascii="JosefinSans-Bold" w:hAnsi="JosefinSans-Bold" w:cs="AvenirNext-Regular"/>
+                          <w:color w:val="000000"/>
+                          <w:sz w:val="20"/>
+                          <w:szCs w:val="20"/>
+                          <w:lang w:val="fr-FR"/>
+                        </w:rPr>
+                        <w:t>videojuegos</w:t>
+                      </w:r>
+                      <w:proofErr w:type="spellEnd"/>
+                      <w:r>
+                        <w:rPr>
+                          <w:rFonts w:ascii="JosefinSans-Bold" w:hAnsi="JosefinSans-Bold" w:cs="AvenirNext-Regular"/>
+                          <w:color w:val="000000"/>
+                          <w:sz w:val="20"/>
+                          <w:szCs w:val="20"/>
+                          <w:lang w:val="fr-FR"/>
+                        </w:rPr>
+                        <w:t xml:space="preserve"> </w:t>
                       </w:r>
                       <w:r>
                         <w:rPr>
@@ -9281,14 +9715,45 @@
                           <w:szCs w:val="20"/>
                         </w:rPr>
                       </w:pPr>
-                      <w:r>
-                        <w:rPr>
-                          <w:rFonts w:ascii="JosefinSans-Bold" w:hAnsi="JosefinSans-Bold" w:cs="AvenirNext-Regular"/>
-                          <w:color w:val="000000"/>
-                          <w:sz w:val="20"/>
-                          <w:szCs w:val="20"/>
-                        </w:rPr>
-                        <w:t>Certificado de Bachillerato General</w:t>
+                      <w:proofErr w:type="spellStart"/>
+                      <w:r>
+                        <w:rPr>
+                          <w:rFonts w:ascii="JosefinSans-Bold" w:hAnsi="JosefinSans-Bold" w:cs="AvenirNext-Regular"/>
+                          <w:color w:val="000000"/>
+                          <w:sz w:val="20"/>
+                          <w:szCs w:val="20"/>
+                        </w:rPr>
+                        <w:t>Certificado</w:t>
+                      </w:r>
+                      <w:proofErr w:type="spellEnd"/>
+                      <w:r>
+                        <w:rPr>
+                          <w:rFonts w:ascii="JosefinSans-Bold" w:hAnsi="JosefinSans-Bold" w:cs="AvenirNext-Regular"/>
+                          <w:color w:val="000000"/>
+                          <w:sz w:val="20"/>
+                          <w:szCs w:val="20"/>
+                        </w:rPr>
+                        <w:t xml:space="preserve"> de </w:t>
+                      </w:r>
+                      <w:proofErr w:type="spellStart"/>
+                      <w:r>
+                        <w:rPr>
+                          <w:rFonts w:ascii="JosefinSans-Bold" w:hAnsi="JosefinSans-Bold" w:cs="AvenirNext-Regular"/>
+                          <w:color w:val="000000"/>
+                          <w:sz w:val="20"/>
+                          <w:szCs w:val="20"/>
+                        </w:rPr>
+                        <w:t>Bachillerato</w:t>
+                      </w:r>
+                      <w:proofErr w:type="spellEnd"/>
+                      <w:r>
+                        <w:rPr>
+                          <w:rFonts w:ascii="JosefinSans-Bold" w:hAnsi="JosefinSans-Bold" w:cs="AvenirNext-Regular"/>
+                          <w:color w:val="000000"/>
+                          <w:sz w:val="20"/>
+                          <w:szCs w:val="20"/>
+                        </w:rPr>
+                        <w:t xml:space="preserve"> General</w:t>
                       </w:r>
                     </w:p>
                     <w:p>
@@ -9642,15 +10107,57 @@
                           <w:szCs w:val="20"/>
                         </w:rPr>
                       </w:pPr>
-                      <w:r>
-                        <w:rPr>
-                          <w:rFonts w:ascii="JosefinSans-Bold" w:hAnsi="JosefinSans-Bold" w:cs="AvenirNext-Regular"/>
-                          <w:color w:val="000000"/>
-                          <w:sz w:val="20"/>
-                          <w:szCs w:val="20"/>
-                        </w:rPr>
-                        <w:t>Diplomado en Contabilidad</w:t>
-                      </w:r>
+                      <w:proofErr w:type="spellStart"/>
+                      <w:r>
+                        <w:rPr>
+                          <w:rFonts w:ascii="JosefinSans-Bold" w:hAnsi="JosefinSans-Bold" w:cs="AvenirNext-Regular"/>
+                          <w:color w:val="000000"/>
+                          <w:sz w:val="20"/>
+                          <w:szCs w:val="20"/>
+                        </w:rPr>
+                        <w:t>Diplomado</w:t>
+                      </w:r>
+                      <w:proofErr w:type="spellEnd"/>
+                      <w:r>
+                        <w:rPr>
+                          <w:rFonts w:ascii="JosefinSans-Bold" w:hAnsi="JosefinSans-Bold" w:cs="AvenirNext-Regular"/>
+                          <w:color w:val="000000"/>
+                          <w:sz w:val="20"/>
+                          <w:szCs w:val="20"/>
+                        </w:rPr>
+                        <w:t xml:space="preserve"> </w:t>
+                      </w:r>
+                      <w:proofErr w:type="spellStart"/>
+                      <w:r>
+                        <w:rPr>
+                          <w:rFonts w:ascii="JosefinSans-Bold" w:hAnsi="JosefinSans-Bold" w:cs="AvenirNext-Regular"/>
+                          <w:color w:val="000000"/>
+                          <w:sz w:val="20"/>
+                          <w:szCs w:val="20"/>
+                        </w:rPr>
+                        <w:t>en</w:t>
+                      </w:r>
+                      <w:proofErr w:type="spellEnd"/>
+                      <w:r>
+                        <w:rPr>
+                          <w:rFonts w:ascii="JosefinSans-Bold" w:hAnsi="JosefinSans-Bold" w:cs="AvenirNext-Regular"/>
+                          <w:color w:val="000000"/>
+                          <w:sz w:val="20"/>
+                          <w:szCs w:val="20"/>
+                        </w:rPr>
+                        <w:t xml:space="preserve"> </w:t>
+                      </w:r>
+                      <w:proofErr w:type="spellStart"/>
+                      <w:r>
+                        <w:rPr>
+                          <w:rFonts w:ascii="JosefinSans-Bold" w:hAnsi="JosefinSans-Bold" w:cs="AvenirNext-Regular"/>
+                          <w:color w:val="000000"/>
+                          <w:sz w:val="20"/>
+                          <w:szCs w:val="20"/>
+                        </w:rPr>
+                        <w:t>Contabilidad</w:t>
+                      </w:r>
+                      <w:proofErr w:type="spellEnd"/>
                     </w:p>
                     <w:p>
                       <w:pPr>
@@ -10192,15 +10699,77 @@
                           <w:szCs w:val="20"/>
                         </w:rPr>
                       </w:pPr>
-                      <w:r>
-                        <w:rPr>
-                          <w:rFonts w:ascii="JosefinSans-Bold" w:hAnsi="JosefinSans-Bold" w:cs="AvenirNext-Regular"/>
-                          <w:color w:val="000000"/>
-                          <w:sz w:val="20"/>
-                          <w:szCs w:val="20"/>
-                        </w:rPr>
-                        <w:t>Diplomado en Informática Básica</w:t>
-                      </w:r>
+                      <w:proofErr w:type="spellStart"/>
+                      <w:r>
+                        <w:rPr>
+                          <w:rFonts w:ascii="JosefinSans-Bold" w:hAnsi="JosefinSans-Bold" w:cs="AvenirNext-Regular"/>
+                          <w:color w:val="000000"/>
+                          <w:sz w:val="20"/>
+                          <w:szCs w:val="20"/>
+                        </w:rPr>
+                        <w:t>Diplomado</w:t>
+                      </w:r>
+                      <w:proofErr w:type="spellEnd"/>
+                      <w:r>
+                        <w:rPr>
+                          <w:rFonts w:ascii="JosefinSans-Bold" w:hAnsi="JosefinSans-Bold" w:cs="AvenirNext-Regular"/>
+                          <w:color w:val="000000"/>
+                          <w:sz w:val="20"/>
+                          <w:szCs w:val="20"/>
+                        </w:rPr>
+                        <w:t xml:space="preserve"> </w:t>
+                      </w:r>
+                      <w:proofErr w:type="spellStart"/>
+                      <w:r>
+                        <w:rPr>
+                          <w:rFonts w:ascii="JosefinSans-Bold" w:hAnsi="JosefinSans-Bold" w:cs="AvenirNext-Regular"/>
+                          <w:color w:val="000000"/>
+                          <w:sz w:val="20"/>
+                          <w:szCs w:val="20"/>
+                        </w:rPr>
+                        <w:t>en</w:t>
+                      </w:r>
+                      <w:proofErr w:type="spellEnd"/>
+                      <w:r>
+                        <w:rPr>
+                          <w:rFonts w:ascii="JosefinSans-Bold" w:hAnsi="JosefinSans-Bold" w:cs="AvenirNext-Regular"/>
+                          <w:color w:val="000000"/>
+                          <w:sz w:val="20"/>
+                          <w:szCs w:val="20"/>
+                        </w:rPr>
+                        <w:t xml:space="preserve"> </w:t>
+                      </w:r>
+                      <w:proofErr w:type="spellStart"/>
+                      <w:r>
+                        <w:rPr>
+                          <w:rFonts w:ascii="JosefinSans-Bold" w:hAnsi="JosefinSans-Bold" w:cs="AvenirNext-Regular"/>
+                          <w:color w:val="000000"/>
+                          <w:sz w:val="20"/>
+                          <w:szCs w:val="20"/>
+                        </w:rPr>
+                        <w:t>Informática</w:t>
+                      </w:r>
+                      <w:proofErr w:type="spellEnd"/>
+                      <w:r>
+                        <w:rPr>
+                          <w:rFonts w:ascii="JosefinSans-Bold" w:hAnsi="JosefinSans-Bold" w:cs="AvenirNext-Regular"/>
+                          <w:color w:val="000000"/>
+                          <w:sz w:val="20"/>
+                          <w:szCs w:val="20"/>
+                        </w:rPr>
+                        <w:t xml:space="preserve"> </w:t>
+                      </w:r>
+                      <w:proofErr w:type="spellStart"/>
+                      <w:r>
+                        <w:rPr>
+                          <w:rFonts w:ascii="JosefinSans-Bold" w:hAnsi="JosefinSans-Bold" w:cs="AvenirNext-Regular"/>
+                          <w:color w:val="000000"/>
+                          <w:sz w:val="20"/>
+                          <w:szCs w:val="20"/>
+                        </w:rPr>
+                        <w:t>Básica</w:t>
+                      </w:r>
+                      <w:proofErr w:type="spellEnd"/>
                     </w:p>
                     <w:p>
                       <w:pPr>
@@ -11741,13 +12310,23 @@
                           <w:szCs w:val="20"/>
                         </w:rPr>
                       </w:pPr>
+                      <w:proofErr w:type="spellStart"/>
                       <w:r>
                         <w:rPr>
                           <w:rFonts w:ascii="JosefinSans-Bold" w:hAnsi="JosefinSans-Bold"/>
                           <w:sz w:val="20"/>
                           <w:szCs w:val="20"/>
                         </w:rPr>
-                        <w:t>Consola y terminal.</w:t>
+                        <w:t>Consola</w:t>
+                      </w:r>
+                      <w:proofErr w:type="spellEnd"/>
+                      <w:r>
+                        <w:rPr>
+                          <w:rFonts w:ascii="JosefinSans-Bold" w:hAnsi="JosefinSans-Bold"/>
+                          <w:sz w:val="20"/>
+                          <w:szCs w:val="20"/>
+                        </w:rPr>
+                        <w:t xml:space="preserve"> y terminal.</w:t>
                       </w:r>
                     </w:p>
                   </w:txbxContent>

</xml_diff>

<commit_message>
Actualizando ortografía de CV
</commit_message>
<xml_diff>
--- a/assets/cv/Miguel Ángel Contreras Osorio.docx
+++ b/assets/cv/Miguel Ángel Contreras Osorio.docx
@@ -4081,7 +4081,39 @@
                                 <w:szCs w:val="20"/>
                                 <w:lang w:val="fr-FR"/>
                               </w:rPr>
-                              <w:t xml:space="preserve"> ado </w:t>
+                              <w:t xml:space="preserve"> </w:t>
+                            </w:r>
+                            <w:proofErr w:type="spellStart"/>
+                            <w:r>
+                              <w:rPr>
+                                <w:rFonts w:ascii="JosefinSans-Bold" w:hAnsi="JosefinSans-Bold" w:cs="AvenirNext-Regular"/>
+                                <w:color w:val="000000"/>
+                                <w:sz w:val="20"/>
+                                <w:szCs w:val="20"/>
+                                <w:lang w:val="fr-FR"/>
+                              </w:rPr>
+                              <w:t>l</w:t>
+                            </w:r>
+                            <w:r>
+                              <w:rPr>
+                                <w:rFonts w:ascii="JosefinSans-Bold" w:hAnsi="JosefinSans-Bold" w:cs="AvenirNext-Regular"/>
+                                <w:color w:val="000000"/>
+                                <w:sz w:val="20"/>
+                                <w:szCs w:val="20"/>
+                                <w:lang w:val="fr-FR"/>
+                              </w:rPr>
+                              <w:t>ado</w:t>
+                            </w:r>
+                            <w:proofErr w:type="spellEnd"/>
+                            <w:r>
+                              <w:rPr>
+                                <w:rFonts w:ascii="JosefinSans-Bold" w:hAnsi="JosefinSans-Bold" w:cs="AvenirNext-Regular"/>
+                                <w:color w:val="000000"/>
+                                <w:sz w:val="20"/>
+                                <w:szCs w:val="20"/>
+                                <w:lang w:val="fr-FR"/>
+                              </w:rPr>
+                              <w:t xml:space="preserve"> </w:t>
                             </w:r>
                             <w:proofErr w:type="spellStart"/>
                             <w:r>
@@ -4946,7 +4978,39 @@
                           <w:szCs w:val="20"/>
                           <w:lang w:val="fr-FR"/>
                         </w:rPr>
-                        <w:t xml:space="preserve"> ado </w:t>
+                        <w:t xml:space="preserve"> </w:t>
+                      </w:r>
+                      <w:proofErr w:type="spellStart"/>
+                      <w:r>
+                        <w:rPr>
+                          <w:rFonts w:ascii="JosefinSans-Bold" w:hAnsi="JosefinSans-Bold" w:cs="AvenirNext-Regular"/>
+                          <w:color w:val="000000"/>
+                          <w:sz w:val="20"/>
+                          <w:szCs w:val="20"/>
+                          <w:lang w:val="fr-FR"/>
+                        </w:rPr>
+                        <w:t>l</w:t>
+                      </w:r>
+                      <w:r>
+                        <w:rPr>
+                          <w:rFonts w:ascii="JosefinSans-Bold" w:hAnsi="JosefinSans-Bold" w:cs="AvenirNext-Regular"/>
+                          <w:color w:val="000000"/>
+                          <w:sz w:val="20"/>
+                          <w:szCs w:val="20"/>
+                          <w:lang w:val="fr-FR"/>
+                        </w:rPr>
+                        <w:t>ado</w:t>
+                      </w:r>
+                      <w:proofErr w:type="spellEnd"/>
+                      <w:r>
+                        <w:rPr>
+                          <w:rFonts w:ascii="JosefinSans-Bold" w:hAnsi="JosefinSans-Bold" w:cs="AvenirNext-Regular"/>
+                          <w:color w:val="000000"/>
+                          <w:sz w:val="20"/>
+                          <w:szCs w:val="20"/>
+                          <w:lang w:val="fr-FR"/>
+                        </w:rPr>
+                        <w:t xml:space="preserve"> </w:t>
                       </w:r>
                       <w:proofErr w:type="spellStart"/>
                       <w:r>

</xml_diff>